<commit_message>
add BoW and TF-IDF description
</commit_message>
<xml_diff>
--- a/degree-work.docx
+++ b/degree-work.docx
@@ -15,8 +15,6 @@
           <w:lang w:eastAsia="ru-RU"/>
         </w:rPr>
       </w:pPr>
-      <w:bookmarkStart w:id="0" w:name="_heading=h.gjdgxs" w:colFirst="0" w:colLast="0"/>
-      <w:bookmarkEnd w:id="0"/>
       <w:r>
         <w:rPr>
           <w:rFonts w:eastAsia="Times New Roman" w:cs="Times New Roman"/>
@@ -396,27 +394,7 @@
           <w:szCs w:val="28"/>
           <w:lang w:eastAsia="ru-RU"/>
         </w:rPr>
-        <w:t>«__</w:t>
-      </w:r>
-      <w:proofErr w:type="gramStart"/>
-      <w:r>
-        <w:rPr>
-          <w:rFonts w:eastAsia="Times New Roman" w:cs="Times New Roman"/>
-          <w:color w:val="auto"/>
-          <w:szCs w:val="28"/>
-          <w:lang w:eastAsia="ru-RU"/>
-        </w:rPr>
-        <w:t>_»_</w:t>
-      </w:r>
-      <w:proofErr w:type="gramEnd"/>
-      <w:r>
-        <w:rPr>
-          <w:rFonts w:eastAsia="Times New Roman" w:cs="Times New Roman"/>
-          <w:color w:val="auto"/>
-          <w:szCs w:val="28"/>
-          <w:lang w:eastAsia="ru-RU"/>
-        </w:rPr>
-        <w:t>____________ 2022 г.    ____________      Саидмуродов С.С.</w:t>
+        <w:t>«___»_____________ 2022 г.    ____________      Саидмуродов С.С.</w:t>
       </w:r>
     </w:p>
     <w:p>
@@ -521,8 +499,8 @@
           <w:lang w:eastAsia="ru-RU"/>
         </w:rPr>
       </w:pPr>
-      <w:bookmarkStart w:id="1" w:name="_heading=h.30j0zll" w:colFirst="0" w:colLast="0"/>
-      <w:bookmarkEnd w:id="1"/>
+      <w:bookmarkStart w:id="0" w:name="_heading=h.30j0zll" w:colFirst="0" w:colLast="0"/>
+      <w:bookmarkEnd w:id="0"/>
       <w:r>
         <w:rPr>
           <w:rFonts w:eastAsia="Times New Roman" w:cs="Times New Roman"/>
@@ -530,27 +508,7 @@
           <w:szCs w:val="28"/>
           <w:lang w:eastAsia="ru-RU"/>
         </w:rPr>
-        <w:t>«__</w:t>
-      </w:r>
-      <w:proofErr w:type="gramStart"/>
-      <w:r>
-        <w:rPr>
-          <w:rFonts w:eastAsia="Times New Roman" w:cs="Times New Roman"/>
-          <w:color w:val="auto"/>
-          <w:szCs w:val="28"/>
-          <w:lang w:eastAsia="ru-RU"/>
-        </w:rPr>
-        <w:t>_»_</w:t>
-      </w:r>
-      <w:proofErr w:type="gramEnd"/>
-      <w:r>
-        <w:rPr>
-          <w:rFonts w:eastAsia="Times New Roman" w:cs="Times New Roman"/>
-          <w:color w:val="auto"/>
-          <w:szCs w:val="28"/>
-          <w:lang w:eastAsia="ru-RU"/>
-        </w:rPr>
-        <w:t>____________ 2022 г.    ____________      Прокопьев Н.А.</w:t>
+        <w:t>«___»_____________ 2022 г.    ____________      Прокопьев Н.А.</w:t>
       </w:r>
     </w:p>
     <w:p>
@@ -616,27 +574,7 @@
           <w:szCs w:val="28"/>
           <w:lang w:eastAsia="ru-RU"/>
         </w:rPr>
-        <w:t xml:space="preserve">канд. </w:t>
-      </w:r>
-      <w:proofErr w:type="spellStart"/>
-      <w:r>
-        <w:rPr>
-          <w:rFonts w:eastAsia="Times New Roman" w:cs="Times New Roman"/>
-          <w:color w:val="auto"/>
-          <w:szCs w:val="28"/>
-          <w:lang w:eastAsia="ru-RU"/>
-        </w:rPr>
-        <w:t>экон</w:t>
-      </w:r>
-      <w:proofErr w:type="spellEnd"/>
-      <w:r>
-        <w:rPr>
-          <w:rFonts w:eastAsia="Times New Roman" w:cs="Times New Roman"/>
-          <w:color w:val="auto"/>
-          <w:szCs w:val="28"/>
-          <w:lang w:eastAsia="ru-RU"/>
-        </w:rPr>
-        <w:t>. наук, доцент</w:t>
+        <w:t>канд. экон. наук, доцент</w:t>
       </w:r>
     </w:p>
     <w:p>
@@ -657,27 +595,7 @@
           <w:szCs w:val="28"/>
           <w:lang w:eastAsia="ru-RU"/>
         </w:rPr>
-        <w:t>«__</w:t>
-      </w:r>
-      <w:proofErr w:type="gramStart"/>
-      <w:r>
-        <w:rPr>
-          <w:rFonts w:eastAsia="Times New Roman" w:cs="Times New Roman"/>
-          <w:color w:val="auto"/>
-          <w:szCs w:val="28"/>
-          <w:lang w:eastAsia="ru-RU"/>
-        </w:rPr>
-        <w:t>_»_</w:t>
-      </w:r>
-      <w:proofErr w:type="gramEnd"/>
-      <w:r>
-        <w:rPr>
-          <w:rFonts w:eastAsia="Times New Roman" w:cs="Times New Roman"/>
-          <w:color w:val="auto"/>
-          <w:szCs w:val="28"/>
-          <w:lang w:eastAsia="ru-RU"/>
-        </w:rPr>
-        <w:t>____________ 2022 г.    ____________       Вахитов Г.З.</w:t>
+        <w:t>«___»_____________ 2022 г.    ____________       Вахитов Г.З.</w:t>
       </w:r>
     </w:p>
     <w:p>
@@ -800,8 +718,8 @@
           <w:lang w:eastAsia="ru-RU"/>
         </w:rPr>
       </w:pPr>
-      <w:bookmarkStart w:id="2" w:name="_heading=h.1fob9te" w:colFirst="0" w:colLast="0"/>
-      <w:bookmarkEnd w:id="2"/>
+      <w:bookmarkStart w:id="1" w:name="_heading=h.1fob9te" w:colFirst="0" w:colLast="0"/>
+      <w:bookmarkEnd w:id="1"/>
       <w:r>
         <w:rPr>
           <w:rFonts w:eastAsia="Times New Roman" w:cs="Times New Roman"/>
@@ -859,7 +777,7 @@
       <w:r>
         <w:fldChar w:fldCharType="separate"/>
       </w:r>
-      <w:hyperlink w:anchor="_Toc94970214" w:history="1">
+      <w:hyperlink w:anchor="_Toc97653310" w:history="1">
         <w:r>
           <w:rPr>
             <w:rStyle w:val="af"/>
@@ -886,7 +804,7 @@
             <w:noProof/>
             <w:webHidden/>
           </w:rPr>
-          <w:instrText xml:space="preserve"> PAGEREF _Toc94970214 \h </w:instrText>
+          <w:instrText xml:space="preserve"> PAGEREF _Toc97653310 \h </w:instrText>
         </w:r>
         <w:r>
           <w:rPr>
@@ -906,7 +824,7 @@
             <w:noProof/>
             <w:webHidden/>
           </w:rPr>
-          <w:t>3</w:t>
+          <w:t>4</w:t>
         </w:r>
         <w:r>
           <w:rPr>
@@ -933,7 +851,7 @@
           <w:lang w:eastAsia="ru-RU"/>
         </w:rPr>
       </w:pPr>
-      <w:hyperlink w:anchor="_Toc94970215" w:history="1">
+      <w:hyperlink w:anchor="_Toc97653311" w:history="1">
         <w:r>
           <w:rPr>
             <w:rStyle w:val="af"/>
@@ -978,7 +896,7 @@
             <w:noProof/>
             <w:webHidden/>
           </w:rPr>
-          <w:instrText xml:space="preserve"> PAGEREF _Toc94970215 \h </w:instrText>
+          <w:instrText xml:space="preserve"> PAGEREF _Toc97653311 \h </w:instrText>
         </w:r>
         <w:r>
           <w:rPr>
@@ -1025,7 +943,7 @@
           <w:lang w:eastAsia="ru-RU"/>
         </w:rPr>
       </w:pPr>
-      <w:hyperlink w:anchor="_Toc94970216" w:history="1">
+      <w:hyperlink w:anchor="_Toc97653312" w:history="1">
         <w:r>
           <w:rPr>
             <w:rStyle w:val="af"/>
@@ -1070,7 +988,7 @@
             <w:noProof/>
             <w:webHidden/>
           </w:rPr>
-          <w:instrText xml:space="preserve"> PAGEREF _Toc94970216 \h </w:instrText>
+          <w:instrText xml:space="preserve"> PAGEREF _Toc97653312 \h </w:instrText>
         </w:r>
         <w:r>
           <w:rPr>
@@ -1117,7 +1035,7 @@
           <w:lang w:eastAsia="ru-RU"/>
         </w:rPr>
       </w:pPr>
-      <w:hyperlink w:anchor="_Toc94970217" w:history="1">
+      <w:hyperlink w:anchor="_Toc97653313" w:history="1">
         <w:r>
           <w:rPr>
             <w:rStyle w:val="af"/>
@@ -1141,7 +1059,7 @@
             <w:rStyle w:val="af"/>
             <w:noProof/>
           </w:rPr>
-          <w:t>Анализ йподходов к обработке естественного языка</w:t>
+          <w:t>Анализ подходов к обработке естественного языка</w:t>
         </w:r>
         <w:r>
           <w:rPr>
@@ -1162,7 +1080,7 @@
             <w:noProof/>
             <w:webHidden/>
           </w:rPr>
-          <w:instrText xml:space="preserve"> PAGEREF _Toc94970217 \h </w:instrText>
+          <w:instrText xml:space="preserve"> PAGEREF _Toc97653313 \h </w:instrText>
         </w:r>
         <w:r>
           <w:rPr>
@@ -1182,7 +1100,289 @@
             <w:noProof/>
             <w:webHidden/>
           </w:rPr>
-          <w:t>7</w:t>
+          <w:t>8</w:t>
+        </w:r>
+        <w:r>
+          <w:rPr>
+            <w:noProof/>
+            <w:webHidden/>
+          </w:rPr>
+          <w:fldChar w:fldCharType="end"/>
+        </w:r>
+      </w:hyperlink>
+    </w:p>
+    <w:p>
+      <w:pPr>
+        <w:pStyle w:val="31"/>
+        <w:tabs>
+          <w:tab w:val="left" w:pos="2139"/>
+          <w:tab w:val="right" w:leader="dot" w:pos="9345"/>
+        </w:tabs>
+        <w:rPr>
+          <w:rFonts w:asciiTheme="minorHAnsi" w:eastAsiaTheme="minorEastAsia" w:hAnsiTheme="minorHAnsi"/>
+          <w:noProof/>
+          <w:color w:val="auto"/>
+          <w:sz w:val="24"/>
+          <w:szCs w:val="24"/>
+          <w:lang w:eastAsia="ru-RU"/>
+        </w:rPr>
+      </w:pPr>
+      <w:hyperlink w:anchor="_Toc97653314" w:history="1">
+        <w:r>
+          <w:rPr>
+            <w:rStyle w:val="af"/>
+            <w:noProof/>
+            <w:lang w:val="en-US"/>
+          </w:rPr>
+          <w:t>1.2.1.</w:t>
+        </w:r>
+        <w:r>
+          <w:rPr>
+            <w:rFonts w:asciiTheme="minorHAnsi" w:eastAsiaTheme="minorEastAsia" w:hAnsiTheme="minorHAnsi"/>
+            <w:noProof/>
+            <w:color w:val="auto"/>
+            <w:sz w:val="24"/>
+            <w:szCs w:val="24"/>
+            <w:lang w:eastAsia="ru-RU"/>
+          </w:rPr>
+          <w:tab/>
+        </w:r>
+        <w:r>
+          <w:rPr>
+            <w:rStyle w:val="af"/>
+            <w:noProof/>
+            <w:lang w:val="en-US"/>
+          </w:rPr>
+          <w:t>BoW</w:t>
+        </w:r>
+        <w:r>
+          <w:rPr>
+            <w:noProof/>
+            <w:webHidden/>
+          </w:rPr>
+          <w:tab/>
+        </w:r>
+        <w:r>
+          <w:rPr>
+            <w:noProof/>
+            <w:webHidden/>
+          </w:rPr>
+          <w:fldChar w:fldCharType="begin"/>
+        </w:r>
+        <w:r>
+          <w:rPr>
+            <w:noProof/>
+            <w:webHidden/>
+          </w:rPr>
+          <w:instrText xml:space="preserve"> PAGEREF _Toc97653314 \h </w:instrText>
+        </w:r>
+        <w:r>
+          <w:rPr>
+            <w:noProof/>
+            <w:webHidden/>
+          </w:rPr>
+        </w:r>
+        <w:r>
+          <w:rPr>
+            <w:noProof/>
+            <w:webHidden/>
+          </w:rPr>
+          <w:fldChar w:fldCharType="separate"/>
+        </w:r>
+        <w:r>
+          <w:rPr>
+            <w:noProof/>
+            <w:webHidden/>
+          </w:rPr>
+          <w:t>8</w:t>
+        </w:r>
+        <w:r>
+          <w:rPr>
+            <w:noProof/>
+            <w:webHidden/>
+          </w:rPr>
+          <w:fldChar w:fldCharType="end"/>
+        </w:r>
+      </w:hyperlink>
+    </w:p>
+    <w:p>
+      <w:pPr>
+        <w:pStyle w:val="31"/>
+        <w:tabs>
+          <w:tab w:val="left" w:pos="2139"/>
+          <w:tab w:val="right" w:leader="dot" w:pos="9345"/>
+        </w:tabs>
+        <w:rPr>
+          <w:rFonts w:asciiTheme="minorHAnsi" w:eastAsiaTheme="minorEastAsia" w:hAnsiTheme="minorHAnsi"/>
+          <w:noProof/>
+          <w:color w:val="auto"/>
+          <w:sz w:val="24"/>
+          <w:szCs w:val="24"/>
+          <w:lang w:eastAsia="ru-RU"/>
+        </w:rPr>
+      </w:pPr>
+      <w:hyperlink w:anchor="_Toc97653315" w:history="1">
+        <w:r>
+          <w:rPr>
+            <w:rStyle w:val="af"/>
+            <w:noProof/>
+            <w:lang w:val="en-US"/>
+          </w:rPr>
+          <w:t>1.2.2.</w:t>
+        </w:r>
+        <w:r>
+          <w:rPr>
+            <w:rFonts w:asciiTheme="minorHAnsi" w:eastAsiaTheme="minorEastAsia" w:hAnsiTheme="minorHAnsi"/>
+            <w:noProof/>
+            <w:color w:val="auto"/>
+            <w:sz w:val="24"/>
+            <w:szCs w:val="24"/>
+            <w:lang w:eastAsia="ru-RU"/>
+          </w:rPr>
+          <w:tab/>
+        </w:r>
+        <w:r>
+          <w:rPr>
+            <w:rStyle w:val="af"/>
+            <w:noProof/>
+            <w:lang w:val="en-US"/>
+          </w:rPr>
+          <w:t>TF-IDF</w:t>
+        </w:r>
+        <w:r>
+          <w:rPr>
+            <w:noProof/>
+            <w:webHidden/>
+          </w:rPr>
+          <w:tab/>
+        </w:r>
+        <w:r>
+          <w:rPr>
+            <w:noProof/>
+            <w:webHidden/>
+          </w:rPr>
+          <w:fldChar w:fldCharType="begin"/>
+        </w:r>
+        <w:r>
+          <w:rPr>
+            <w:noProof/>
+            <w:webHidden/>
+          </w:rPr>
+          <w:instrText xml:space="preserve"> PAGEREF _Toc97653315 \h </w:instrText>
+        </w:r>
+        <w:r>
+          <w:rPr>
+            <w:noProof/>
+            <w:webHidden/>
+          </w:rPr>
+        </w:r>
+        <w:r>
+          <w:rPr>
+            <w:noProof/>
+            <w:webHidden/>
+          </w:rPr>
+          <w:fldChar w:fldCharType="separate"/>
+        </w:r>
+        <w:r>
+          <w:rPr>
+            <w:noProof/>
+            <w:webHidden/>
+          </w:rPr>
+          <w:t>9</w:t>
+        </w:r>
+        <w:r>
+          <w:rPr>
+            <w:noProof/>
+            <w:webHidden/>
+          </w:rPr>
+          <w:fldChar w:fldCharType="end"/>
+        </w:r>
+      </w:hyperlink>
+    </w:p>
+    <w:p>
+      <w:pPr>
+        <w:pStyle w:val="31"/>
+        <w:tabs>
+          <w:tab w:val="left" w:pos="2139"/>
+          <w:tab w:val="right" w:leader="dot" w:pos="9345"/>
+        </w:tabs>
+        <w:rPr>
+          <w:rFonts w:asciiTheme="minorHAnsi" w:eastAsiaTheme="minorEastAsia" w:hAnsiTheme="minorHAnsi"/>
+          <w:noProof/>
+          <w:color w:val="auto"/>
+          <w:sz w:val="24"/>
+          <w:szCs w:val="24"/>
+          <w:lang w:eastAsia="ru-RU"/>
+        </w:rPr>
+      </w:pPr>
+      <w:hyperlink w:anchor="_Toc97653316" w:history="1">
+        <w:r>
+          <w:rPr>
+            <w:rStyle w:val="af"/>
+            <w:noProof/>
+            <w:lang w:val="en-US"/>
+          </w:rPr>
+          <w:t>1.2.3.</w:t>
+        </w:r>
+        <w:r>
+          <w:rPr>
+            <w:rFonts w:asciiTheme="minorHAnsi" w:eastAsiaTheme="minorEastAsia" w:hAnsiTheme="minorHAnsi"/>
+            <w:noProof/>
+            <w:color w:val="auto"/>
+            <w:sz w:val="24"/>
+            <w:szCs w:val="24"/>
+            <w:lang w:eastAsia="ru-RU"/>
+          </w:rPr>
+          <w:tab/>
+        </w:r>
+        <w:r>
+          <w:rPr>
+            <w:rStyle w:val="af"/>
+            <w:noProof/>
+            <w:lang w:val="en-US"/>
+          </w:rPr>
+          <w:t>Word2Vec</w:t>
+        </w:r>
+        <w:r>
+          <w:rPr>
+            <w:noProof/>
+            <w:webHidden/>
+          </w:rPr>
+          <w:tab/>
+        </w:r>
+        <w:r>
+          <w:rPr>
+            <w:noProof/>
+            <w:webHidden/>
+          </w:rPr>
+          <w:fldChar w:fldCharType="begin"/>
+        </w:r>
+        <w:r>
+          <w:rPr>
+            <w:noProof/>
+            <w:webHidden/>
+          </w:rPr>
+          <w:instrText xml:space="preserve"> PAGEREF _Toc97653316 \h </w:instrText>
+        </w:r>
+        <w:r>
+          <w:rPr>
+            <w:noProof/>
+            <w:webHidden/>
+          </w:rPr>
+        </w:r>
+        <w:r>
+          <w:rPr>
+            <w:noProof/>
+            <w:webHidden/>
+          </w:rPr>
+          <w:fldChar w:fldCharType="separate"/>
+        </w:r>
+        <w:r>
+          <w:rPr>
+            <w:noProof/>
+            <w:webHidden/>
+          </w:rPr>
+          <w:t>10</w:t>
         </w:r>
         <w:r>
           <w:rPr>
@@ -1209,7 +1409,7 @@
           <w:lang w:eastAsia="ru-RU"/>
         </w:rPr>
       </w:pPr>
-      <w:hyperlink w:anchor="_Toc94970218" w:history="1">
+      <w:hyperlink w:anchor="_Toc97653317" w:history="1">
         <w:r>
           <w:rPr>
             <w:rStyle w:val="af"/>
@@ -1254,7 +1454,7 @@
             <w:noProof/>
             <w:webHidden/>
           </w:rPr>
-          <w:instrText xml:space="preserve"> PAGEREF _Toc94970218 \h </w:instrText>
+          <w:instrText xml:space="preserve"> PAGEREF _Toc97653317 \h </w:instrText>
         </w:r>
         <w:r>
           <w:rPr>
@@ -1274,7 +1474,7 @@
             <w:noProof/>
             <w:webHidden/>
           </w:rPr>
-          <w:t>7</w:t>
+          <w:t>10</w:t>
         </w:r>
         <w:r>
           <w:rPr>
@@ -1301,7 +1501,7 @@
           <w:lang w:eastAsia="ru-RU"/>
         </w:rPr>
       </w:pPr>
-      <w:hyperlink w:anchor="_Toc94970219" w:history="1">
+      <w:hyperlink w:anchor="_Toc97653318" w:history="1">
         <w:r>
           <w:rPr>
             <w:rStyle w:val="af"/>
@@ -1346,7 +1546,7 @@
             <w:noProof/>
             <w:webHidden/>
           </w:rPr>
-          <w:instrText xml:space="preserve"> PAGEREF _Toc94970219 \h </w:instrText>
+          <w:instrText xml:space="preserve"> PAGEREF _Toc97653318 \h </w:instrText>
         </w:r>
         <w:r>
           <w:rPr>
@@ -1366,7 +1566,7 @@
             <w:noProof/>
             <w:webHidden/>
           </w:rPr>
-          <w:t>8</w:t>
+          <w:t>11</w:t>
         </w:r>
         <w:r>
           <w:rPr>
@@ -1393,7 +1593,7 @@
           <w:lang w:eastAsia="ru-RU"/>
         </w:rPr>
       </w:pPr>
-      <w:hyperlink w:anchor="_Toc94970220" w:history="1">
+      <w:hyperlink w:anchor="_Toc97653319" w:history="1">
         <w:r>
           <w:rPr>
             <w:rStyle w:val="af"/>
@@ -1438,7 +1638,7 @@
             <w:noProof/>
             <w:webHidden/>
           </w:rPr>
-          <w:instrText xml:space="preserve"> PAGEREF _Toc94970220 \h </w:instrText>
+          <w:instrText xml:space="preserve"> PAGEREF _Toc97653319 \h </w:instrText>
         </w:r>
         <w:r>
           <w:rPr>
@@ -1458,7 +1658,7 @@
             <w:noProof/>
             <w:webHidden/>
           </w:rPr>
-          <w:t>8</w:t>
+          <w:t>11</w:t>
         </w:r>
         <w:r>
           <w:rPr>
@@ -1485,7 +1685,7 @@
           <w:lang w:eastAsia="ru-RU"/>
         </w:rPr>
       </w:pPr>
-      <w:hyperlink w:anchor="_Toc94970221" w:history="1">
+      <w:hyperlink w:anchor="_Toc97653320" w:history="1">
         <w:r>
           <w:rPr>
             <w:rStyle w:val="af"/>
@@ -1530,7 +1730,7 @@
             <w:noProof/>
             <w:webHidden/>
           </w:rPr>
-          <w:instrText xml:space="preserve"> PAGEREF _Toc94970221 \h </w:instrText>
+          <w:instrText xml:space="preserve"> PAGEREF _Toc97653320 \h </w:instrText>
         </w:r>
         <w:r>
           <w:rPr>
@@ -1550,7 +1750,7 @@
             <w:noProof/>
             <w:webHidden/>
           </w:rPr>
-          <w:t>8</w:t>
+          <w:t>11</w:t>
         </w:r>
         <w:r>
           <w:rPr>
@@ -1577,7 +1777,7 @@
           <w:lang w:eastAsia="ru-RU"/>
         </w:rPr>
       </w:pPr>
-      <w:hyperlink w:anchor="_Toc94970222" w:history="1">
+      <w:hyperlink w:anchor="_Toc97653321" w:history="1">
         <w:r>
           <w:rPr>
             <w:rStyle w:val="af"/>
@@ -1622,7 +1822,7 @@
             <w:noProof/>
             <w:webHidden/>
           </w:rPr>
-          <w:instrText xml:space="preserve"> PAGEREF _Toc94970222 \h </w:instrText>
+          <w:instrText xml:space="preserve"> PAGEREF _Toc97653321 \h </w:instrText>
         </w:r>
         <w:r>
           <w:rPr>
@@ -1642,7 +1842,7 @@
             <w:noProof/>
             <w:webHidden/>
           </w:rPr>
-          <w:t>8</w:t>
+          <w:t>11</w:t>
         </w:r>
         <w:r>
           <w:rPr>
@@ -1669,7 +1869,7 @@
           <w:lang w:eastAsia="ru-RU"/>
         </w:rPr>
       </w:pPr>
-      <w:hyperlink w:anchor="_Toc94970223" w:history="1">
+      <w:hyperlink w:anchor="_Toc97653322" w:history="1">
         <w:r>
           <w:rPr>
             <w:rStyle w:val="af"/>
@@ -1714,7 +1914,7 @@
             <w:noProof/>
             <w:webHidden/>
           </w:rPr>
-          <w:instrText xml:space="preserve"> PAGEREF _Toc94970223 \h </w:instrText>
+          <w:instrText xml:space="preserve"> PAGEREF _Toc97653322 \h </w:instrText>
         </w:r>
         <w:r>
           <w:rPr>
@@ -1734,7 +1934,7 @@
             <w:noProof/>
             <w:webHidden/>
           </w:rPr>
-          <w:t>9</w:t>
+          <w:t>12</w:t>
         </w:r>
         <w:r>
           <w:rPr>
@@ -1761,7 +1961,7 @@
           <w:lang w:eastAsia="ru-RU"/>
         </w:rPr>
       </w:pPr>
-      <w:hyperlink w:anchor="_Toc94970224" w:history="1">
+      <w:hyperlink w:anchor="_Toc97653323" w:history="1">
         <w:r>
           <w:rPr>
             <w:rStyle w:val="af"/>
@@ -1806,7 +2006,7 @@
             <w:noProof/>
             <w:webHidden/>
           </w:rPr>
-          <w:instrText xml:space="preserve"> PAGEREF _Toc94970224 \h </w:instrText>
+          <w:instrText xml:space="preserve"> PAGEREF _Toc97653323 \h </w:instrText>
         </w:r>
         <w:r>
           <w:rPr>
@@ -1826,7 +2026,7 @@
             <w:noProof/>
             <w:webHidden/>
           </w:rPr>
-          <w:t>9</w:t>
+          <w:t>12</w:t>
         </w:r>
         <w:r>
           <w:rPr>
@@ -1853,7 +2053,7 @@
           <w:lang w:eastAsia="ru-RU"/>
         </w:rPr>
       </w:pPr>
-      <w:hyperlink w:anchor="_Toc94970225" w:history="1">
+      <w:hyperlink w:anchor="_Toc97653324" w:history="1">
         <w:r>
           <w:rPr>
             <w:rStyle w:val="af"/>
@@ -1898,7 +2098,7 @@
             <w:noProof/>
             <w:webHidden/>
           </w:rPr>
-          <w:instrText xml:space="preserve"> PAGEREF _Toc94970225 \h </w:instrText>
+          <w:instrText xml:space="preserve"> PAGEREF _Toc97653324 \h </w:instrText>
         </w:r>
         <w:r>
           <w:rPr>
@@ -1918,7 +2118,7 @@
             <w:noProof/>
             <w:webHidden/>
           </w:rPr>
-          <w:t>9</w:t>
+          <w:t>12</w:t>
         </w:r>
         <w:r>
           <w:rPr>
@@ -1945,7 +2145,7 @@
           <w:lang w:eastAsia="ru-RU"/>
         </w:rPr>
       </w:pPr>
-      <w:hyperlink w:anchor="_Toc94970226" w:history="1">
+      <w:hyperlink w:anchor="_Toc97653325" w:history="1">
         <w:r>
           <w:rPr>
             <w:rStyle w:val="af"/>
@@ -1990,7 +2190,7 @@
             <w:noProof/>
             <w:webHidden/>
           </w:rPr>
-          <w:instrText xml:space="preserve"> PAGEREF _Toc94970226 \h </w:instrText>
+          <w:instrText xml:space="preserve"> PAGEREF _Toc97653325 \h </w:instrText>
         </w:r>
         <w:r>
           <w:rPr>
@@ -2010,7 +2210,7 @@
             <w:noProof/>
             <w:webHidden/>
           </w:rPr>
-          <w:t>9</w:t>
+          <w:t>12</w:t>
         </w:r>
         <w:r>
           <w:rPr>
@@ -2037,7 +2237,7 @@
           <w:lang w:eastAsia="ru-RU"/>
         </w:rPr>
       </w:pPr>
-      <w:hyperlink w:anchor="_Toc94970227" w:history="1">
+      <w:hyperlink w:anchor="_Toc97653326" w:history="1">
         <w:r>
           <w:rPr>
             <w:rStyle w:val="af"/>
@@ -2082,7 +2282,7 @@
             <w:noProof/>
             <w:webHidden/>
           </w:rPr>
-          <w:instrText xml:space="preserve"> PAGEREF _Toc94970227 \h </w:instrText>
+          <w:instrText xml:space="preserve"> PAGEREF _Toc97653326 \h </w:instrText>
         </w:r>
         <w:r>
           <w:rPr>
@@ -2102,7 +2302,7 @@
             <w:noProof/>
             <w:webHidden/>
           </w:rPr>
-          <w:t>10</w:t>
+          <w:t>13</w:t>
         </w:r>
         <w:r>
           <w:rPr>
@@ -2129,7 +2329,7 @@
           <w:lang w:eastAsia="ru-RU"/>
         </w:rPr>
       </w:pPr>
-      <w:hyperlink w:anchor="_Toc94970228" w:history="1">
+      <w:hyperlink w:anchor="_Toc97653327" w:history="1">
         <w:r>
           <w:rPr>
             <w:rStyle w:val="af"/>
@@ -2174,7 +2374,7 @@
             <w:noProof/>
             <w:webHidden/>
           </w:rPr>
-          <w:instrText xml:space="preserve"> PAGEREF _Toc94970228 \h </w:instrText>
+          <w:instrText xml:space="preserve"> PAGEREF _Toc97653327 \h </w:instrText>
         </w:r>
         <w:r>
           <w:rPr>
@@ -2194,7 +2394,7 @@
             <w:noProof/>
             <w:webHidden/>
           </w:rPr>
-          <w:t>10</w:t>
+          <w:t>13</w:t>
         </w:r>
         <w:r>
           <w:rPr>
@@ -2221,7 +2421,7 @@
           <w:lang w:eastAsia="ru-RU"/>
         </w:rPr>
       </w:pPr>
-      <w:hyperlink w:anchor="_Toc94970229" w:history="1">
+      <w:hyperlink w:anchor="_Toc97653328" w:history="1">
         <w:r>
           <w:rPr>
             <w:rStyle w:val="af"/>
@@ -2266,7 +2466,7 @@
             <w:noProof/>
             <w:webHidden/>
           </w:rPr>
-          <w:instrText xml:space="preserve"> PAGEREF _Toc94970229 \h </w:instrText>
+          <w:instrText xml:space="preserve"> PAGEREF _Toc97653328 \h </w:instrText>
         </w:r>
         <w:r>
           <w:rPr>
@@ -2286,7 +2486,7 @@
             <w:noProof/>
             <w:webHidden/>
           </w:rPr>
-          <w:t>10</w:t>
+          <w:t>13</w:t>
         </w:r>
         <w:r>
           <w:rPr>
@@ -2312,7 +2512,7 @@
           <w:lang w:eastAsia="ru-RU"/>
         </w:rPr>
       </w:pPr>
-      <w:hyperlink w:anchor="_Toc94970230" w:history="1">
+      <w:hyperlink w:anchor="_Toc97653329" w:history="1">
         <w:r>
           <w:rPr>
             <w:rStyle w:val="af"/>
@@ -2339,7 +2539,7 @@
             <w:noProof/>
             <w:webHidden/>
           </w:rPr>
-          <w:instrText xml:space="preserve"> PAGEREF _Toc94970230 \h </w:instrText>
+          <w:instrText xml:space="preserve"> PAGEREF _Toc97653329 \h </w:instrText>
         </w:r>
         <w:r>
           <w:rPr>
@@ -2359,7 +2559,7 @@
             <w:noProof/>
             <w:webHidden/>
           </w:rPr>
-          <w:t>11</w:t>
+          <w:t>14</w:t>
         </w:r>
         <w:r>
           <w:rPr>
@@ -2385,7 +2585,7 @@
           <w:lang w:eastAsia="ru-RU"/>
         </w:rPr>
       </w:pPr>
-      <w:hyperlink w:anchor="_Toc94970231" w:history="1">
+      <w:hyperlink w:anchor="_Toc97653330" w:history="1">
         <w:r>
           <w:rPr>
             <w:rStyle w:val="af"/>
@@ -2412,7 +2612,7 @@
             <w:noProof/>
             <w:webHidden/>
           </w:rPr>
-          <w:instrText xml:space="preserve"> PAGEREF _Toc94970231 \h </w:instrText>
+          <w:instrText xml:space="preserve"> PAGEREF _Toc97653330 \h </w:instrText>
         </w:r>
         <w:r>
           <w:rPr>
@@ -2432,7 +2632,7 @@
             <w:noProof/>
             <w:webHidden/>
           </w:rPr>
-          <w:t>12</w:t>
+          <w:t>15</w:t>
         </w:r>
         <w:r>
           <w:rPr>
@@ -2450,6 +2650,7 @@
         </w:rPr>
       </w:pPr>
       <w:r>
+        <w:lastRenderedPageBreak/>
         <w:fldChar w:fldCharType="end"/>
       </w:r>
       <w:r>
@@ -2469,14 +2670,14 @@
       <w:pPr>
         <w:pStyle w:val="a4"/>
       </w:pPr>
-      <w:bookmarkStart w:id="3" w:name="_Toc94969362"/>
-      <w:bookmarkStart w:id="4" w:name="_Toc94970214"/>
+      <w:bookmarkStart w:id="2" w:name="_Toc94969362"/>
+      <w:bookmarkStart w:id="3" w:name="_Toc97653310"/>
       <w:r>
         <w:lastRenderedPageBreak/>
         <w:t>Введение</w:t>
       </w:r>
+      <w:bookmarkEnd w:id="2"/>
       <w:bookmarkEnd w:id="3"/>
-      <w:bookmarkEnd w:id="4"/>
     </w:p>
     <w:p>
       <w:r>
@@ -2509,23 +2710,7 @@
     </w:p>
     <w:p>
       <w:r>
-        <w:t>Ранние работы рассматривали пунктуацию только как подсказки с точки зрения читателя к возможным просодическим характеристикам и паузам текста (</w:t>
-      </w:r>
-      <w:proofErr w:type="spellStart"/>
-      <w:r>
-        <w:t>Markwardt</w:t>
-      </w:r>
-      <w:proofErr w:type="spellEnd"/>
-      <w:r>
-        <w:t xml:space="preserve">, 1942). </w:t>
-      </w:r>
-      <w:proofErr w:type="spellStart"/>
-      <w:r>
-        <w:t>Нанберг</w:t>
-      </w:r>
-      <w:proofErr w:type="spellEnd"/>
-      <w:r>
-        <w:t xml:space="preserve"> (1990) утверждает, что пунктуация играет гораздо большую роль. Кроме того, знаки препинания классифицируются как разграничивающие, разделяющие и устраняющие неоднозначность. Некоторые метки, такие как запятая, могут принадлежать к нескольким категориям, поскольку они могут выполнять несколько ролей. Джонс (1994) доказывает, что «для более длинных предложений реального языка грамматика, использующая знаки препинания, значительно превосходит аналогичную грамматику, которая их игнорирует». Основываясь на этом и других подобных выводах, современные языковые модели считают пунктуацию частью своего словарного запаса. Сюда входят </w:t>
+        <w:t xml:space="preserve">Ранние работы рассматривали пунктуацию только как подсказки с точки зрения читателя к возможным просодическим характеристикам и паузам текста (Markwardt, 1942). Нанберг (1990) утверждает, что пунктуация играет гораздо большую роль. Кроме того, знаки препинания классифицируются как разграничивающие, разделяющие и устраняющие неоднозначность. Некоторые метки, такие как запятая, могут принадлежать к нескольким категориям, поскольку они могут выполнять несколько ролей. Джонс (1994) доказывает, что «для более длинных предложений реального языка грамматика, использующая знаки препинания, значительно превосходит аналогичную грамматику, которая их игнорирует». Основываясь на этом и других подобных выводах, современные языковые модели считают пунктуацию частью своего словарного запаса. Сюда входят </w:t>
       </w:r>
       <w:r>
         <w:t>новейшие</w:t>
@@ -2536,24 +2721,17 @@
       <w:r>
         <w:t xml:space="preserve">, </w:t>
       </w:r>
-      <w:proofErr w:type="spellStart"/>
       <w:r>
         <w:rPr>
           <w:lang w:val="en-US"/>
         </w:rPr>
         <w:t>ELMo</w:t>
       </w:r>
-      <w:proofErr w:type="spellEnd"/>
       <w:r>
         <w:t xml:space="preserve">, </w:t>
       </w:r>
-      <w:proofErr w:type="spellStart"/>
-      <w:r>
-        <w:t>OpenAI</w:t>
-      </w:r>
-      <w:proofErr w:type="spellEnd"/>
-      <w:r>
-        <w:t xml:space="preserve"> GPT-</w:t>
+      <w:r>
+        <w:t>OpenAI GPT-</w:t>
       </w:r>
       <w:r>
         <w:t xml:space="preserve">2 и </w:t>
@@ -2629,7 +2807,6 @@
       <w:r>
         <w:t xml:space="preserve"> </w:t>
       </w:r>
-      <w:proofErr w:type="spellStart"/>
       <w:r>
         <w:rPr>
           <w:lang w:val="en-US"/>
@@ -2637,7 +2814,6 @@
         <w:lastRenderedPageBreak/>
         <w:t>entitiy</w:t>
       </w:r>
-      <w:proofErr w:type="spellEnd"/>
       <w:r>
         <w:t xml:space="preserve"> </w:t>
       </w:r>
@@ -2675,118 +2851,111 @@
         <w:t>translation</w:t>
       </w:r>
       <w:r>
-        <w:t>), используют заглавные буквы в качестве признаков обрабатываемого в данный момент слова, в то время как пунктуация используется</w:t>
-      </w:r>
-      <w:proofErr w:type="gramStart"/>
-      <w:r>
-        <w:t>.</w:t>
-      </w:r>
-      <w:proofErr w:type="gramEnd"/>
-      <w:r>
-        <w:t xml:space="preserve"> как признаки для соседних слов. Например, </w:t>
-      </w:r>
-      <w:proofErr w:type="spellStart"/>
-      <w:r>
-        <w:t>Stanford</w:t>
-      </w:r>
-      <w:proofErr w:type="spellEnd"/>
+        <w:t>), используют заглавные буквы в качестве признаков обрабатываемого в данный момент слова, в то время как пунктуация используется. как признаки для соседних слов. Например, Stanford Named Entity Recognizer рассматривает признаки на основе формы слова. Это означает построение представления слова на основе типа символов, встречающихся в слове. Было предложено несколько алгоритмов представления формы слова, но общая идея состоит в том, чтобы закодировать прописную букву определенным символом, скажем, «X», строчную букву «x» и цифру «d». В этом случае слово типа «</w:t>
+      </w:r>
+      <w:r>
+        <w:t>McDonald</w:t>
+      </w:r>
+      <w:r>
+        <w:t xml:space="preserve">» станет «ХхХхххх». </w:t>
+      </w:r>
+      <w:r>
+        <w:t>Работа л</w:t>
+      </w:r>
+      <w:r>
+        <w:t>юбы</w:t>
+      </w:r>
+      <w:r>
+        <w:t>х</w:t>
+      </w:r>
+      <w:r>
+        <w:t xml:space="preserve"> таки</w:t>
+      </w:r>
+      <w:r>
+        <w:t>х</w:t>
+      </w:r>
+      <w:r>
+        <w:t xml:space="preserve"> алгоритм</w:t>
+      </w:r>
+      <w:r>
+        <w:t>ов</w:t>
+      </w:r>
+      <w:r>
+        <w:t xml:space="preserve"> возможн</w:t>
+      </w:r>
+      <w:r>
+        <w:t>а</w:t>
+      </w:r>
+      <w:r>
+        <w:t xml:space="preserve"> только в том случае, если слова правильно представлены в виде прописных и строчных букв. </w:t>
+      </w:r>
+    </w:p>
+    <w:p>
+      <w:r>
+        <w:t>Особое внимание следует уделить системам автоматического распознавания речи (ASR</w:t>
+      </w:r>
+      <w:r>
+        <w:t xml:space="preserve"> – </w:t>
+      </w:r>
+      <w:r>
+        <w:rPr>
+          <w:lang w:val="en-US"/>
+        </w:rPr>
+        <w:t>Automati</w:t>
+      </w:r>
+      <w:r>
+        <w:t xml:space="preserve">с </w:t>
+      </w:r>
+      <w:r>
+        <w:rPr>
+          <w:lang w:val="en-US"/>
+        </w:rPr>
+        <w:t>speech</w:t>
+      </w:r>
       <w:r>
         <w:t xml:space="preserve"> </w:t>
       </w:r>
-      <w:proofErr w:type="spellStart"/>
-      <w:r>
-        <w:t>Named</w:t>
-      </w:r>
-      <w:proofErr w:type="spellEnd"/>
+      <w:r>
+        <w:rPr>
+          <w:lang w:val="en-US"/>
+        </w:rPr>
+        <w:t>recognition</w:t>
+      </w:r>
+      <w:r>
+        <w:t>). Первичный вывод таких систем обычно состоит из необработанного текста с использованием одного и того же регистра (нижнего, либо верхнего регистра) и без знаков препинания. В таких ситуациях перед применением дальнейших алгоритмов NLP требуется дополнительная предварительная обработка, чтобы восстановить правильный регистр букв и пунктуацию. Их иногда называют «богатыми транскрипциями». Одна из первых инициатив, касающихся автоматической расширенной транскрипции разговорной речи, началась в 2002 году в контексте программы DARPA «Эффективное, доступное повторное использование речи в текст» (EARS</w:t>
+      </w:r>
       <w:r>
         <w:t xml:space="preserve"> </w:t>
       </w:r>
-      <w:proofErr w:type="spellStart"/>
-      <w:r>
-        <w:t>Entity</w:t>
-      </w:r>
-      <w:proofErr w:type="spellEnd"/>
+      <w:r>
+        <w:t>–</w:t>
+      </w:r>
       <w:r>
         <w:t xml:space="preserve"> </w:t>
       </w:r>
-      <w:proofErr w:type="spellStart"/>
-      <w:r>
-        <w:t>Recognizer</w:t>
-      </w:r>
-      <w:proofErr w:type="spellEnd"/>
-      <w:r>
-        <w:t xml:space="preserve"> рассматривает признаки на основе формы слова. Это означает построение представления слова на основе типа символов, встречающихся в слове. Было предложено несколько алгоритмов представления формы слова, но общая идея состоит в том, чтобы закодировать прописную букву определенным символом, скажем, «X», строчную букву «x» и цифру «d». В этом случае слово типа «</w:t>
-      </w:r>
-      <w:proofErr w:type="spellStart"/>
-      <w:r>
-        <w:t>McDonald</w:t>
-      </w:r>
-      <w:proofErr w:type="spellEnd"/>
-      <w:r>
-        <w:t>» станет «</w:t>
-      </w:r>
-      <w:proofErr w:type="spellStart"/>
-      <w:r>
-        <w:t>ХхХхххх</w:t>
-      </w:r>
-      <w:proofErr w:type="spellEnd"/>
-      <w:r>
-        <w:t xml:space="preserve">». </w:t>
-      </w:r>
-      <w:r>
-        <w:t>Работа л</w:t>
-      </w:r>
-      <w:r>
-        <w:t>юбы</w:t>
-      </w:r>
-      <w:r>
-        <w:t>х</w:t>
-      </w:r>
-      <w:r>
-        <w:t xml:space="preserve"> таки</w:t>
-      </w:r>
-      <w:r>
-        <w:t>х</w:t>
-      </w:r>
-      <w:r>
-        <w:t xml:space="preserve"> алгоритм</w:t>
-      </w:r>
-      <w:r>
-        <w:t>ов</w:t>
-      </w:r>
-      <w:r>
-        <w:t xml:space="preserve"> возможн</w:t>
-      </w:r>
-      <w:r>
-        <w:t>а</w:t>
-      </w:r>
-      <w:r>
-        <w:t xml:space="preserve"> только в том случае, если слова правильно представлены в виде прописных и строчных букв. </w:t>
-      </w:r>
-    </w:p>
-    <w:p>
-      <w:r>
-        <w:t>Особое внимание следует уделить системам автоматического распознавания речи (ASR</w:t>
-      </w:r>
-      <w:r>
-        <w:t xml:space="preserve"> – </w:t>
-      </w:r>
-      <w:proofErr w:type="spellStart"/>
-      <w:r>
-        <w:rPr>
-          <w:lang w:val="en-US"/>
-        </w:rPr>
-        <w:t>Automati</w:t>
-      </w:r>
-      <w:proofErr w:type="spellEnd"/>
-      <w:r>
-        <w:t xml:space="preserve">с </w:t>
-      </w:r>
-      <w:r>
-        <w:rPr>
-          <w:lang w:val="en-US"/>
-        </w:rPr>
-        <w:t>speech</w:t>
+      <w:r>
+        <w:rPr>
+          <w:lang w:val="en-US"/>
+        </w:rPr>
+        <w:t>Effective</w:t>
+      </w:r>
+      <w:r>
+        <w:t xml:space="preserve">, </w:t>
+      </w:r>
+      <w:r>
+        <w:rPr>
+          <w:lang w:val="en-US"/>
+        </w:rPr>
+        <w:t>Affordable</w:t>
+      </w:r>
+      <w:r>
+        <w:t xml:space="preserve">, </w:t>
+      </w:r>
+      <w:r>
+        <w:rPr>
+          <w:lang w:val="en-US"/>
+        </w:rPr>
+        <w:t>Reusable</w:t>
       </w:r>
       <w:r>
         <w:t xml:space="preserve"> </w:t>
@@ -2795,16 +2964,49 @@
         <w:rPr>
           <w:lang w:val="en-US"/>
         </w:rPr>
-        <w:t>recognition</w:t>
-      </w:r>
-      <w:r>
-        <w:t>). Первичный вывод таких систем обычно состоит из необработанного текста с использованием одного и того же регистра (нижнего, либо верхнего регистра) и без знаков препинания. В таких ситуациях перед применением дальнейших алгоритмов NLP требуется дополнительная предварительная обработка, чтобы восстановить правильный регистр букв и пунктуацию. Их иногда называют «богатыми транскрипциями». Одна из первых инициатив, касающихся автоматической расширенной транскрипции разговорной речи, началась в 2002 году в контексте программы DARPA «Эффективное, доступное повторное использование речи в текст» (EARS</w:t>
+        <w:t>Speech</w:t>
+      </w:r>
+      <w:r>
+        <w:t>-</w:t>
+      </w:r>
+      <w:r>
+        <w:rPr>
+          <w:lang w:val="en-US"/>
+        </w:rPr>
+        <w:t>to</w:t>
+      </w:r>
+      <w:r>
+        <w:t>-</w:t>
+      </w:r>
+      <w:r>
+        <w:rPr>
+          <w:lang w:val="en-US"/>
+        </w:rPr>
+        <w:t>text</w:t>
+      </w:r>
+      <w:r>
+        <w:t xml:space="preserve">), </w:t>
+      </w:r>
+      <w:r>
+        <w:t>целью которой было улучшение уровня развития</w:t>
       </w:r>
       <w:r>
         <w:t xml:space="preserve"> </w:t>
       </w:r>
       <w:r>
-        <w:t>–</w:t>
+        <w:t>алгоритмов обработки языка</w:t>
+      </w:r>
+      <w:r>
+        <w:t>. С этой целью NIST</w:t>
+      </w:r>
+      <w:r>
+        <w:t xml:space="preserve"> (</w:t>
+      </w:r>
+      <w:r>
+        <w:rPr>
+          <w:lang w:val="en-US"/>
+        </w:rPr>
+        <w:t>National</w:t>
       </w:r>
       <w:r>
         <w:t xml:space="preserve"> </w:t>
@@ -2813,25 +3015,7 @@
         <w:rPr>
           <w:lang w:val="en-US"/>
         </w:rPr>
-        <w:t>Effective</w:t>
-      </w:r>
-      <w:r>
-        <w:t xml:space="preserve">, </w:t>
-      </w:r>
-      <w:r>
-        <w:rPr>
-          <w:lang w:val="en-US"/>
-        </w:rPr>
-        <w:t>Affordable</w:t>
-      </w:r>
-      <w:r>
-        <w:t xml:space="preserve">, </w:t>
-      </w:r>
-      <w:r>
-        <w:rPr>
-          <w:lang w:val="en-US"/>
-        </w:rPr>
-        <w:t>Reusable</w:t>
+        <w:t>institute</w:t>
       </w:r>
       <w:r>
         <w:t xml:space="preserve"> </w:t>
@@ -2840,49 +3024,16 @@
         <w:rPr>
           <w:lang w:val="en-US"/>
         </w:rPr>
-        <w:t>Speech</w:t>
-      </w:r>
-      <w:r>
-        <w:t>-</w:t>
-      </w:r>
-      <w:r>
-        <w:rPr>
-          <w:lang w:val="en-US"/>
-        </w:rPr>
-        <w:t>to</w:t>
-      </w:r>
-      <w:r>
-        <w:t>-</w:t>
-      </w:r>
-      <w:r>
-        <w:rPr>
-          <w:lang w:val="en-US"/>
-        </w:rPr>
-        <w:t>text</w:t>
-      </w:r>
-      <w:r>
-        <w:t xml:space="preserve">), </w:t>
-      </w:r>
-      <w:r>
-        <w:t>целью которой было улучшение уровня развития</w:t>
+        <w:t>of</w:t>
       </w:r>
       <w:r>
         <w:t xml:space="preserve"> </w:t>
       </w:r>
       <w:r>
-        <w:t>алгоритмов обработки языка</w:t>
-      </w:r>
-      <w:r>
-        <w:t>. С этой целью NIST</w:t>
-      </w:r>
-      <w:r>
-        <w:t xml:space="preserve"> (</w:t>
-      </w:r>
-      <w:r>
-        <w:rPr>
-          <w:lang w:val="en-US"/>
-        </w:rPr>
-        <w:t>National</w:t>
+        <w:rPr>
+          <w:lang w:val="en-US"/>
+        </w:rPr>
+        <w:t>Standards</w:t>
       </w:r>
       <w:r>
         <w:t xml:space="preserve"> </w:t>
@@ -2891,7 +3042,7 @@
         <w:rPr>
           <w:lang w:val="en-US"/>
         </w:rPr>
-        <w:t>institute</w:t>
+        <w:t>and</w:t>
       </w:r>
       <w:r>
         <w:t xml:space="preserve"> </w:t>
@@ -2900,145 +3051,89 @@
         <w:rPr>
           <w:lang w:val="en-US"/>
         </w:rPr>
-        <w:t>of</w:t>
+        <w:t>Technology</w:t>
+      </w:r>
+      <w:r>
+        <w:t>)</w:t>
+      </w:r>
+      <w:r>
+        <w:t xml:space="preserve"> выпустил серию обширных наборов данных для оценки транскрипции, чтобы помочь в оценке таких систем.</w:t>
+      </w:r>
+    </w:p>
+    <w:p>
+      <w:r>
+        <w:lastRenderedPageBreak/>
+        <w:t>Несмотря на то, что большой объем данных, требующих восстановления заглавных букв и пунктуации, поступает из систем ASR, необходимо также учитывать и другие источники. Миллер и др. (2000) идентифицируют другие источники шума в виде текста, полученного с помощью оптического распознавания символов (OCR), или в некоторых газетных статьях. В этих случаях отсутствие надлежащей буквы или пунктуации затрагивает не весь текст, а его части. В случае OCR некоторые знаки препинания могут быть не распознаны, в то время как в случае некоторых статей первое предложение или абзац могут быть написаны только заглавными буквами. Кроме того, в случае коротких текстовых сообщений (SMS), чатов, твитов или других действий в микроблогах люди также могут игнорировать правильный регистр и пунктуацию</w:t>
+      </w:r>
+    </w:p>
+    <w:p>
+      <w:r>
+        <w:t>О</w:t>
+      </w:r>
+      <w:r>
+        <w:t>дна из трудностей</w:t>
+      </w:r>
+      <w:r>
+        <w:t>,</w:t>
       </w:r>
       <w:r>
         <w:t xml:space="preserve"> </w:t>
       </w:r>
       <w:r>
-        <w:rPr>
-          <w:lang w:val="en-US"/>
-        </w:rPr>
-        <w:t>Standards</w:t>
+        <w:t>п</w:t>
+      </w:r>
+      <w:r>
+        <w:t xml:space="preserve">ри создании человеко-компьютерных интерфейсов с использованием естественного языка, с которыми приходится сталкиваться, связана с непоследовательным использованием пользователем пунктуации и использования заглавных букв. В этом контексте многие подходы пытаются скрыть проблему, удаляя все знаки препинания и заглавные буквы как из данных обучения, так и из </w:t>
+      </w:r>
+      <w:r>
+        <w:t xml:space="preserve">входных </w:t>
+      </w:r>
+      <w:r>
+        <w:t>данных</w:t>
+      </w:r>
+      <w:r>
+        <w:t xml:space="preserve"> полученных во</w:t>
+      </w:r>
+      <w:r>
+        <w:t xml:space="preserve"> врем</w:t>
+      </w:r>
+      <w:r>
+        <w:t>я</w:t>
       </w:r>
       <w:r>
         <w:t xml:space="preserve"> </w:t>
       </w:r>
       <w:r>
-        <w:rPr>
-          <w:lang w:val="en-US"/>
-        </w:rPr>
-        <w:t>and</w:t>
-      </w:r>
-      <w:r>
-        <w:t xml:space="preserve"> </w:t>
-      </w:r>
-      <w:r>
-        <w:rPr>
-          <w:lang w:val="en-US"/>
-        </w:rPr>
-        <w:t>Technology</w:t>
-      </w:r>
-      <w:r>
-        <w:t>)</w:t>
-      </w:r>
-      <w:r>
-        <w:t xml:space="preserve"> выпустил серию обширных наборов данных для оценки транскрипции, чтобы помочь в оценке таких систем.</w:t>
-      </w:r>
-    </w:p>
-    <w:p>
-      <w:r>
-        <w:lastRenderedPageBreak/>
-        <w:t xml:space="preserve">Несмотря на то, что большой объем данных, требующих восстановления заглавных букв и пунктуации, поступает из систем ASR, необходимо также учитывать и другие источники. Миллер и др. (2000) идентифицируют другие источники шума в виде текста, полученного с помощью оптического распознавания символов (OCR), или в некоторых газетных статьях. В этих случаях отсутствие надлежащей буквы или пунктуации затрагивает не весь текст, а его части. В случае OCR некоторые знаки препинания могут быть не распознаны, в то время как в случае некоторых статей первое предложение или абзац могут быть написаны только заглавными буквами. Кроме того, в случае коротких текстовых сообщений (SMS), чатов, </w:t>
-      </w:r>
-      <w:proofErr w:type="spellStart"/>
-      <w:r>
-        <w:t>твитов</w:t>
-      </w:r>
-      <w:proofErr w:type="spellEnd"/>
-      <w:r>
-        <w:t xml:space="preserve"> или других действий в </w:t>
-      </w:r>
-      <w:proofErr w:type="spellStart"/>
-      <w:r>
-        <w:t>микроблогах</w:t>
-      </w:r>
-      <w:proofErr w:type="spellEnd"/>
-      <w:r>
-        <w:t xml:space="preserve"> люди также могут игнорировать правильный регистр и пунктуацию</w:t>
-      </w:r>
-    </w:p>
-    <w:p>
-      <w:r>
-        <w:t>О</w:t>
-      </w:r>
-      <w:r>
-        <w:t>дна из трудностей</w:t>
-      </w:r>
-      <w:r>
-        <w:t>,</w:t>
-      </w:r>
-      <w:r>
-        <w:t xml:space="preserve"> </w:t>
-      </w:r>
-      <w:r>
-        <w:t>п</w:t>
-      </w:r>
-      <w:r>
-        <w:t xml:space="preserve">ри создании человеко-компьютерных интерфейсов с использованием естественного языка, с которыми приходится сталкиваться, связана с непоследовательным использованием пользователем пунктуации и использования заглавных букв. В этом контексте многие подходы пытаются скрыть проблему, удаляя все знаки препинания и заглавные буквы как из данных обучения, так и </w:t>
-      </w:r>
-      <w:proofErr w:type="gramStart"/>
-      <w:r>
-        <w:t xml:space="preserve">из </w:t>
-      </w:r>
-      <w:r>
-        <w:t xml:space="preserve">входных </w:t>
-      </w:r>
-      <w:r>
-        <w:t>данных</w:t>
-      </w:r>
-      <w:proofErr w:type="gramEnd"/>
-      <w:r>
-        <w:t xml:space="preserve"> полученных во</w:t>
-      </w:r>
-      <w:r>
-        <w:t xml:space="preserve"> врем</w:t>
-      </w:r>
-      <w:r>
-        <w:t>я</w:t>
-      </w:r>
-      <w:r>
-        <w:t xml:space="preserve"> </w:t>
-      </w:r>
-      <w:r>
         <w:t xml:space="preserve">работы. </w:t>
       </w:r>
       <w:r>
-        <w:t xml:space="preserve">Кроме того, </w:t>
-      </w:r>
-      <w:proofErr w:type="spellStart"/>
-      <w:r>
-        <w:t>Coniam</w:t>
-      </w:r>
-      <w:proofErr w:type="spellEnd"/>
-      <w:r>
-        <w:t xml:space="preserve"> (2014) также проанализировал вывод чат-ботов с точки зрения человека, использующего эти программы для изучения английского как второго языка. Он смог определить проблемы с заглавными буквами и пунктуацией даже в произведенном тексте. Тем не менее, он утверждает, что для коротких предложений, создаваемых чат-ботами, «переход на английский язык за счет все более широкого распространения текстовых сообщений делает спорным вопрос о том, можно ли считать эти проблемы важными в наши дни».</w:t>
+        <w:t>Кроме того, Coniam (2014) также проанализировал вывод чат-ботов с точки зрения человека, использующего эти программы для изучения английского как второго языка. Он смог определить проблемы с заглавными буквами и пунктуацией даже в произведенном тексте. Тем не менее, он утверждает, что для коротких предложений, создаваемых чат-ботами, «переход на английский язык за счет все более широкого распространения текстовых сообщений делает спорным вопрос о том, можно ли считать эти проблемы важными в наши дни».</w:t>
       </w:r>
     </w:p>
     <w:p>
       <w:pPr>
         <w:pStyle w:val="10"/>
       </w:pPr>
-      <w:bookmarkStart w:id="5" w:name="_Toc94969363"/>
-      <w:bookmarkStart w:id="6" w:name="_Toc94970215"/>
+      <w:bookmarkStart w:id="4" w:name="_Toc94969363"/>
+      <w:bookmarkStart w:id="5" w:name="_Toc97653311"/>
       <w:r>
         <w:lastRenderedPageBreak/>
         <w:t>Формирование требований</w:t>
       </w:r>
+      <w:bookmarkEnd w:id="4"/>
       <w:bookmarkEnd w:id="5"/>
+    </w:p>
+    <w:p>
+      <w:pPr>
+        <w:pStyle w:val="2"/>
+      </w:pPr>
+      <w:bookmarkStart w:id="6" w:name="_Toc94969364"/>
+      <w:bookmarkStart w:id="7" w:name="_Toc97653312"/>
+      <w:r>
+        <w:t>Изучение предметной области машинного обучения и нейронных сетей</w:t>
+      </w:r>
       <w:bookmarkEnd w:id="6"/>
-    </w:p>
-    <w:p>
-      <w:pPr>
-        <w:pStyle w:val="2"/>
-      </w:pPr>
-      <w:bookmarkStart w:id="7" w:name="_Toc94969364"/>
-      <w:bookmarkStart w:id="8" w:name="_Toc94970216"/>
-      <w:r>
-        <w:t>Изучение предметной области машинного обучения и нейронных сетей</w:t>
-      </w:r>
       <w:bookmarkEnd w:id="7"/>
-      <w:bookmarkEnd w:id="8"/>
     </w:p>
     <w:p>
       <w:pPr>
@@ -3188,13 +3283,7 @@
         <w:rPr>
           <w:lang w:val="en-US"/>
         </w:rPr>
-        <w:t>A computer program is said to learn from experience E with respect to some class of tasks T and performance measure P if its performance at tasks in T, as measured by P, improves with experience E.</w:t>
-      </w:r>
-      <w:r>
-        <w:rPr>
-          <w:lang w:val="en-US"/>
-        </w:rPr>
-        <w:t>»</w:t>
+        <w:t>A computer program is said to learn from experience E with respect to some class of tasks T and performance measure P if its performance at tasks in T, as measured by P, improves with experience E»</w:t>
       </w:r>
       <w:r>
         <w:rPr>
@@ -3245,7 +3334,13 @@
         <w:t xml:space="preserve"> (обучение без учителя)</w:t>
       </w:r>
       <w:r>
-        <w:t>, основано на выявлении эмпирических закономерностей в данных.</w:t>
+        <w:t xml:space="preserve">, основано на выявлении эмпирических закономерностей в </w:t>
+      </w:r>
+      <w:r>
+        <w:t xml:space="preserve">собранных </w:t>
+      </w:r>
+      <w:r>
+        <w:t>данных.</w:t>
       </w:r>
     </w:p>
     <w:p>
@@ -3264,136 +3359,1742 @@
         <w:t>Многие методы,</w:t>
       </w:r>
       <w:r>
-        <w:t xml:space="preserve"> применяемые в обучении без учителя тесно связаны с извлечением информации и анализом данных. </w:t>
+        <w:t xml:space="preserve"> применяемые в обучении без учителя тесно связаны с извлечением информации и анализом данных.</w:t>
+      </w:r>
+    </w:p>
+    <w:p>
+      <w:r>
+        <w:lastRenderedPageBreak/>
+        <w:t>Так как машинно</w:t>
+      </w:r>
+      <w:r>
+        <w:t>е</w:t>
+      </w:r>
+      <w:r>
+        <w:t xml:space="preserve"> обучени</w:t>
+      </w:r>
+      <w:r>
+        <w:t>е</w:t>
+      </w:r>
+      <w:r>
+        <w:t xml:space="preserve"> является достаточно</w:t>
+      </w:r>
+      <w:r>
+        <w:t xml:space="preserve"> крупной областью науки, далее более детально будут рассмотрены только подходы к обработке естественного языка, подробнее с машинным обучением можно ознакомится в приведенных источниках.</w:t>
       </w:r>
     </w:p>
     <w:p>
       <w:pPr>
         <w:pStyle w:val="2"/>
       </w:pPr>
-      <w:bookmarkStart w:id="9" w:name="_Toc94969365"/>
-      <w:bookmarkStart w:id="10" w:name="_Toc94970217"/>
+      <w:bookmarkStart w:id="8" w:name="_Toc94969365"/>
+      <w:bookmarkStart w:id="9" w:name="_Toc97653313"/>
+      <w:r>
+        <w:t>Анализ подходов к обработке естественного языка</w:t>
+      </w:r>
+      <w:bookmarkEnd w:id="8"/>
+      <w:bookmarkEnd w:id="9"/>
+    </w:p>
+    <w:p>
+      <w:r>
+        <w:t xml:space="preserve">В данной работе рассмотрим подходы, основанные на машинном обучении. Далее будут коротко описаны методы решения задач обработки естественного языка с применением таких технологий как </w:t>
+      </w:r>
+      <w:r>
+        <w:rPr>
+          <w:lang w:val="en-US"/>
+        </w:rPr>
+        <w:t>BoW</w:t>
+      </w:r>
+      <w:r>
+        <w:t xml:space="preserve">, </w:t>
+      </w:r>
+      <w:r>
+        <w:rPr>
+          <w:lang w:val="en-US"/>
+        </w:rPr>
+        <w:t>TF</w:t>
+      </w:r>
+      <w:r>
+        <w:t>-</w:t>
+      </w:r>
+      <w:r>
+        <w:rPr>
+          <w:lang w:val="en-US"/>
+        </w:rPr>
+        <w:t>IDF</w:t>
+      </w:r>
+      <w:r>
+        <w:t xml:space="preserve">, </w:t>
+      </w:r>
+      <w:r>
+        <w:rPr>
+          <w:lang w:val="en-US"/>
+        </w:rPr>
+        <w:t>Word</w:t>
+      </w:r>
+      <w:r>
+        <w:t>2</w:t>
+      </w:r>
+      <w:r>
+        <w:rPr>
+          <w:lang w:val="en-US"/>
+        </w:rPr>
+        <w:t>Vec</w:t>
+      </w:r>
+      <w:r>
+        <w:t xml:space="preserve">, </w:t>
+      </w:r>
+      <w:r>
+        <w:rPr>
+          <w:lang w:val="en-US"/>
+        </w:rPr>
+        <w:t>GloVe</w:t>
+      </w:r>
+      <w:r>
+        <w:t xml:space="preserve">, </w:t>
+      </w:r>
+      <w:r>
+        <w:rPr>
+          <w:lang w:val="en-US"/>
+        </w:rPr>
+        <w:t>fastText</w:t>
+      </w:r>
+      <w:r>
+        <w:t xml:space="preserve">, </w:t>
+      </w:r>
+      <w:r>
+        <w:rPr>
+          <w:lang w:val="en-US"/>
+        </w:rPr>
+        <w:t>GRU</w:t>
+      </w:r>
+      <w:r>
+        <w:t xml:space="preserve">, </w:t>
+      </w:r>
+      <w:r>
+        <w:rPr>
+          <w:lang w:val="en-US"/>
+        </w:rPr>
+        <w:t>LSTM</w:t>
+      </w:r>
+      <w:r>
+        <w:t xml:space="preserve">, </w:t>
+      </w:r>
+      <w:r>
+        <w:rPr>
+          <w:lang w:val="en-US"/>
+        </w:rPr>
+        <w:t>BERT</w:t>
+      </w:r>
+      <w:r>
+        <w:t xml:space="preserve"> </w:t>
+      </w:r>
+      <w:r>
+        <w:t xml:space="preserve">и </w:t>
+      </w:r>
+      <w:r>
+        <w:rPr>
+          <w:lang w:val="en-US"/>
+        </w:rPr>
+        <w:t>ELMO</w:t>
+      </w:r>
+      <w:r>
+        <w:t>.</w:t>
+      </w:r>
+    </w:p>
+    <w:p>
+      <w:pPr>
+        <w:pStyle w:val="3"/>
+        <w:rPr>
+          <w:lang w:val="en-US"/>
+        </w:rPr>
+      </w:pPr>
+      <w:bookmarkStart w:id="10" w:name="_Toc97653314"/>
+      <w:r>
+        <w:rPr>
+          <w:lang w:val="en-US"/>
+        </w:rPr>
+        <w:t>BoW</w:t>
+      </w:r>
+      <w:bookmarkEnd w:id="10"/>
+    </w:p>
+    <w:p>
+      <w:r>
+        <w:rPr>
+          <w:i/>
+          <w:iCs/>
+          <w:lang w:val="en-US"/>
+        </w:rPr>
+        <w:t>BoW</w:t>
+      </w:r>
+      <w:r>
+        <w:rPr>
+          <w:i/>
+          <w:iCs/>
+        </w:rPr>
+        <w:t xml:space="preserve"> </w:t>
+      </w:r>
+      <w:r>
+        <w:t>(</w:t>
+      </w:r>
+      <w:r>
+        <w:t xml:space="preserve">от англ. </w:t>
+      </w:r>
+      <w:r>
+        <w:rPr>
+          <w:lang w:val="en-US"/>
+        </w:rPr>
+        <w:t>Bag</w:t>
+      </w:r>
+      <w:r>
+        <w:t xml:space="preserve"> </w:t>
+      </w:r>
+      <w:r>
+        <w:rPr>
+          <w:lang w:val="en-US"/>
+        </w:rPr>
+        <w:t>of</w:t>
+      </w:r>
+      <w:r>
+        <w:t xml:space="preserve"> </w:t>
+      </w:r>
+      <w:r>
+        <w:rPr>
+          <w:lang w:val="en-US"/>
+        </w:rPr>
+        <w:t>words</w:t>
+      </w:r>
+      <w:r>
+        <w:t xml:space="preserve"> – мешок слов</w:t>
+      </w:r>
+      <w:r>
+        <w:t>)</w:t>
+      </w:r>
+      <w:r>
+        <w:t xml:space="preserve"> </w:t>
+      </w:r>
+      <w:r>
+        <w:t>является наиболее простым</w:t>
+      </w:r>
+      <w:r>
+        <w:t xml:space="preserve"> </w:t>
+      </w:r>
+      <w:r>
+        <w:t>и часто встречающимся</w:t>
+      </w:r>
+      <w:r>
+        <w:t xml:space="preserve"> векторным представлением</w:t>
+      </w:r>
+      <w:r>
+        <w:t xml:space="preserve">. </w:t>
+      </w:r>
+      <w:r>
+        <w:rPr>
+          <w:lang w:val="en-US"/>
+        </w:rPr>
+        <w:t>BoW</w:t>
+      </w:r>
+      <w:r>
+        <w:t xml:space="preserve"> </w:t>
+      </w:r>
+      <w:r>
+        <w:t>работает следующим образом: на вход подается анализируемый текст, для каждого предложения строится</w:t>
+      </w:r>
+      <w:r>
+        <w:t xml:space="preserve"> вектор с длиной </w:t>
+      </w:r>
+      <w:r>
+        <w:rPr>
+          <w:lang w:val="en-US"/>
+        </w:rPr>
+        <w:t>n</w:t>
+      </w:r>
+      <w:r>
+        <w:t>-</w:t>
+      </w:r>
+      <w:r>
+        <w:t xml:space="preserve">элементов, где </w:t>
+      </w:r>
+      <w:r>
+        <w:rPr>
+          <w:lang w:val="en-US"/>
+        </w:rPr>
+        <w:t>n</w:t>
+      </w:r>
+      <w:r>
+        <w:t xml:space="preserve"> </w:t>
+      </w:r>
+      <w:r>
+        <w:t>–</w:t>
+      </w:r>
+      <w:r>
+        <w:t xml:space="preserve"> </w:t>
+      </w:r>
+      <w:r>
+        <w:t xml:space="preserve">это количество уникальных токенов в тексте. Каждый элемент вектора хранит в себе частоту вхождения того или иного токена в предложении. Токеном может являться как </w:t>
+      </w:r>
+      <w:r>
+        <w:t>слово,</w:t>
+      </w:r>
+      <w:r>
+        <w:t xml:space="preserve"> так и </w:t>
+      </w:r>
+      <w:r>
+        <w:rPr>
+          <w:lang w:val="en-US"/>
+        </w:rPr>
+        <w:t>n-</w:t>
+      </w:r>
+      <w:r>
+        <w:t>грамма.</w:t>
+      </w:r>
+    </w:p>
+    <w:p>
+      <w:pPr>
+        <w:keepNext/>
+        <w:spacing w:after="0" w:line="240" w:lineRule="auto"/>
+        <w:ind w:firstLine="0"/>
+      </w:pPr>
+      <w:r>
+        <w:rPr>
+          <w:rFonts w:eastAsia="Times New Roman" w:cs="Times New Roman"/>
+          <w:color w:val="auto"/>
+          <w:sz w:val="24"/>
+          <w:szCs w:val="24"/>
+          <w:lang w:eastAsia="ru-RU"/>
+        </w:rPr>
+        <w:fldChar w:fldCharType="begin"/>
+      </w:r>
+      <w:r>
+        <w:rPr>
+          <w:rFonts w:eastAsia="Times New Roman" w:cs="Times New Roman"/>
+          <w:color w:val="auto"/>
+          <w:sz w:val="24"/>
+          <w:szCs w:val="24"/>
+          <w:lang w:eastAsia="ru-RU"/>
+        </w:rPr>
+        <w:instrText xml:space="preserve"> INCLUDEPICTURE "https://miro.medium.com/max/1400/1*hLvya7MXjsSc3NS2SoLMEg.png" \* MERGEFORMATINET </w:instrText>
+      </w:r>
+      <w:r>
+        <w:rPr>
+          <w:rFonts w:eastAsia="Times New Roman" w:cs="Times New Roman"/>
+          <w:color w:val="auto"/>
+          <w:sz w:val="24"/>
+          <w:szCs w:val="24"/>
+          <w:lang w:eastAsia="ru-RU"/>
+        </w:rPr>
+        <w:fldChar w:fldCharType="separate"/>
+      </w:r>
+      <w:r>
+        <w:rPr>
+          <w:rFonts w:eastAsia="Times New Roman" w:cs="Times New Roman"/>
+          <w:noProof/>
+          <w:color w:val="auto"/>
+          <w:sz w:val="24"/>
+          <w:szCs w:val="24"/>
+          <w:lang w:eastAsia="ru-RU"/>
+        </w:rPr>
+        <w:drawing>
+          <wp:inline distT="0" distB="0" distL="0" distR="0" wp14:anchorId="73F369AE" wp14:editId="595765CF">
+            <wp:extent cx="5940425" cy="2639060"/>
+            <wp:effectExtent l="0" t="0" r="3175" b="2540"/>
+            <wp:docPr id="1" name="Рисунок 1"/>
+            <wp:cNvGraphicFramePr>
+              <a:graphicFrameLocks xmlns:a="http://schemas.openxmlformats.org/drawingml/2006/main" noChangeAspect="1"/>
+            </wp:cNvGraphicFramePr>
+            <a:graphic xmlns:a="http://schemas.openxmlformats.org/drawingml/2006/main">
+              <a:graphicData uri="http://schemas.openxmlformats.org/drawingml/2006/picture">
+                <pic:pic xmlns:pic="http://schemas.openxmlformats.org/drawingml/2006/picture">
+                  <pic:nvPicPr>
+                    <pic:cNvPr id="0" name="Picture 1"/>
+                    <pic:cNvPicPr>
+                      <a:picLocks noChangeAspect="1" noChangeArrowheads="1"/>
+                    </pic:cNvPicPr>
+                  </pic:nvPicPr>
+                  <pic:blipFill>
+                    <a:blip r:embed="rId8">
+                      <a:extLst>
+                        <a:ext uri="{28A0092B-C50C-407E-A947-70E740481C1C}">
+                          <a14:useLocalDpi xmlns:a14="http://schemas.microsoft.com/office/drawing/2010/main" val="0"/>
+                        </a:ext>
+                      </a:extLst>
+                    </a:blip>
+                    <a:srcRect/>
+                    <a:stretch>
+                      <a:fillRect/>
+                    </a:stretch>
+                  </pic:blipFill>
+                  <pic:spPr bwMode="auto">
+                    <a:xfrm>
+                      <a:off x="0" y="0"/>
+                      <a:ext cx="5940425" cy="2639060"/>
+                    </a:xfrm>
+                    <a:prstGeom prst="rect">
+                      <a:avLst/>
+                    </a:prstGeom>
+                    <a:noFill/>
+                    <a:ln>
+                      <a:noFill/>
+                    </a:ln>
+                  </pic:spPr>
+                </pic:pic>
+              </a:graphicData>
+            </a:graphic>
+          </wp:inline>
+        </w:drawing>
+      </w:r>
+      <w:r>
+        <w:rPr>
+          <w:rFonts w:eastAsia="Times New Roman" w:cs="Times New Roman"/>
+          <w:color w:val="auto"/>
+          <w:sz w:val="24"/>
+          <w:szCs w:val="24"/>
+          <w:lang w:eastAsia="ru-RU"/>
+        </w:rPr>
+        <w:fldChar w:fldCharType="end"/>
+      </w:r>
+    </w:p>
+    <w:p>
+      <w:pPr>
+        <w:jc w:val="center"/>
+        <w:rPr>
+          <w:rFonts w:eastAsia="Times New Roman" w:cs="Times New Roman"/>
+          <w:color w:val="auto"/>
+          <w:sz w:val="24"/>
+          <w:szCs w:val="24"/>
+          <w:lang w:eastAsia="ru-RU"/>
+        </w:rPr>
+      </w:pPr>
+      <w:r>
+        <w:t xml:space="preserve">Рисунок </w:t>
+      </w:r>
+      <w:r>
+        <w:fldChar w:fldCharType="begin"/>
+      </w:r>
+      <w:r>
+        <w:instrText xml:space="preserve"> SEQ Рисунок \* ARABIC </w:instrText>
+      </w:r>
+      <w:r>
+        <w:fldChar w:fldCharType="separate"/>
+      </w:r>
+      <w:r>
+        <w:rPr>
+          <w:noProof/>
+        </w:rPr>
+        <w:t>1</w:t>
+      </w:r>
+      <w:r>
+        <w:fldChar w:fldCharType="end"/>
+      </w:r>
+      <w:r>
+        <w:t>. Пример</w:t>
+      </w:r>
+      <w:r>
+        <w:rPr>
+          <w:noProof/>
+        </w:rPr>
+        <w:t xml:space="preserve"> векторного представления текста по методике </w:t>
+      </w:r>
+      <w:r>
+        <w:rPr>
+          <w:noProof/>
+          <w:lang w:val="en-US"/>
+        </w:rPr>
+        <w:t>BoW</w:t>
+      </w:r>
+      <w:r>
+        <w:rPr>
+          <w:noProof/>
+        </w:rPr>
+        <w:t>, при этом исполуется 3-граммная модель</w:t>
+      </w:r>
+    </w:p>
+    <w:p>
       <w:r>
         <w:lastRenderedPageBreak/>
-        <w:t>Анализ подходов к обработке естественного языка</w:t>
-      </w:r>
-      <w:bookmarkEnd w:id="9"/>
-      <w:bookmarkEnd w:id="10"/>
-    </w:p>
-    <w:p>
-      <w:proofErr w:type="spellStart"/>
-      <w:r>
-        <w:t>Asda</w:t>
-      </w:r>
-      <w:proofErr w:type="spellEnd"/>
+        <w:t>Представления BoW часто используются в методах классификации документов, где частота каждого слова, двухсловного или трехсловного слова является полезной функцией для обучения классификаторов. Одна из проблем с представлениями мешка слов заключается в том, что они не кодируют никакой информации относительно значения данного слова.</w:t>
+      </w:r>
+      <w:r>
+        <w:t xml:space="preserve"> </w:t>
+      </w:r>
+      <w:r>
+        <w:t xml:space="preserve">В BoW вхождения слов имеют одинаковый вес независимо от того, как часто и в каком контексте они встречаются. Однако в большинстве задач </w:t>
+      </w:r>
+      <w:r>
+        <w:rPr>
+          <w:lang w:val="en-US"/>
+        </w:rPr>
+        <w:t>NLP</w:t>
+      </w:r>
+      <w:r>
+        <w:t xml:space="preserve"> одни слова более важны, чем другие.</w:t>
+      </w:r>
+    </w:p>
+    <w:p>
+      <w:pPr>
+        <w:pStyle w:val="3"/>
+        <w:rPr>
+          <w:lang w:val="en-US"/>
+        </w:rPr>
+      </w:pPr>
+      <w:bookmarkStart w:id="11" w:name="_Toc97653315"/>
+      <w:r>
+        <w:rPr>
+          <w:lang w:val="en-US"/>
+        </w:rPr>
+        <w:t>TF-IDF</w:t>
+      </w:r>
+      <w:bookmarkEnd w:id="11"/>
+    </w:p>
+    <w:p>
+      <w:r>
+        <w:rPr>
+          <w:i/>
+          <w:iCs/>
+          <w:lang w:val="en-US"/>
+        </w:rPr>
+        <w:t>TF</w:t>
+      </w:r>
+      <w:r>
+        <w:rPr>
+          <w:i/>
+          <w:iCs/>
+        </w:rPr>
+        <w:t>-</w:t>
+      </w:r>
+      <w:r>
+        <w:rPr>
+          <w:i/>
+          <w:iCs/>
+          <w:lang w:val="en-US"/>
+        </w:rPr>
+        <w:t>IDF</w:t>
+      </w:r>
+      <w:r>
+        <w:t xml:space="preserve"> (от англ. </w:t>
+      </w:r>
+      <w:r>
+        <w:rPr>
+          <w:lang w:val="en-US"/>
+        </w:rPr>
+        <w:t>TF</w:t>
+      </w:r>
+      <w:r>
+        <w:t xml:space="preserve"> — </w:t>
+      </w:r>
+      <w:r>
+        <w:rPr>
+          <w:lang w:val="en-US"/>
+        </w:rPr>
+        <w:t>term</w:t>
+      </w:r>
+      <w:r>
+        <w:t xml:space="preserve"> </w:t>
+      </w:r>
+      <w:r>
+        <w:rPr>
+          <w:lang w:val="en-US"/>
+        </w:rPr>
+        <w:t>frequency</w:t>
+      </w:r>
+      <w:r>
+        <w:t xml:space="preserve">, </w:t>
+      </w:r>
+      <w:r>
+        <w:rPr>
+          <w:lang w:val="en-US"/>
+        </w:rPr>
+        <w:t>IDF</w:t>
+      </w:r>
+      <w:r>
+        <w:t xml:space="preserve"> — </w:t>
+      </w:r>
+      <w:r>
+        <w:rPr>
+          <w:lang w:val="en-US"/>
+        </w:rPr>
+        <w:t>inverse</w:t>
+      </w:r>
+      <w:r>
+        <w:t xml:space="preserve"> </w:t>
+      </w:r>
+      <w:r>
+        <w:rPr>
+          <w:lang w:val="en-US"/>
+        </w:rPr>
+        <w:t>document</w:t>
+      </w:r>
+      <w:r>
+        <w:t xml:space="preserve"> </w:t>
+      </w:r>
+      <w:r>
+        <w:rPr>
+          <w:lang w:val="en-US"/>
+        </w:rPr>
+        <w:t>frequency</w:t>
+      </w:r>
+      <w:r>
+        <w:t xml:space="preserve">) — статистическая мера, </w:t>
+      </w:r>
+      <w:r>
+        <w:t xml:space="preserve">которая </w:t>
+      </w:r>
+      <w:r>
+        <w:t>используе</w:t>
+      </w:r>
+      <w:r>
+        <w:t>тся</w:t>
+      </w:r>
+      <w:r>
+        <w:t xml:space="preserve"> для оценки </w:t>
+      </w:r>
+      <w:r>
+        <w:t>значимости</w:t>
+      </w:r>
+      <w:r>
+        <w:t xml:space="preserve"> слова в контексте документа, являющегося частью коллекции документов или корпуса. Вес некоторого слова пропорционален частоте употребления этого слова в документе и обратно пропорционален частоте употребления слова во всех документах коллекции.</w:t>
+      </w:r>
+      <w:r>
+        <w:t xml:space="preserve"> </w:t>
+      </w:r>
+      <w:r>
+        <w:t xml:space="preserve">Мера </w:t>
+      </w:r>
+      <w:r>
+        <w:rPr>
+          <w:lang w:val="en-US"/>
+        </w:rPr>
+        <w:t>TF</w:t>
+      </w:r>
+      <w:r>
+        <w:t>-</w:t>
+      </w:r>
+      <w:r>
+        <w:rPr>
+          <w:lang w:val="en-US"/>
+        </w:rPr>
+        <w:t>IDF</w:t>
+      </w:r>
+      <w:r>
+        <w:t xml:space="preserve"> </w:t>
+      </w:r>
+      <w:r>
+        <w:t xml:space="preserve">находится </w:t>
+      </w:r>
+      <w:r>
+        <w:t>путем перемножения частоты слова</w:t>
+      </w:r>
+      <w:r>
+        <w:t xml:space="preserve"> в документе</w:t>
+      </w:r>
+      <w:r>
+        <w:t xml:space="preserve"> и обратной частоты</w:t>
+      </w:r>
+      <w:r>
+        <w:t xml:space="preserve"> слова в корпусе документов</w:t>
+      </w:r>
+      <w:r>
+        <w:t>:</w:t>
+      </w:r>
+    </w:p>
+    <w:p>
+      <w:pPr>
+        <w:jc w:val="center"/>
+        <w:rPr>
+          <w:lang w:val="en-US"/>
+        </w:rPr>
+      </w:pPr>
+      <m:oMathPara>
+        <m:oMath>
+          <m:r>
+            <m:rPr>
+              <m:nor/>
+            </m:rPr>
+            <w:rPr>
+              <w:rFonts w:ascii="Cambria Math" w:hAnsi="Cambria Math"/>
+              <w:lang w:val="en-US"/>
+            </w:rPr>
+            <m:t>tf-idf</m:t>
+          </m:r>
+          <m:d>
+            <m:dPr>
+              <m:ctrlPr>
+                <w:rPr>
+                  <w:rFonts w:ascii="Cambria Math" w:hAnsi="Cambria Math"/>
+                  <w:i/>
+                </w:rPr>
+              </m:ctrlPr>
+            </m:dPr>
+            <m:e>
+              <m:r>
+                <w:rPr>
+                  <w:rFonts w:ascii="Cambria Math" w:hAnsi="Cambria Math"/>
+                </w:rPr>
+                <m:t>t</m:t>
+              </m:r>
+              <m:r>
+                <w:rPr>
+                  <w:rFonts w:ascii="Cambria Math" w:hAnsi="Cambria Math"/>
+                  <w:lang w:val="en-US"/>
+                </w:rPr>
+                <m:t>,</m:t>
+              </m:r>
+              <m:r>
+                <w:rPr>
+                  <w:rFonts w:ascii="Cambria Math" w:hAnsi="Cambria Math"/>
+                </w:rPr>
+                <m:t>d</m:t>
+              </m:r>
+              <m:r>
+                <w:rPr>
+                  <w:rFonts w:ascii="Cambria Math" w:hAnsi="Cambria Math"/>
+                  <w:lang w:val="en-US"/>
+                </w:rPr>
+                <m:t>,</m:t>
+              </m:r>
+              <m:r>
+                <w:rPr>
+                  <w:rFonts w:ascii="Cambria Math" w:hAnsi="Cambria Math"/>
+                </w:rPr>
+                <m:t>D</m:t>
+              </m:r>
+            </m:e>
+          </m:d>
+          <m:r>
+            <w:rPr>
+              <w:rFonts w:ascii="Cambria Math" w:hAnsi="Cambria Math"/>
+              <w:lang w:val="en-US"/>
+            </w:rPr>
+            <m:t>=</m:t>
+          </m:r>
+          <m:r>
+            <m:rPr>
+              <m:nor/>
+            </m:rPr>
+            <w:rPr>
+              <w:rFonts w:ascii="Cambria Math" w:hAnsi="Cambria Math"/>
+              <w:lang w:val="en-US"/>
+            </w:rPr>
+            <m:t>tf</m:t>
+          </m:r>
+          <m:d>
+            <m:dPr>
+              <m:ctrlPr>
+                <w:rPr>
+                  <w:rFonts w:ascii="Cambria Math" w:hAnsi="Cambria Math"/>
+                  <w:i/>
+                </w:rPr>
+              </m:ctrlPr>
+            </m:dPr>
+            <m:e>
+              <m:r>
+                <w:rPr>
+                  <w:rFonts w:ascii="Cambria Math" w:hAnsi="Cambria Math"/>
+                </w:rPr>
+                <m:t>t</m:t>
+              </m:r>
+              <m:r>
+                <w:rPr>
+                  <w:rFonts w:ascii="Cambria Math" w:hAnsi="Cambria Math"/>
+                  <w:lang w:val="en-US"/>
+                </w:rPr>
+                <m:t>,</m:t>
+              </m:r>
+              <m:r>
+                <w:rPr>
+                  <w:rFonts w:ascii="Cambria Math" w:hAnsi="Cambria Math"/>
+                </w:rPr>
+                <m:t>d</m:t>
+              </m:r>
+            </m:e>
+          </m:d>
+          <m:r>
+            <m:rPr>
+              <m:sty m:val="p"/>
+            </m:rPr>
+            <w:rPr>
+              <w:rFonts w:ascii="Cambria Math" w:hAnsi="Cambria Math"/>
+              <w:lang w:val="en-US"/>
+            </w:rPr>
+            <m:t>×</m:t>
+          </m:r>
+          <m:r>
+            <m:rPr>
+              <m:nor/>
+            </m:rPr>
+            <w:rPr>
+              <w:rFonts w:ascii="Cambria Math" w:hAnsi="Cambria Math"/>
+              <w:lang w:val="en-US"/>
+            </w:rPr>
+            <m:t>idf</m:t>
+          </m:r>
+          <m:d>
+            <m:dPr>
+              <m:ctrlPr>
+                <w:rPr>
+                  <w:rFonts w:ascii="Cambria Math" w:hAnsi="Cambria Math"/>
+                  <w:i/>
+                </w:rPr>
+              </m:ctrlPr>
+            </m:dPr>
+            <m:e>
+              <m:r>
+                <w:rPr>
+                  <w:rFonts w:ascii="Cambria Math" w:hAnsi="Cambria Math"/>
+                </w:rPr>
+                <m:t>t</m:t>
+              </m:r>
+              <m:r>
+                <w:rPr>
+                  <w:rFonts w:ascii="Cambria Math" w:hAnsi="Cambria Math"/>
+                  <w:lang w:val="en-US"/>
+                </w:rPr>
+                <m:t>,</m:t>
+              </m:r>
+              <m:r>
+                <w:rPr>
+                  <w:rFonts w:ascii="Cambria Math" w:hAnsi="Cambria Math"/>
+                </w:rPr>
+                <m:t>D</m:t>
+              </m:r>
+            </m:e>
+          </m:d>
+        </m:oMath>
+      </m:oMathPara>
+    </w:p>
+    <w:p>
+      <w:r>
+        <w:t>Для нахождения частоты слова используют следующую формулу</w:t>
+      </w:r>
+      <w:r>
+        <w:t>:</w:t>
+      </w:r>
+    </w:p>
+    <w:p>
+      <w:pPr>
+        <w:rPr>
+          <w:rFonts w:eastAsiaTheme="minorEastAsia"/>
+        </w:rPr>
+      </w:pPr>
+      <m:oMathPara>
+        <m:oMath>
+          <m:r>
+            <m:rPr>
+              <m:nor/>
+            </m:rPr>
+            <w:rPr>
+              <w:rFonts w:ascii="Cambria Math" w:hAnsi="Cambria Math"/>
+              <w:lang w:val="en-US"/>
+            </w:rPr>
+            <m:t>tf</m:t>
+          </m:r>
+          <m:d>
+            <m:dPr>
+              <m:ctrlPr>
+                <w:rPr>
+                  <w:rFonts w:ascii="Cambria Math" w:hAnsi="Cambria Math"/>
+                  <w:i/>
+                </w:rPr>
+              </m:ctrlPr>
+            </m:dPr>
+            <m:e>
+              <m:r>
+                <w:rPr>
+                  <w:rFonts w:ascii="Cambria Math" w:hAnsi="Cambria Math"/>
+                </w:rPr>
+                <m:t>t</m:t>
+              </m:r>
+              <m:r>
+                <w:rPr>
+                  <w:rFonts w:ascii="Cambria Math" w:hAnsi="Cambria Math"/>
+                </w:rPr>
+                <m:t>,</m:t>
+              </m:r>
+              <m:r>
+                <w:rPr>
+                  <w:rFonts w:ascii="Cambria Math" w:hAnsi="Cambria Math"/>
+                </w:rPr>
+                <m:t>d</m:t>
+              </m:r>
+            </m:e>
+          </m:d>
+          <m:r>
+            <w:rPr>
+              <w:rFonts w:ascii="Cambria Math" w:hAnsi="Cambria Math"/>
+            </w:rPr>
+            <m:t>=</m:t>
+          </m:r>
+          <m:f>
+            <m:fPr>
+              <m:ctrlPr>
+                <w:rPr>
+                  <w:rFonts w:ascii="Cambria Math" w:hAnsi="Cambria Math"/>
+                </w:rPr>
+              </m:ctrlPr>
+            </m:fPr>
+            <m:num>
+              <m:sSub>
+                <m:sSubPr>
+                  <m:ctrlPr>
+                    <w:rPr>
+                      <w:rFonts w:ascii="Cambria Math" w:hAnsi="Cambria Math"/>
+                      <w:i/>
+                    </w:rPr>
+                  </m:ctrlPr>
+                </m:sSubPr>
+                <m:e>
+                  <m:r>
+                    <w:rPr>
+                      <w:rFonts w:ascii="Cambria Math" w:hAnsi="Cambria Math"/>
+                    </w:rPr>
+                    <m:t>n</m:t>
+                  </m:r>
+                </m:e>
+                <m:sub>
+                  <m:r>
+                    <w:rPr>
+                      <w:rFonts w:ascii="Cambria Math" w:hAnsi="Cambria Math"/>
+                    </w:rPr>
+                    <m:t>t</m:t>
+                  </m:r>
+                </m:sub>
+              </m:sSub>
+              <m:ctrlPr>
+                <w:rPr>
+                  <w:rFonts w:ascii="Cambria Math" w:hAnsi="Cambria Math"/>
+                  <w:i/>
+                </w:rPr>
+              </m:ctrlPr>
+            </m:num>
+            <m:den>
+              <m:nary>
+                <m:naryPr>
+                  <m:chr m:val="∑"/>
+                  <m:supHide m:val="1"/>
+                  <m:ctrlPr>
+                    <w:rPr>
+                      <w:rFonts w:ascii="Cambria Math" w:hAnsi="Cambria Math"/>
+                    </w:rPr>
+                  </m:ctrlPr>
+                </m:naryPr>
+                <m:sub>
+                  <m:r>
+                    <w:rPr>
+                      <w:rFonts w:ascii="Cambria Math" w:hAnsi="Cambria Math"/>
+                    </w:rPr>
+                    <m:t>k</m:t>
+                  </m:r>
+                  <m:ctrlPr>
+                    <w:rPr>
+                      <w:rFonts w:ascii="Cambria Math" w:hAnsi="Cambria Math"/>
+                      <w:i/>
+                    </w:rPr>
+                  </m:ctrlPr>
+                </m:sub>
+                <m:sup>
+                  <m:ctrlPr>
+                    <w:rPr>
+                      <w:rFonts w:ascii="Cambria Math" w:hAnsi="Cambria Math"/>
+                      <w:i/>
+                    </w:rPr>
+                  </m:ctrlPr>
+                </m:sup>
+                <m:e>
+                  <m:sSub>
+                    <m:sSubPr>
+                      <m:ctrlPr>
+                        <w:rPr>
+                          <w:rFonts w:ascii="Cambria Math" w:hAnsi="Cambria Math"/>
+                          <w:i/>
+                        </w:rPr>
+                      </m:ctrlPr>
+                    </m:sSubPr>
+                    <m:e>
+                      <m:r>
+                        <w:rPr>
+                          <w:rFonts w:ascii="Cambria Math" w:hAnsi="Cambria Math"/>
+                        </w:rPr>
+                        <m:t>n</m:t>
+                      </m:r>
+                    </m:e>
+                    <m:sub>
+                      <m:r>
+                        <w:rPr>
+                          <w:rFonts w:ascii="Cambria Math" w:hAnsi="Cambria Math"/>
+                        </w:rPr>
+                        <m:t>k</m:t>
+                      </m:r>
+                    </m:sub>
+                  </m:sSub>
+                  <m:ctrlPr>
+                    <w:rPr>
+                      <w:rFonts w:ascii="Cambria Math" w:hAnsi="Cambria Math"/>
+                      <w:i/>
+                    </w:rPr>
+                  </m:ctrlPr>
+                </m:e>
+              </m:nary>
+              <m:ctrlPr>
+                <w:rPr>
+                  <w:rFonts w:ascii="Cambria Math" w:hAnsi="Cambria Math"/>
+                  <w:i/>
+                </w:rPr>
+              </m:ctrlPr>
+            </m:den>
+          </m:f>
+        </m:oMath>
+      </m:oMathPara>
+    </w:p>
+    <w:p>
+      <w:pPr>
+        <w:ind w:firstLine="0"/>
+        <w:rPr>
+          <w:rFonts w:eastAsiaTheme="minorEastAsia"/>
+        </w:rPr>
+      </w:pPr>
+      <w:r>
+        <w:rPr>
+          <w:rFonts w:eastAsiaTheme="minorEastAsia"/>
+        </w:rPr>
+        <w:t>где</w:t>
+      </w:r>
+      <w:r>
+        <w:rPr>
+          <w:rFonts w:eastAsiaTheme="minorEastAsia"/>
+        </w:rPr>
+        <w:t xml:space="preserve"> </w:t>
+      </w:r>
+      <m:oMath>
+        <m:sSub>
+          <m:sSubPr>
+            <m:ctrlPr>
+              <w:rPr>
+                <w:rFonts w:ascii="Cambria Math" w:hAnsi="Cambria Math"/>
+                <w:i/>
+              </w:rPr>
+            </m:ctrlPr>
+          </m:sSubPr>
+          <m:e>
+            <m:r>
+              <w:rPr>
+                <w:rFonts w:ascii="Cambria Math" w:hAnsi="Cambria Math"/>
+              </w:rPr>
+              <m:t>n</m:t>
+            </m:r>
+          </m:e>
+          <m:sub>
+            <m:r>
+              <w:rPr>
+                <w:rFonts w:ascii="Cambria Math" w:hAnsi="Cambria Math"/>
+              </w:rPr>
+              <m:t>t</m:t>
+            </m:r>
+          </m:sub>
+        </m:sSub>
+      </m:oMath>
+      <w:r>
+        <w:rPr>
+          <w:rFonts w:eastAsiaTheme="minorEastAsia"/>
+        </w:rPr>
+        <w:t xml:space="preserve"> – число вхождений слова</w:t>
+      </w:r>
+      <w:r>
+        <w:rPr>
+          <w:rFonts w:eastAsiaTheme="minorEastAsia"/>
+        </w:rPr>
+        <w:t xml:space="preserve"> </w:t>
+      </w:r>
+      <m:oMath>
+        <m:r>
+          <w:rPr>
+            <w:rFonts w:ascii="Cambria Math" w:hAnsi="Cambria Math"/>
+          </w:rPr>
+          <m:t>t</m:t>
+        </m:r>
+      </m:oMath>
+      <w:r>
+        <w:rPr>
+          <w:rFonts w:eastAsiaTheme="minorEastAsia"/>
+        </w:rPr>
+        <w:t xml:space="preserve"> в документ, </w:t>
+      </w:r>
+      <w:r>
+        <w:rPr>
+          <w:rFonts w:eastAsiaTheme="minorEastAsia"/>
+        </w:rPr>
+        <w:t>а знаменатель – общее число слов в документе.</w:t>
+      </w:r>
+      <w:r>
+        <w:rPr>
+          <w:rFonts w:eastAsiaTheme="minorEastAsia"/>
+        </w:rPr>
+        <w:t xml:space="preserve"> Обратная частота документа – </w:t>
+      </w:r>
+      <w:r>
+        <w:rPr>
+          <w:rFonts w:eastAsiaTheme="minorEastAsia"/>
+        </w:rPr>
+        <w:t>инверсия частоты, с которой некоторое слово встречается в документах коллекции</w:t>
+      </w:r>
+      <w:r>
+        <w:rPr>
+          <w:rFonts w:eastAsiaTheme="minorEastAsia"/>
+        </w:rPr>
+        <w:t xml:space="preserve"> </w:t>
+      </w:r>
+      <w:r>
+        <w:rPr>
+          <w:rFonts w:eastAsiaTheme="minorEastAsia"/>
+        </w:rPr>
+        <w:t>находится следующей формулой:</w:t>
+      </w:r>
+    </w:p>
+    <w:p>
+      <w:pPr>
+        <w:ind w:firstLine="0"/>
+        <w:jc w:val="center"/>
+        <w:rPr>
+          <w:rFonts w:eastAsiaTheme="minorEastAsia"/>
+        </w:rPr>
+      </w:pPr>
+      <m:oMathPara>
+        <m:oMath>
+          <m:r>
+            <m:rPr>
+              <m:nor/>
+            </m:rPr>
+            <w:rPr>
+              <w:rFonts w:ascii="Cambria Math" w:eastAsiaTheme="minorEastAsia" w:hAnsi="Cambria Math"/>
+              <w:lang w:val="en-US"/>
+            </w:rPr>
+            <m:t>idf</m:t>
+          </m:r>
+          <m:d>
+            <m:dPr>
+              <m:ctrlPr>
+                <w:rPr>
+                  <w:rFonts w:ascii="Cambria Math" w:eastAsiaTheme="minorEastAsia" w:hAnsi="Cambria Math"/>
+                  <w:i/>
+                </w:rPr>
+              </m:ctrlPr>
+            </m:dPr>
+            <m:e>
+              <m:r>
+                <w:rPr>
+                  <w:rFonts w:ascii="Cambria Math" w:eastAsiaTheme="minorEastAsia" w:hAnsi="Cambria Math"/>
+                </w:rPr>
+                <m:t>t</m:t>
+              </m:r>
+              <m:r>
+                <w:rPr>
+                  <w:rFonts w:ascii="Cambria Math" w:eastAsiaTheme="minorEastAsia" w:hAnsi="Cambria Math"/>
+                  <w:lang w:val="en-US"/>
+                </w:rPr>
+                <m:t>,</m:t>
+              </m:r>
+              <m:r>
+                <w:rPr>
+                  <w:rFonts w:ascii="Cambria Math" w:eastAsiaTheme="minorEastAsia" w:hAnsi="Cambria Math"/>
+                </w:rPr>
+                <m:t>D</m:t>
+              </m:r>
+            </m:e>
+          </m:d>
+          <m:r>
+            <w:rPr>
+              <w:rFonts w:ascii="Cambria Math" w:eastAsiaTheme="minorEastAsia" w:hAnsi="Cambria Math"/>
+              <w:lang w:val="en-US"/>
+            </w:rPr>
+            <m:t>=</m:t>
+          </m:r>
+          <m:func>
+            <m:funcPr>
+              <m:ctrlPr>
+                <w:rPr>
+                  <w:rFonts w:ascii="Cambria Math" w:eastAsiaTheme="minorEastAsia" w:hAnsi="Cambria Math"/>
+                </w:rPr>
+              </m:ctrlPr>
+            </m:funcPr>
+            <m:fName>
+              <m:r>
+                <m:rPr>
+                  <m:sty m:val="p"/>
+                </m:rPr>
+                <w:rPr>
+                  <w:rFonts w:ascii="Cambria Math" w:eastAsiaTheme="minorEastAsia" w:hAnsi="Cambria Math"/>
+                  <w:lang w:val="en-US"/>
+                </w:rPr>
+                <m:t>log</m:t>
+              </m:r>
+              <m:ctrlPr>
+                <w:rPr>
+                  <w:rFonts w:ascii="Cambria Math" w:eastAsiaTheme="minorEastAsia" w:hAnsi="Cambria Math"/>
+                  <w:i/>
+                </w:rPr>
+              </m:ctrlPr>
+            </m:fName>
+            <m:e>
+              <m:f>
+                <m:fPr>
+                  <m:ctrlPr>
+                    <w:rPr>
+                      <w:rFonts w:ascii="Cambria Math" w:eastAsiaTheme="minorEastAsia" w:hAnsi="Cambria Math"/>
+                    </w:rPr>
+                  </m:ctrlPr>
+                </m:fPr>
+                <m:num>
+                  <m:d>
+                    <m:dPr>
+                      <m:begChr m:val="|"/>
+                      <m:endChr m:val="|"/>
+                      <m:ctrlPr>
+                        <w:rPr>
+                          <w:rFonts w:ascii="Cambria Math" w:eastAsiaTheme="minorEastAsia" w:hAnsi="Cambria Math"/>
+                          <w:i/>
+                        </w:rPr>
+                      </m:ctrlPr>
+                    </m:dPr>
+                    <m:e>
+                      <m:r>
+                        <w:rPr>
+                          <w:rFonts w:ascii="Cambria Math" w:eastAsiaTheme="minorEastAsia" w:hAnsi="Cambria Math"/>
+                        </w:rPr>
+                        <m:t>D</m:t>
+                      </m:r>
+                    </m:e>
+                  </m:d>
+                  <m:ctrlPr>
+                    <w:rPr>
+                      <w:rFonts w:ascii="Cambria Math" w:eastAsiaTheme="minorEastAsia" w:hAnsi="Cambria Math"/>
+                      <w:i/>
+                    </w:rPr>
+                  </m:ctrlPr>
+                </m:num>
+                <m:den>
+                  <m:d>
+                    <m:dPr>
+                      <m:begChr m:val="|"/>
+                      <m:sepChr m:val="∣"/>
+                      <m:endChr m:val="|"/>
+                      <m:ctrlPr>
+                        <w:rPr>
+                          <w:rFonts w:ascii="Cambria Math" w:eastAsiaTheme="minorEastAsia" w:hAnsi="Cambria Math"/>
+                          <w:i/>
+                        </w:rPr>
+                      </m:ctrlPr>
+                    </m:dPr>
+                    <m:e>
+                      <m:r>
+                        <m:rPr>
+                          <m:lit/>
+                        </m:rPr>
+                        <w:rPr>
+                          <w:rFonts w:ascii="Cambria Math" w:eastAsiaTheme="minorEastAsia" w:hAnsi="Cambria Math"/>
+                          <w:lang w:val="en-US"/>
+                        </w:rPr>
+                        <m:t>{</m:t>
+                      </m:r>
+                      <m:r>
+                        <w:rPr>
+                          <w:rFonts w:ascii="Cambria Math" w:eastAsiaTheme="minorEastAsia" w:hAnsi="Cambria Math"/>
+                          <w:lang w:val="en-US"/>
+                        </w:rPr>
+                        <m:t> </m:t>
+                      </m:r>
+                      <m:sSub>
+                        <m:sSubPr>
+                          <m:ctrlPr>
+                            <w:rPr>
+                              <w:rFonts w:ascii="Cambria Math" w:eastAsiaTheme="minorEastAsia" w:hAnsi="Cambria Math"/>
+                              <w:i/>
+                            </w:rPr>
+                          </m:ctrlPr>
+                        </m:sSubPr>
+                        <m:e>
+                          <m:r>
+                            <w:rPr>
+                              <w:rFonts w:ascii="Cambria Math" w:eastAsiaTheme="minorEastAsia" w:hAnsi="Cambria Math"/>
+                            </w:rPr>
+                            <m:t>d</m:t>
+                          </m:r>
+                        </m:e>
+                        <m:sub>
+                          <m:r>
+                            <w:rPr>
+                              <w:rFonts w:ascii="Cambria Math" w:eastAsiaTheme="minorEastAsia" w:hAnsi="Cambria Math"/>
+                            </w:rPr>
+                            <m:t>i</m:t>
+                          </m:r>
+                        </m:sub>
+                      </m:sSub>
+                      <m:r>
+                        <m:rPr>
+                          <m:sty m:val="p"/>
+                        </m:rPr>
+                        <w:rPr>
+                          <w:rFonts w:ascii="Cambria Math" w:eastAsiaTheme="minorEastAsia" w:hAnsi="Cambria Math"/>
+                          <w:lang w:val="en-US"/>
+                        </w:rPr>
+                        <m:t>∈</m:t>
+                      </m:r>
+                      <m:r>
+                        <w:rPr>
+                          <w:rFonts w:ascii="Cambria Math" w:eastAsiaTheme="minorEastAsia" w:hAnsi="Cambria Math"/>
+                        </w:rPr>
+                        <m:t>D</m:t>
+                      </m:r>
+                      <m:ctrlPr>
+                        <w:rPr>
+                          <w:rFonts w:ascii="Cambria Math" w:eastAsiaTheme="minorEastAsia" w:hAnsi="Cambria Math"/>
+                        </w:rPr>
+                      </m:ctrlPr>
+                    </m:e>
+                    <m:e>
+                      <m:r>
+                        <w:rPr>
+                          <w:rFonts w:ascii="Cambria Math" w:eastAsiaTheme="minorEastAsia" w:hAnsi="Cambria Math"/>
+                        </w:rPr>
+                        <m:t>t</m:t>
+                      </m:r>
+                      <m:r>
+                        <m:rPr>
+                          <m:sty m:val="p"/>
+                        </m:rPr>
+                        <w:rPr>
+                          <w:rFonts w:ascii="Cambria Math" w:eastAsiaTheme="minorEastAsia" w:hAnsi="Cambria Math"/>
+                          <w:lang w:val="en-US"/>
+                        </w:rPr>
+                        <m:t>∈</m:t>
+                      </m:r>
+                      <m:sSub>
+                        <m:sSubPr>
+                          <m:ctrlPr>
+                            <w:rPr>
+                              <w:rFonts w:ascii="Cambria Math" w:eastAsiaTheme="minorEastAsia" w:hAnsi="Cambria Math"/>
+                              <w:i/>
+                            </w:rPr>
+                          </m:ctrlPr>
+                        </m:sSubPr>
+                        <m:e>
+                          <m:r>
+                            <w:rPr>
+                              <w:rFonts w:ascii="Cambria Math" w:eastAsiaTheme="minorEastAsia" w:hAnsi="Cambria Math"/>
+                            </w:rPr>
+                            <m:t>d</m:t>
+                          </m:r>
+                          <m:ctrlPr>
+                            <w:rPr>
+                              <w:rFonts w:ascii="Cambria Math" w:eastAsiaTheme="minorEastAsia" w:hAnsi="Cambria Math"/>
+                            </w:rPr>
+                          </m:ctrlPr>
+                        </m:e>
+                        <m:sub>
+                          <m:r>
+                            <w:rPr>
+                              <w:rFonts w:ascii="Cambria Math" w:eastAsiaTheme="minorEastAsia" w:hAnsi="Cambria Math"/>
+                            </w:rPr>
+                            <m:t>i</m:t>
+                          </m:r>
+                        </m:sub>
+                      </m:sSub>
+                      <m:r>
+                        <w:rPr>
+                          <w:rFonts w:ascii="Cambria Math" w:eastAsiaTheme="minorEastAsia" w:hAnsi="Cambria Math"/>
+                          <w:lang w:val="en-US"/>
+                        </w:rPr>
+                        <m:t> </m:t>
+                      </m:r>
+                      <m:r>
+                        <m:rPr>
+                          <m:lit/>
+                        </m:rPr>
+                        <w:rPr>
+                          <w:rFonts w:ascii="Cambria Math" w:eastAsiaTheme="minorEastAsia" w:hAnsi="Cambria Math"/>
+                          <w:lang w:val="en-US"/>
+                        </w:rPr>
+                        <m:t>}</m:t>
+                      </m:r>
+                    </m:e>
+                  </m:d>
+                  <m:ctrlPr>
+                    <w:rPr>
+                      <w:rFonts w:ascii="Cambria Math" w:eastAsiaTheme="minorEastAsia" w:hAnsi="Cambria Math"/>
+                      <w:i/>
+                    </w:rPr>
+                  </m:ctrlPr>
+                </m:den>
+              </m:f>
+            </m:e>
+          </m:func>
+        </m:oMath>
+      </m:oMathPara>
+    </w:p>
+    <w:p>
+      <w:pPr>
+        <w:ind w:firstLine="0"/>
+        <w:rPr>
+          <w:rFonts w:eastAsiaTheme="minorEastAsia"/>
+        </w:rPr>
+      </w:pPr>
+      <w:r>
+        <w:rPr>
+          <w:rFonts w:eastAsiaTheme="minorEastAsia"/>
+        </w:rPr>
+        <w:lastRenderedPageBreak/>
+        <w:t xml:space="preserve">где </w:t>
+      </w:r>
+      <m:oMath>
+        <m:d>
+          <m:dPr>
+            <m:begChr m:val="|"/>
+            <m:endChr m:val="|"/>
+            <m:ctrlPr>
+              <w:rPr>
+                <w:rFonts w:ascii="Cambria Math" w:eastAsiaTheme="minorEastAsia" w:hAnsi="Cambria Math"/>
+                <w:i/>
+              </w:rPr>
+            </m:ctrlPr>
+          </m:dPr>
+          <m:e>
+            <m:r>
+              <w:rPr>
+                <w:rFonts w:ascii="Cambria Math" w:eastAsiaTheme="minorEastAsia" w:hAnsi="Cambria Math"/>
+              </w:rPr>
+              <m:t>D</m:t>
+            </m:r>
+          </m:e>
+        </m:d>
+      </m:oMath>
+      <w:r>
+        <w:rPr>
+          <w:rFonts w:eastAsiaTheme="minorEastAsia"/>
+        </w:rPr>
+        <w:t xml:space="preserve"> – число документов, </w:t>
+      </w:r>
+      <m:oMath>
+        <m:d>
+          <m:dPr>
+            <m:begChr m:val="|"/>
+            <m:sepChr m:val="∣"/>
+            <m:endChr m:val="|"/>
+            <m:ctrlPr>
+              <w:rPr>
+                <w:rFonts w:ascii="Cambria Math" w:eastAsiaTheme="minorEastAsia" w:hAnsi="Cambria Math"/>
+                <w:i/>
+              </w:rPr>
+            </m:ctrlPr>
+          </m:dPr>
+          <m:e>
+            <m:r>
+              <m:rPr>
+                <m:lit/>
+              </m:rPr>
+              <w:rPr>
+                <w:rFonts w:ascii="Cambria Math" w:eastAsiaTheme="minorEastAsia" w:hAnsi="Cambria Math"/>
+              </w:rPr>
+              <m:t>{</m:t>
+            </m:r>
+            <m:r>
+              <w:rPr>
+                <w:rFonts w:ascii="Cambria Math" w:eastAsiaTheme="minorEastAsia" w:hAnsi="Cambria Math"/>
+              </w:rPr>
+              <m:t> </m:t>
+            </m:r>
+            <m:sSub>
+              <m:sSubPr>
+                <m:ctrlPr>
+                  <w:rPr>
+                    <w:rFonts w:ascii="Cambria Math" w:eastAsiaTheme="minorEastAsia" w:hAnsi="Cambria Math"/>
+                    <w:i/>
+                  </w:rPr>
+                </m:ctrlPr>
+              </m:sSubPr>
+              <m:e>
+                <m:r>
+                  <w:rPr>
+                    <w:rFonts w:ascii="Cambria Math" w:eastAsiaTheme="minorEastAsia" w:hAnsi="Cambria Math"/>
+                  </w:rPr>
+                  <m:t>d</m:t>
+                </m:r>
+              </m:e>
+              <m:sub>
+                <m:r>
+                  <w:rPr>
+                    <w:rFonts w:ascii="Cambria Math" w:eastAsiaTheme="minorEastAsia" w:hAnsi="Cambria Math"/>
+                  </w:rPr>
+                  <m:t>i</m:t>
+                </m:r>
+              </m:sub>
+            </m:sSub>
+            <m:r>
+              <m:rPr>
+                <m:sty m:val="p"/>
+              </m:rPr>
+              <w:rPr>
+                <w:rFonts w:ascii="Cambria Math" w:eastAsiaTheme="minorEastAsia" w:hAnsi="Cambria Math"/>
+              </w:rPr>
+              <m:t>∈</m:t>
+            </m:r>
+            <m:r>
+              <w:rPr>
+                <w:rFonts w:ascii="Cambria Math" w:eastAsiaTheme="minorEastAsia" w:hAnsi="Cambria Math"/>
+              </w:rPr>
+              <m:t>D</m:t>
+            </m:r>
+            <m:ctrlPr>
+              <w:rPr>
+                <w:rFonts w:ascii="Cambria Math" w:eastAsiaTheme="minorEastAsia" w:hAnsi="Cambria Math"/>
+              </w:rPr>
+            </m:ctrlPr>
+          </m:e>
+          <m:e>
+            <m:r>
+              <w:rPr>
+                <w:rFonts w:ascii="Cambria Math" w:eastAsiaTheme="minorEastAsia" w:hAnsi="Cambria Math"/>
+              </w:rPr>
+              <m:t>t</m:t>
+            </m:r>
+            <m:r>
+              <m:rPr>
+                <m:sty m:val="p"/>
+              </m:rPr>
+              <w:rPr>
+                <w:rFonts w:ascii="Cambria Math" w:eastAsiaTheme="minorEastAsia" w:hAnsi="Cambria Math"/>
+              </w:rPr>
+              <m:t>∈</m:t>
+            </m:r>
+            <m:sSub>
+              <m:sSubPr>
+                <m:ctrlPr>
+                  <w:rPr>
+                    <w:rFonts w:ascii="Cambria Math" w:eastAsiaTheme="minorEastAsia" w:hAnsi="Cambria Math"/>
+                    <w:i/>
+                  </w:rPr>
+                </m:ctrlPr>
+              </m:sSubPr>
+              <m:e>
+                <m:r>
+                  <w:rPr>
+                    <w:rFonts w:ascii="Cambria Math" w:eastAsiaTheme="minorEastAsia" w:hAnsi="Cambria Math"/>
+                  </w:rPr>
+                  <m:t>d</m:t>
+                </m:r>
+                <m:ctrlPr>
+                  <w:rPr>
+                    <w:rFonts w:ascii="Cambria Math" w:eastAsiaTheme="minorEastAsia" w:hAnsi="Cambria Math"/>
+                  </w:rPr>
+                </m:ctrlPr>
+              </m:e>
+              <m:sub>
+                <m:r>
+                  <w:rPr>
+                    <w:rFonts w:ascii="Cambria Math" w:eastAsiaTheme="minorEastAsia" w:hAnsi="Cambria Math"/>
+                  </w:rPr>
+                  <m:t>i</m:t>
+                </m:r>
+              </m:sub>
+            </m:sSub>
+            <m:r>
+              <w:rPr>
+                <w:rFonts w:ascii="Cambria Math" w:eastAsiaTheme="minorEastAsia" w:hAnsi="Cambria Math"/>
+              </w:rPr>
+              <m:t> </m:t>
+            </m:r>
+            <m:r>
+              <m:rPr>
+                <m:lit/>
+              </m:rPr>
+              <w:rPr>
+                <w:rFonts w:ascii="Cambria Math" w:eastAsiaTheme="minorEastAsia" w:hAnsi="Cambria Math"/>
+              </w:rPr>
+              <m:t>}</m:t>
+            </m:r>
+          </m:e>
+        </m:d>
+      </m:oMath>
+      <w:r>
+        <w:rPr>
+          <w:rFonts w:eastAsiaTheme="minorEastAsia"/>
+        </w:rPr>
+        <w:t xml:space="preserve"> – число документов из коллекции </w:t>
+      </w:r>
+      <m:oMath>
+        <m:r>
+          <w:rPr>
+            <w:rFonts w:ascii="Cambria Math" w:eastAsiaTheme="minorEastAsia" w:hAnsi="Cambria Math"/>
+          </w:rPr>
+          <m:t>D</m:t>
+        </m:r>
+      </m:oMath>
+      <w:r>
+        <w:rPr>
+          <w:rFonts w:eastAsiaTheme="minorEastAsia"/>
+        </w:rPr>
+        <w:t xml:space="preserve">, в которых встречается слово </w:t>
+      </w:r>
+      <m:oMath>
+        <m:r>
+          <w:rPr>
+            <w:rFonts w:ascii="Cambria Math" w:eastAsiaTheme="minorEastAsia" w:hAnsi="Cambria Math"/>
+          </w:rPr>
+          <m:t>t</m:t>
+        </m:r>
+      </m:oMath>
+      <w:r>
+        <w:rPr>
+          <w:rFonts w:eastAsiaTheme="minorEastAsia"/>
+        </w:rPr>
+        <w:t xml:space="preserve"> (когда </w:t>
+      </w:r>
+      <m:oMath>
+        <m:sSub>
+          <m:sSubPr>
+            <m:ctrlPr>
+              <w:rPr>
+                <w:rFonts w:ascii="Cambria Math" w:hAnsi="Cambria Math"/>
+                <w:i/>
+              </w:rPr>
+            </m:ctrlPr>
+          </m:sSubPr>
+          <m:e>
+            <m:r>
+              <w:rPr>
+                <w:rFonts w:ascii="Cambria Math" w:hAnsi="Cambria Math"/>
+              </w:rPr>
+              <m:t>n</m:t>
+            </m:r>
+          </m:e>
+          <m:sub>
+            <m:r>
+              <w:rPr>
+                <w:rFonts w:ascii="Cambria Math" w:hAnsi="Cambria Math"/>
+              </w:rPr>
+              <m:t>t</m:t>
+            </m:r>
+          </m:sub>
+        </m:sSub>
+        <m:r>
+          <w:rPr>
+            <w:rFonts w:ascii="Cambria Math" w:hAnsi="Cambria Math"/>
+          </w:rPr>
+          <m:t>≠0</m:t>
+        </m:r>
+      </m:oMath>
+      <w:r>
+        <w:rPr>
+          <w:rFonts w:eastAsiaTheme="minorEastAsia"/>
+        </w:rPr>
+        <w:t>)</w:t>
+      </w:r>
+    </w:p>
+    <w:p>
+      <w:pPr>
+        <w:pStyle w:val="3"/>
+        <w:rPr>
+          <w:rFonts w:eastAsiaTheme="minorEastAsia"/>
+          <w:lang w:val="en-US"/>
+        </w:rPr>
+      </w:pPr>
+      <w:bookmarkStart w:id="12" w:name="_Toc97653316"/>
+      <w:r>
+        <w:rPr>
+          <w:rFonts w:eastAsiaTheme="minorEastAsia"/>
+          <w:lang w:val="en-US"/>
+        </w:rPr>
+        <w:t>Word2Vec</w:t>
+      </w:r>
+      <w:bookmarkEnd w:id="12"/>
+    </w:p>
+    <w:p>
+      <w:pPr>
+        <w:rPr>
+          <w:lang w:val="en-US"/>
+        </w:rPr>
+      </w:pPr>
     </w:p>
     <w:p>
       <w:pPr>
         <w:pStyle w:val="2"/>
       </w:pPr>
-      <w:bookmarkStart w:id="11" w:name="_Toc94969366"/>
-      <w:bookmarkStart w:id="12" w:name="_Toc94970218"/>
+      <w:bookmarkStart w:id="13" w:name="_Toc94969366"/>
+      <w:bookmarkStart w:id="14" w:name="_Toc97653317"/>
       <w:r>
         <w:t>Техническое задание</w:t>
-      </w:r>
-      <w:bookmarkEnd w:id="11"/>
-      <w:bookmarkEnd w:id="12"/>
-    </w:p>
-    <w:p>
-      <w:proofErr w:type="spellStart"/>
-      <w:r>
-        <w:t>Asdada</w:t>
-      </w:r>
-      <w:proofErr w:type="spellEnd"/>
-    </w:p>
-    <w:p>
-      <w:pPr>
-        <w:pStyle w:val="10"/>
-      </w:pPr>
-      <w:bookmarkStart w:id="13" w:name="_Toc94969367"/>
-      <w:bookmarkStart w:id="14" w:name="_Toc94970219"/>
-      <w:r>
-        <w:lastRenderedPageBreak/>
-        <w:t xml:space="preserve">Проектирование платформы для обучения </w:t>
-      </w:r>
-      <w:proofErr w:type="spellStart"/>
-      <w:r>
-        <w:t>нейросетевой</w:t>
-      </w:r>
-      <w:proofErr w:type="spellEnd"/>
-      <w:r>
-        <w:t xml:space="preserve"> модели</w:t>
       </w:r>
       <w:bookmarkEnd w:id="13"/>
       <w:bookmarkEnd w:id="14"/>
     </w:p>
     <w:p>
-      <w:proofErr w:type="spellStart"/>
       <w:r>
         <w:t>Asdada</w:t>
       </w:r>
-      <w:proofErr w:type="spellEnd"/>
-    </w:p>
-    <w:p>
-      <w:pPr>
-        <w:pStyle w:val="2"/>
-      </w:pPr>
-      <w:bookmarkStart w:id="15" w:name="_Toc94969368"/>
-      <w:bookmarkStart w:id="16" w:name="_Toc94970220"/>
-      <w:r>
-        <w:t>Используемые модели нейронных сетей</w:t>
+    </w:p>
+    <w:p>
+      <w:pPr>
+        <w:pStyle w:val="10"/>
+      </w:pPr>
+      <w:bookmarkStart w:id="15" w:name="_Toc94969367"/>
+      <w:bookmarkStart w:id="16" w:name="_Toc97653318"/>
+      <w:r>
+        <w:lastRenderedPageBreak/>
+        <w:t>Проектирование платформы для обучения нейросетевой модели</w:t>
       </w:r>
       <w:bookmarkEnd w:id="15"/>
       <w:bookmarkEnd w:id="16"/>
     </w:p>
     <w:p>
-      <w:proofErr w:type="spellStart"/>
       <w:r>
         <w:t>Asdada</w:t>
       </w:r>
-      <w:proofErr w:type="spellEnd"/>
     </w:p>
     <w:p>
       <w:pPr>
         <w:pStyle w:val="2"/>
       </w:pPr>
-      <w:bookmarkStart w:id="17" w:name="_Toc94969369"/>
-      <w:bookmarkStart w:id="18" w:name="_Toc94970221"/>
-      <w:r>
-        <w:t>Формализация алгоритмов основного анализа текста</w:t>
+      <w:bookmarkStart w:id="17" w:name="_Toc94969368"/>
+      <w:bookmarkStart w:id="18" w:name="_Toc97653319"/>
+      <w:r>
+        <w:t>Используемые модели нейронных сетей</w:t>
       </w:r>
       <w:bookmarkEnd w:id="17"/>
       <w:bookmarkEnd w:id="18"/>
     </w:p>
     <w:p>
-      <w:proofErr w:type="spellStart"/>
-      <w:r>
-        <w:t>фвфвф</w:t>
-      </w:r>
-      <w:proofErr w:type="spellEnd"/>
+      <w:r>
+        <w:t>Asdada</w:t>
+      </w:r>
     </w:p>
     <w:p>
       <w:pPr>
         <w:pStyle w:val="2"/>
       </w:pPr>
-      <w:bookmarkStart w:id="19" w:name="_Toc94969370"/>
-      <w:bookmarkStart w:id="20" w:name="_Toc94970222"/>
-      <w:r>
-        <w:t xml:space="preserve">Структура платформы для обучения </w:t>
-      </w:r>
-      <w:proofErr w:type="spellStart"/>
-      <w:r>
-        <w:t>нейросетевой</w:t>
-      </w:r>
-      <w:proofErr w:type="spellEnd"/>
-      <w:r>
-        <w:t xml:space="preserve"> модели</w:t>
+      <w:bookmarkStart w:id="19" w:name="_Toc94969369"/>
+      <w:bookmarkStart w:id="20" w:name="_Toc97653320"/>
+      <w:r>
+        <w:t>Формализация алгоритмов основного анализа текста</w:t>
       </w:r>
       <w:bookmarkEnd w:id="19"/>
       <w:bookmarkEnd w:id="20"/>
     </w:p>
     <w:p>
       <w:r>
+        <w:t>фвфвф</w:t>
+      </w:r>
+    </w:p>
+    <w:p>
+      <w:pPr>
+        <w:pStyle w:val="2"/>
+      </w:pPr>
+      <w:bookmarkStart w:id="21" w:name="_Toc94969370"/>
+      <w:bookmarkStart w:id="22" w:name="_Toc97653321"/>
+      <w:r>
+        <w:t>Структура платформы для обучения нейросетевой модели</w:t>
+      </w:r>
+      <w:bookmarkEnd w:id="21"/>
+      <w:bookmarkEnd w:id="22"/>
+    </w:p>
+    <w:p>
+      <w:r>
         <w:t>Текст рыба</w:t>
       </w:r>
     </w:p>
@@ -3401,29 +5102,12 @@
       <w:pPr>
         <w:pStyle w:val="10"/>
       </w:pPr>
-      <w:bookmarkStart w:id="21" w:name="_Toc94969371"/>
-      <w:bookmarkStart w:id="22" w:name="_Toc94970223"/>
+      <w:bookmarkStart w:id="23" w:name="_Toc94969371"/>
+      <w:bookmarkStart w:id="24" w:name="_Toc97653322"/>
       <w:r>
         <w:lastRenderedPageBreak/>
         <w:t>Экспериментальная реализация алгоритма анализа текста</w:t>
       </w:r>
-      <w:bookmarkEnd w:id="21"/>
-      <w:bookmarkEnd w:id="22"/>
-    </w:p>
-    <w:p>
-      <w:r>
-        <w:t>Текст рыба</w:t>
-      </w:r>
-    </w:p>
-    <w:p>
-      <w:pPr>
-        <w:pStyle w:val="2"/>
-      </w:pPr>
-      <w:bookmarkStart w:id="23" w:name="_Toc94969372"/>
-      <w:bookmarkStart w:id="24" w:name="_Toc94970224"/>
-      <w:r>
-        <w:t>Подготовка данных для обучения</w:t>
-      </w:r>
       <w:bookmarkEnd w:id="23"/>
       <w:bookmarkEnd w:id="24"/>
     </w:p>
@@ -3436,18 +5120,10 @@
       <w:pPr>
         <w:pStyle w:val="2"/>
       </w:pPr>
-      <w:bookmarkStart w:id="25" w:name="_Toc94969373"/>
-      <w:bookmarkStart w:id="26" w:name="_Toc94970225"/>
-      <w:r>
-        <w:t xml:space="preserve">Реализация платформы для обучения </w:t>
-      </w:r>
-      <w:proofErr w:type="spellStart"/>
-      <w:r>
-        <w:t>нейросетевой</w:t>
-      </w:r>
-      <w:proofErr w:type="spellEnd"/>
-      <w:r>
-        <w:t xml:space="preserve"> модели</w:t>
+      <w:bookmarkStart w:id="25" w:name="_Toc94969372"/>
+      <w:bookmarkStart w:id="26" w:name="_Toc97653323"/>
+      <w:r>
+        <w:t>Подготовка данных для обучения</w:t>
       </w:r>
       <w:bookmarkEnd w:id="25"/>
       <w:bookmarkEnd w:id="26"/>
@@ -3461,48 +5137,46 @@
       <w:pPr>
         <w:pStyle w:val="2"/>
       </w:pPr>
-      <w:bookmarkStart w:id="27" w:name="_Toc94969374"/>
-      <w:bookmarkStart w:id="28" w:name="_Toc94970226"/>
-      <w:r>
-        <w:t>Результаты машинного обучения</w:t>
+      <w:bookmarkStart w:id="27" w:name="_Toc94969373"/>
+      <w:bookmarkStart w:id="28" w:name="_Toc97653324"/>
+      <w:r>
+        <w:t>Реализация платформы для обучения нейросетевой модели</w:t>
       </w:r>
       <w:bookmarkEnd w:id="27"/>
       <w:bookmarkEnd w:id="28"/>
     </w:p>
     <w:p>
-      <w:proofErr w:type="spellStart"/>
+      <w:r>
+        <w:t>Текст рыба</w:t>
+      </w:r>
+    </w:p>
+    <w:p>
+      <w:pPr>
+        <w:pStyle w:val="2"/>
+      </w:pPr>
+      <w:bookmarkStart w:id="29" w:name="_Toc94969374"/>
+      <w:bookmarkStart w:id="30" w:name="_Toc97653325"/>
+      <w:r>
+        <w:t>Результаты машинного обучения</w:t>
+      </w:r>
+      <w:bookmarkEnd w:id="29"/>
+      <w:bookmarkEnd w:id="30"/>
+    </w:p>
+    <w:p>
       <w:r>
         <w:t>рыыыба</w:t>
       </w:r>
-      <w:proofErr w:type="spellEnd"/>
     </w:p>
     <w:p>
       <w:pPr>
         <w:pStyle w:val="10"/>
       </w:pPr>
-      <w:bookmarkStart w:id="29" w:name="_Toc94969375"/>
-      <w:bookmarkStart w:id="30" w:name="_Toc94970227"/>
+      <w:bookmarkStart w:id="31" w:name="_Toc94969375"/>
+      <w:bookmarkStart w:id="32" w:name="_Toc97653326"/>
       <w:r>
         <w:lastRenderedPageBreak/>
         <w:t>Тестирование по результатам обучения модели для основного анализа текста</w:t>
       </w:r>
-      <w:bookmarkEnd w:id="29"/>
-      <w:bookmarkEnd w:id="30"/>
-    </w:p>
-    <w:p>
-      <w:r>
-        <w:t>Рыба</w:t>
-      </w:r>
-    </w:p>
-    <w:p>
-      <w:pPr>
-        <w:pStyle w:val="2"/>
-      </w:pPr>
-      <w:bookmarkStart w:id="31" w:name="_Toc94969376"/>
-      <w:bookmarkStart w:id="32" w:name="_Toc94970228"/>
-      <w:r>
-        <w:t>Экспериментальная оценка результатов обучения</w:t>
-      </w:r>
       <w:bookmarkEnd w:id="31"/>
       <w:bookmarkEnd w:id="32"/>
     </w:p>
@@ -3515,27 +5189,44 @@
       <w:pPr>
         <w:pStyle w:val="2"/>
       </w:pPr>
-      <w:bookmarkStart w:id="33" w:name="_Toc94969377"/>
-      <w:bookmarkStart w:id="34" w:name="_Toc94970229"/>
-      <w:r>
-        <w:t>Целевой оценочный тест реализации алгоритма</w:t>
+      <w:bookmarkStart w:id="33" w:name="_Toc94969376"/>
+      <w:bookmarkStart w:id="34" w:name="_Toc97653327"/>
+      <w:r>
+        <w:t>Экспериментальная оценка результатов обучения</w:t>
       </w:r>
       <w:bookmarkEnd w:id="33"/>
       <w:bookmarkEnd w:id="34"/>
     </w:p>
+    <w:p>
+      <w:r>
+        <w:t>Рыба</w:t>
+      </w:r>
+    </w:p>
+    <w:p>
+      <w:pPr>
+        <w:pStyle w:val="2"/>
+      </w:pPr>
+      <w:bookmarkStart w:id="35" w:name="_Toc94969377"/>
+      <w:bookmarkStart w:id="36" w:name="_Toc97653328"/>
+      <w:r>
+        <w:t>Целевой оценочный тест реализации алгоритма</w:t>
+      </w:r>
+      <w:bookmarkEnd w:id="35"/>
+      <w:bookmarkEnd w:id="36"/>
+    </w:p>
     <w:p/>
     <w:p>
       <w:pPr>
         <w:pStyle w:val="a4"/>
       </w:pPr>
-      <w:bookmarkStart w:id="35" w:name="_Toc94969378"/>
-      <w:bookmarkStart w:id="36" w:name="_Toc94970230"/>
+      <w:bookmarkStart w:id="37" w:name="_Toc94969378"/>
+      <w:bookmarkStart w:id="38" w:name="_Toc97653329"/>
       <w:r>
         <w:lastRenderedPageBreak/>
         <w:t>Заключение</w:t>
       </w:r>
-      <w:bookmarkEnd w:id="35"/>
-      <w:bookmarkEnd w:id="36"/>
+      <w:bookmarkEnd w:id="37"/>
+      <w:bookmarkEnd w:id="38"/>
     </w:p>
     <w:p>
       <w:pPr>
@@ -3546,8 +5237,8 @@
         <w:t>Рыба</w:t>
       </w:r>
     </w:p>
-    <w:bookmarkStart w:id="37" w:name="_Toc94969379" w:displacedByCustomXml="next"/>
-    <w:bookmarkStart w:id="38" w:name="_Toc94970231" w:displacedByCustomXml="next"/>
+    <w:bookmarkStart w:id="39" w:name="_Toc97653330" w:displacedByCustomXml="next"/>
+    <w:bookmarkStart w:id="40" w:name="_Toc94969379" w:displacedByCustomXml="next"/>
     <w:sdt>
       <w:sdtPr>
         <w:rPr>
@@ -3579,11 +5270,11 @@
           <w:r>
             <w:t xml:space="preserve">Список </w:t>
           </w:r>
-          <w:bookmarkEnd w:id="37"/>
+          <w:bookmarkEnd w:id="40"/>
           <w:r>
             <w:t>использованных источников</w:t>
           </w:r>
-          <w:bookmarkEnd w:id="38"/>
+          <w:bookmarkEnd w:id="39"/>
         </w:p>
         <w:sdt>
           <w:sdtPr>
@@ -3820,7 +5511,7 @@
     </w:sdt>
     <w:p/>
     <w:sectPr>
-      <w:footerReference w:type="default" r:id="rId8"/>
+      <w:footerReference w:type="default" r:id="rId9"/>
       <w:pgSz w:w="11906" w:h="16838"/>
       <w:pgMar w:top="1134" w:right="850" w:bottom="1134" w:left="1701" w:header="708" w:footer="708" w:gutter="0"/>
       <w:cols w:space="708"/>
@@ -5135,7 +6826,6 @@
   <w:style w:type="character" w:default="1" w:styleId="a0">
     <w:name w:val="Default Paragraph Font"/>
     <w:uiPriority w:val="1"/>
-    <w:semiHidden/>
     <w:unhideWhenUsed/>
   </w:style>
   <w:style w:type="table" w:default="1" w:styleId="a1">
@@ -5570,6 +7260,48 @@
       <w:contextualSpacing/>
     </w:pPr>
   </w:style>
+  <w:style w:type="paragraph" w:styleId="af5">
+    <w:name w:val="caption"/>
+    <w:basedOn w:val="a"/>
+    <w:next w:val="a"/>
+    <w:uiPriority w:val="35"/>
+    <w:unhideWhenUsed/>
+    <w:qFormat/>
+    <w:rsid w:val="00634A73"/>
+    <w:pPr>
+      <w:spacing w:after="200" w:line="240" w:lineRule="auto"/>
+    </w:pPr>
+    <w:rPr>
+      <w:i/>
+      <w:iCs/>
+      <w:color w:val="44546A" w:themeColor="text2"/>
+      <w:sz w:val="18"/>
+      <w:szCs w:val="18"/>
+    </w:rPr>
+  </w:style>
+  <w:style w:type="paragraph" w:styleId="31">
+    <w:name w:val="toc 3"/>
+    <w:basedOn w:val="a"/>
+    <w:next w:val="a"/>
+    <w:autoRedefine/>
+    <w:uiPriority w:val="39"/>
+    <w:unhideWhenUsed/>
+    <w:rsid w:val="0052022C"/>
+    <w:pPr>
+      <w:spacing w:after="100"/>
+      <w:ind w:left="560"/>
+    </w:pPr>
+  </w:style>
+  <w:style w:type="character" w:styleId="af6">
+    <w:name w:val="Placeholder Text"/>
+    <w:basedOn w:val="a0"/>
+    <w:uiPriority w:val="99"/>
+    <w:semiHidden/>
+    <w:rsid w:val="007A37A1"/>
+    <w:rPr>
+      <w:color w:val="808080"/>
+    </w:rPr>
+  </w:style>
 </w:styles>
 </file>
 

</xml_diff>

<commit_message>
add glove + word2vec
</commit_message>
<xml_diff>
--- a/degree-work.docx
+++ b/degree-work.docx
@@ -394,7 +394,27 @@
           <w:szCs w:val="28"/>
           <w:lang w:eastAsia="ru-RU"/>
         </w:rPr>
-        <w:t>«___»_____________ 2022 г.    ____________      Саидмуродов С.С.</w:t>
+        <w:t>«__</w:t>
+      </w:r>
+      <w:proofErr w:type="gramStart"/>
+      <w:r>
+        <w:rPr>
+          <w:rFonts w:eastAsia="Times New Roman" w:cs="Times New Roman"/>
+          <w:color w:val="auto"/>
+          <w:szCs w:val="28"/>
+          <w:lang w:eastAsia="ru-RU"/>
+        </w:rPr>
+        <w:t>_»_</w:t>
+      </w:r>
+      <w:proofErr w:type="gramEnd"/>
+      <w:r>
+        <w:rPr>
+          <w:rFonts w:eastAsia="Times New Roman" w:cs="Times New Roman"/>
+          <w:color w:val="auto"/>
+          <w:szCs w:val="28"/>
+          <w:lang w:eastAsia="ru-RU"/>
+        </w:rPr>
+        <w:t>____________ 2022 г.    ____________      Саидмуродов С.С.</w:t>
       </w:r>
     </w:p>
     <w:p>
@@ -508,7 +528,27 @@
           <w:szCs w:val="28"/>
           <w:lang w:eastAsia="ru-RU"/>
         </w:rPr>
-        <w:t>«___»_____________ 2022 г.    ____________      Прокопьев Н.А.</w:t>
+        <w:t>«__</w:t>
+      </w:r>
+      <w:proofErr w:type="gramStart"/>
+      <w:r>
+        <w:rPr>
+          <w:rFonts w:eastAsia="Times New Roman" w:cs="Times New Roman"/>
+          <w:color w:val="auto"/>
+          <w:szCs w:val="28"/>
+          <w:lang w:eastAsia="ru-RU"/>
+        </w:rPr>
+        <w:t>_»_</w:t>
+      </w:r>
+      <w:proofErr w:type="gramEnd"/>
+      <w:r>
+        <w:rPr>
+          <w:rFonts w:eastAsia="Times New Roman" w:cs="Times New Roman"/>
+          <w:color w:val="auto"/>
+          <w:szCs w:val="28"/>
+          <w:lang w:eastAsia="ru-RU"/>
+        </w:rPr>
+        <w:t>____________ 2022 г.    ____________      Прокопьев Н.А.</w:t>
       </w:r>
     </w:p>
     <w:p>
@@ -574,7 +614,27 @@
           <w:szCs w:val="28"/>
           <w:lang w:eastAsia="ru-RU"/>
         </w:rPr>
-        <w:t>канд. экон. наук, доцент</w:t>
+        <w:t xml:space="preserve">канд. </w:t>
+      </w:r>
+      <w:proofErr w:type="spellStart"/>
+      <w:r>
+        <w:rPr>
+          <w:rFonts w:eastAsia="Times New Roman" w:cs="Times New Roman"/>
+          <w:color w:val="auto"/>
+          <w:szCs w:val="28"/>
+          <w:lang w:eastAsia="ru-RU"/>
+        </w:rPr>
+        <w:t>экон</w:t>
+      </w:r>
+      <w:proofErr w:type="spellEnd"/>
+      <w:r>
+        <w:rPr>
+          <w:rFonts w:eastAsia="Times New Roman" w:cs="Times New Roman"/>
+          <w:color w:val="auto"/>
+          <w:szCs w:val="28"/>
+          <w:lang w:eastAsia="ru-RU"/>
+        </w:rPr>
+        <w:t>. наук, доцент</w:t>
       </w:r>
     </w:p>
     <w:p>
@@ -595,7 +655,27 @@
           <w:szCs w:val="28"/>
           <w:lang w:eastAsia="ru-RU"/>
         </w:rPr>
-        <w:t>«___»_____________ 2022 г.    ____________       Вахитов Г.З.</w:t>
+        <w:t>«__</w:t>
+      </w:r>
+      <w:proofErr w:type="gramStart"/>
+      <w:r>
+        <w:rPr>
+          <w:rFonts w:eastAsia="Times New Roman" w:cs="Times New Roman"/>
+          <w:color w:val="auto"/>
+          <w:szCs w:val="28"/>
+          <w:lang w:eastAsia="ru-RU"/>
+        </w:rPr>
+        <w:t>_»_</w:t>
+      </w:r>
+      <w:proofErr w:type="gramEnd"/>
+      <w:r>
+        <w:rPr>
+          <w:rFonts w:eastAsia="Times New Roman" w:cs="Times New Roman"/>
+          <w:color w:val="auto"/>
+          <w:szCs w:val="28"/>
+          <w:lang w:eastAsia="ru-RU"/>
+        </w:rPr>
+        <w:t>____________ 2022 г.    ____________       Вахитов Г.З.</w:t>
       </w:r>
     </w:p>
     <w:p>
@@ -777,7 +857,7 @@
       <w:r>
         <w:fldChar w:fldCharType="separate"/>
       </w:r>
-      <w:hyperlink w:anchor="_Toc97653310" w:history="1">
+      <w:hyperlink w:anchor="_Toc98361617" w:history="1">
         <w:r>
           <w:rPr>
             <w:rStyle w:val="af"/>
@@ -804,7 +884,7 @@
             <w:noProof/>
             <w:webHidden/>
           </w:rPr>
-          <w:instrText xml:space="preserve"> PAGEREF _Toc97653310 \h </w:instrText>
+          <w:instrText xml:space="preserve"> PAGEREF _Toc98361617 \h </w:instrText>
         </w:r>
         <w:r>
           <w:rPr>
@@ -824,7 +904,7 @@
             <w:noProof/>
             <w:webHidden/>
           </w:rPr>
-          <w:t>4</w:t>
+          <w:t>5</w:t>
         </w:r>
         <w:r>
           <w:rPr>
@@ -851,7 +931,7 @@
           <w:lang w:eastAsia="ru-RU"/>
         </w:rPr>
       </w:pPr>
-      <w:hyperlink w:anchor="_Toc97653311" w:history="1">
+      <w:hyperlink w:anchor="_Toc98361618" w:history="1">
         <w:r>
           <w:rPr>
             <w:rStyle w:val="af"/>
@@ -896,7 +976,7 @@
             <w:noProof/>
             <w:webHidden/>
           </w:rPr>
-          <w:instrText xml:space="preserve"> PAGEREF _Toc97653311 \h </w:instrText>
+          <w:instrText xml:space="preserve"> PAGEREF _Toc98361618 \h </w:instrText>
         </w:r>
         <w:r>
           <w:rPr>
@@ -916,7 +996,7 @@
             <w:noProof/>
             <w:webHidden/>
           </w:rPr>
-          <w:t>7</w:t>
+          <w:t>8</w:t>
         </w:r>
         <w:r>
           <w:rPr>
@@ -943,7 +1023,7 @@
           <w:lang w:eastAsia="ru-RU"/>
         </w:rPr>
       </w:pPr>
-      <w:hyperlink w:anchor="_Toc97653312" w:history="1">
+      <w:hyperlink w:anchor="_Toc98361619" w:history="1">
         <w:r>
           <w:rPr>
             <w:rStyle w:val="af"/>
@@ -988,7 +1068,7 @@
             <w:noProof/>
             <w:webHidden/>
           </w:rPr>
-          <w:instrText xml:space="preserve"> PAGEREF _Toc97653312 \h </w:instrText>
+          <w:instrText xml:space="preserve"> PAGEREF _Toc98361619 \h </w:instrText>
         </w:r>
         <w:r>
           <w:rPr>
@@ -1008,7 +1088,7 @@
             <w:noProof/>
             <w:webHidden/>
           </w:rPr>
-          <w:t>7</w:t>
+          <w:t>8</w:t>
         </w:r>
         <w:r>
           <w:rPr>
@@ -1035,7 +1115,7 @@
           <w:lang w:eastAsia="ru-RU"/>
         </w:rPr>
       </w:pPr>
-      <w:hyperlink w:anchor="_Toc97653313" w:history="1">
+      <w:hyperlink w:anchor="_Toc98361620" w:history="1">
         <w:r>
           <w:rPr>
             <w:rStyle w:val="af"/>
@@ -1080,7 +1160,7 @@
             <w:noProof/>
             <w:webHidden/>
           </w:rPr>
-          <w:instrText xml:space="preserve"> PAGEREF _Toc97653313 \h </w:instrText>
+          <w:instrText xml:space="preserve"> PAGEREF _Toc98361620 \h </w:instrText>
         </w:r>
         <w:r>
           <w:rPr>
@@ -1100,7 +1180,7 @@
             <w:noProof/>
             <w:webHidden/>
           </w:rPr>
-          <w:t>8</w:t>
+          <w:t>9</w:t>
         </w:r>
         <w:r>
           <w:rPr>
@@ -1127,7 +1207,7 @@
           <w:lang w:eastAsia="ru-RU"/>
         </w:rPr>
       </w:pPr>
-      <w:hyperlink w:anchor="_Toc97653314" w:history="1">
+      <w:hyperlink w:anchor="_Toc98361621" w:history="1">
         <w:r>
           <w:rPr>
             <w:rStyle w:val="af"/>
@@ -1174,7 +1254,7 @@
             <w:noProof/>
             <w:webHidden/>
           </w:rPr>
-          <w:instrText xml:space="preserve"> PAGEREF _Toc97653314 \h </w:instrText>
+          <w:instrText xml:space="preserve"> PAGEREF _Toc98361621 \h </w:instrText>
         </w:r>
         <w:r>
           <w:rPr>
@@ -1194,7 +1274,7 @@
             <w:noProof/>
             <w:webHidden/>
           </w:rPr>
-          <w:t>8</w:t>
+          <w:t>9</w:t>
         </w:r>
         <w:r>
           <w:rPr>
@@ -1221,7 +1301,7 @@
           <w:lang w:eastAsia="ru-RU"/>
         </w:rPr>
       </w:pPr>
-      <w:hyperlink w:anchor="_Toc97653315" w:history="1">
+      <w:hyperlink w:anchor="_Toc98361622" w:history="1">
         <w:r>
           <w:rPr>
             <w:rStyle w:val="af"/>
@@ -1268,7 +1348,7 @@
             <w:noProof/>
             <w:webHidden/>
           </w:rPr>
-          <w:instrText xml:space="preserve"> PAGEREF _Toc97653315 \h </w:instrText>
+          <w:instrText xml:space="preserve"> PAGEREF _Toc98361622 \h </w:instrText>
         </w:r>
         <w:r>
           <w:rPr>
@@ -1288,7 +1368,7 @@
             <w:noProof/>
             <w:webHidden/>
           </w:rPr>
-          <w:t>9</w:t>
+          <w:t>10</w:t>
         </w:r>
         <w:r>
           <w:rPr>
@@ -1315,12 +1395,11 @@
           <w:lang w:eastAsia="ru-RU"/>
         </w:rPr>
       </w:pPr>
-      <w:hyperlink w:anchor="_Toc97653316" w:history="1">
+      <w:hyperlink w:anchor="_Toc98361623" w:history="1">
         <w:r>
           <w:rPr>
             <w:rStyle w:val="af"/>
             <w:noProof/>
-            <w:lang w:val="en-US"/>
           </w:rPr>
           <w:t>1.2.3.</w:t>
         </w:r>
@@ -1362,7 +1441,7 @@
             <w:noProof/>
             <w:webHidden/>
           </w:rPr>
-          <w:instrText xml:space="preserve"> PAGEREF _Toc97653316 \h </w:instrText>
+          <w:instrText xml:space="preserve"> PAGEREF _Toc98361623 \h </w:instrText>
         </w:r>
         <w:r>
           <w:rPr>
@@ -1382,7 +1461,101 @@
             <w:noProof/>
             <w:webHidden/>
           </w:rPr>
-          <w:t>10</w:t>
+          <w:t>11</w:t>
+        </w:r>
+        <w:r>
+          <w:rPr>
+            <w:noProof/>
+            <w:webHidden/>
+          </w:rPr>
+          <w:fldChar w:fldCharType="end"/>
+        </w:r>
+      </w:hyperlink>
+    </w:p>
+    <w:p>
+      <w:pPr>
+        <w:pStyle w:val="31"/>
+        <w:tabs>
+          <w:tab w:val="left" w:pos="2139"/>
+          <w:tab w:val="right" w:leader="dot" w:pos="9345"/>
+        </w:tabs>
+        <w:rPr>
+          <w:rFonts w:asciiTheme="minorHAnsi" w:eastAsiaTheme="minorEastAsia" w:hAnsiTheme="minorHAnsi"/>
+          <w:noProof/>
+          <w:color w:val="auto"/>
+          <w:sz w:val="24"/>
+          <w:szCs w:val="24"/>
+          <w:lang w:eastAsia="ru-RU"/>
+        </w:rPr>
+      </w:pPr>
+      <w:hyperlink w:anchor="_Toc98361624" w:history="1">
+        <w:r>
+          <w:rPr>
+            <w:rStyle w:val="af"/>
+            <w:noProof/>
+            <w:lang w:val="en-US"/>
+          </w:rPr>
+          <w:t>1.2.4.</w:t>
+        </w:r>
+        <w:r>
+          <w:rPr>
+            <w:rFonts w:asciiTheme="minorHAnsi" w:eastAsiaTheme="minorEastAsia" w:hAnsiTheme="minorHAnsi"/>
+            <w:noProof/>
+            <w:color w:val="auto"/>
+            <w:sz w:val="24"/>
+            <w:szCs w:val="24"/>
+            <w:lang w:eastAsia="ru-RU"/>
+          </w:rPr>
+          <w:tab/>
+        </w:r>
+        <w:r>
+          <w:rPr>
+            <w:rStyle w:val="af"/>
+            <w:noProof/>
+            <w:lang w:val="en-US"/>
+          </w:rPr>
+          <w:t>GloVe</w:t>
+        </w:r>
+        <w:r>
+          <w:rPr>
+            <w:noProof/>
+            <w:webHidden/>
+          </w:rPr>
+          <w:tab/>
+        </w:r>
+        <w:r>
+          <w:rPr>
+            <w:noProof/>
+            <w:webHidden/>
+          </w:rPr>
+          <w:fldChar w:fldCharType="begin"/>
+        </w:r>
+        <w:r>
+          <w:rPr>
+            <w:noProof/>
+            <w:webHidden/>
+          </w:rPr>
+          <w:instrText xml:space="preserve"> PAGEREF _Toc98361624 \h </w:instrText>
+        </w:r>
+        <w:r>
+          <w:rPr>
+            <w:noProof/>
+            <w:webHidden/>
+          </w:rPr>
+        </w:r>
+        <w:r>
+          <w:rPr>
+            <w:noProof/>
+            <w:webHidden/>
+          </w:rPr>
+          <w:fldChar w:fldCharType="separate"/>
+        </w:r>
+        <w:r>
+          <w:rPr>
+            <w:noProof/>
+            <w:webHidden/>
+          </w:rPr>
+          <w:t>11</w:t>
         </w:r>
         <w:r>
           <w:rPr>
@@ -1409,7 +1582,7 @@
           <w:lang w:eastAsia="ru-RU"/>
         </w:rPr>
       </w:pPr>
-      <w:hyperlink w:anchor="_Toc97653317" w:history="1">
+      <w:hyperlink w:anchor="_Toc98361625" w:history="1">
         <w:r>
           <w:rPr>
             <w:rStyle w:val="af"/>
@@ -1454,7 +1627,7 @@
             <w:noProof/>
             <w:webHidden/>
           </w:rPr>
-          <w:instrText xml:space="preserve"> PAGEREF _Toc97653317 \h </w:instrText>
+          <w:instrText xml:space="preserve"> PAGEREF _Toc98361625 \h </w:instrText>
         </w:r>
         <w:r>
           <w:rPr>
@@ -1474,7 +1647,7 @@
             <w:noProof/>
             <w:webHidden/>
           </w:rPr>
-          <w:t>10</w:t>
+          <w:t>11</w:t>
         </w:r>
         <w:r>
           <w:rPr>
@@ -1501,7 +1674,7 @@
           <w:lang w:eastAsia="ru-RU"/>
         </w:rPr>
       </w:pPr>
-      <w:hyperlink w:anchor="_Toc97653318" w:history="1">
+      <w:hyperlink w:anchor="_Toc98361626" w:history="1">
         <w:r>
           <w:rPr>
             <w:rStyle w:val="af"/>
@@ -1546,7 +1719,7 @@
             <w:noProof/>
             <w:webHidden/>
           </w:rPr>
-          <w:instrText xml:space="preserve"> PAGEREF _Toc97653318 \h </w:instrText>
+          <w:instrText xml:space="preserve"> PAGEREF _Toc98361626 \h </w:instrText>
         </w:r>
         <w:r>
           <w:rPr>
@@ -1566,7 +1739,7 @@
             <w:noProof/>
             <w:webHidden/>
           </w:rPr>
-          <w:t>11</w:t>
+          <w:t>12</w:t>
         </w:r>
         <w:r>
           <w:rPr>
@@ -1593,7 +1766,7 @@
           <w:lang w:eastAsia="ru-RU"/>
         </w:rPr>
       </w:pPr>
-      <w:hyperlink w:anchor="_Toc97653319" w:history="1">
+      <w:hyperlink w:anchor="_Toc98361627" w:history="1">
         <w:r>
           <w:rPr>
             <w:rStyle w:val="af"/>
@@ -1638,7 +1811,7 @@
             <w:noProof/>
             <w:webHidden/>
           </w:rPr>
-          <w:instrText xml:space="preserve"> PAGEREF _Toc97653319 \h </w:instrText>
+          <w:instrText xml:space="preserve"> PAGEREF _Toc98361627 \h </w:instrText>
         </w:r>
         <w:r>
           <w:rPr>
@@ -1658,7 +1831,7 @@
             <w:noProof/>
             <w:webHidden/>
           </w:rPr>
-          <w:t>11</w:t>
+          <w:t>12</w:t>
         </w:r>
         <w:r>
           <w:rPr>
@@ -1685,7 +1858,7 @@
           <w:lang w:eastAsia="ru-RU"/>
         </w:rPr>
       </w:pPr>
-      <w:hyperlink w:anchor="_Toc97653320" w:history="1">
+      <w:hyperlink w:anchor="_Toc98361628" w:history="1">
         <w:r>
           <w:rPr>
             <w:rStyle w:val="af"/>
@@ -1730,7 +1903,7 @@
             <w:noProof/>
             <w:webHidden/>
           </w:rPr>
-          <w:instrText xml:space="preserve"> PAGEREF _Toc97653320 \h </w:instrText>
+          <w:instrText xml:space="preserve"> PAGEREF _Toc98361628 \h </w:instrText>
         </w:r>
         <w:r>
           <w:rPr>
@@ -1750,7 +1923,7 @@
             <w:noProof/>
             <w:webHidden/>
           </w:rPr>
-          <w:t>11</w:t>
+          <w:t>12</w:t>
         </w:r>
         <w:r>
           <w:rPr>
@@ -1777,7 +1950,7 @@
           <w:lang w:eastAsia="ru-RU"/>
         </w:rPr>
       </w:pPr>
-      <w:hyperlink w:anchor="_Toc97653321" w:history="1">
+      <w:hyperlink w:anchor="_Toc98361629" w:history="1">
         <w:r>
           <w:rPr>
             <w:rStyle w:val="af"/>
@@ -1822,7 +1995,7 @@
             <w:noProof/>
             <w:webHidden/>
           </w:rPr>
-          <w:instrText xml:space="preserve"> PAGEREF _Toc97653321 \h </w:instrText>
+          <w:instrText xml:space="preserve"> PAGEREF _Toc98361629 \h </w:instrText>
         </w:r>
         <w:r>
           <w:rPr>
@@ -1842,7 +2015,7 @@
             <w:noProof/>
             <w:webHidden/>
           </w:rPr>
-          <w:t>11</w:t>
+          <w:t>12</w:t>
         </w:r>
         <w:r>
           <w:rPr>
@@ -1869,7 +2042,7 @@
           <w:lang w:eastAsia="ru-RU"/>
         </w:rPr>
       </w:pPr>
-      <w:hyperlink w:anchor="_Toc97653322" w:history="1">
+      <w:hyperlink w:anchor="_Toc98361630" w:history="1">
         <w:r>
           <w:rPr>
             <w:rStyle w:val="af"/>
@@ -1914,7 +2087,7 @@
             <w:noProof/>
             <w:webHidden/>
           </w:rPr>
-          <w:instrText xml:space="preserve"> PAGEREF _Toc97653322 \h </w:instrText>
+          <w:instrText xml:space="preserve"> PAGEREF _Toc98361630 \h </w:instrText>
         </w:r>
         <w:r>
           <w:rPr>
@@ -1934,7 +2107,7 @@
             <w:noProof/>
             <w:webHidden/>
           </w:rPr>
-          <w:t>12</w:t>
+          <w:t>13</w:t>
         </w:r>
         <w:r>
           <w:rPr>
@@ -1961,7 +2134,7 @@
           <w:lang w:eastAsia="ru-RU"/>
         </w:rPr>
       </w:pPr>
-      <w:hyperlink w:anchor="_Toc97653323" w:history="1">
+      <w:hyperlink w:anchor="_Toc98361631" w:history="1">
         <w:r>
           <w:rPr>
             <w:rStyle w:val="af"/>
@@ -2006,7 +2179,7 @@
             <w:noProof/>
             <w:webHidden/>
           </w:rPr>
-          <w:instrText xml:space="preserve"> PAGEREF _Toc97653323 \h </w:instrText>
+          <w:instrText xml:space="preserve"> PAGEREF _Toc98361631 \h </w:instrText>
         </w:r>
         <w:r>
           <w:rPr>
@@ -2026,7 +2199,7 @@
             <w:noProof/>
             <w:webHidden/>
           </w:rPr>
-          <w:t>12</w:t>
+          <w:t>13</w:t>
         </w:r>
         <w:r>
           <w:rPr>
@@ -2053,7 +2226,7 @@
           <w:lang w:eastAsia="ru-RU"/>
         </w:rPr>
       </w:pPr>
-      <w:hyperlink w:anchor="_Toc97653324" w:history="1">
+      <w:hyperlink w:anchor="_Toc98361632" w:history="1">
         <w:r>
           <w:rPr>
             <w:rStyle w:val="af"/>
@@ -2098,7 +2271,7 @@
             <w:noProof/>
             <w:webHidden/>
           </w:rPr>
-          <w:instrText xml:space="preserve"> PAGEREF _Toc97653324 \h </w:instrText>
+          <w:instrText xml:space="preserve"> PAGEREF _Toc98361632 \h </w:instrText>
         </w:r>
         <w:r>
           <w:rPr>
@@ -2118,7 +2291,7 @@
             <w:noProof/>
             <w:webHidden/>
           </w:rPr>
-          <w:t>12</w:t>
+          <w:t>13</w:t>
         </w:r>
         <w:r>
           <w:rPr>
@@ -2145,7 +2318,7 @@
           <w:lang w:eastAsia="ru-RU"/>
         </w:rPr>
       </w:pPr>
-      <w:hyperlink w:anchor="_Toc97653325" w:history="1">
+      <w:hyperlink w:anchor="_Toc98361633" w:history="1">
         <w:r>
           <w:rPr>
             <w:rStyle w:val="af"/>
@@ -2190,7 +2363,7 @@
             <w:noProof/>
             <w:webHidden/>
           </w:rPr>
-          <w:instrText xml:space="preserve"> PAGEREF _Toc97653325 \h </w:instrText>
+          <w:instrText xml:space="preserve"> PAGEREF _Toc98361633 \h </w:instrText>
         </w:r>
         <w:r>
           <w:rPr>
@@ -2210,7 +2383,7 @@
             <w:noProof/>
             <w:webHidden/>
           </w:rPr>
-          <w:t>12</w:t>
+          <w:t>13</w:t>
         </w:r>
         <w:r>
           <w:rPr>
@@ -2237,7 +2410,7 @@
           <w:lang w:eastAsia="ru-RU"/>
         </w:rPr>
       </w:pPr>
-      <w:hyperlink w:anchor="_Toc97653326" w:history="1">
+      <w:hyperlink w:anchor="_Toc98361634" w:history="1">
         <w:r>
           <w:rPr>
             <w:rStyle w:val="af"/>
@@ -2282,7 +2455,7 @@
             <w:noProof/>
             <w:webHidden/>
           </w:rPr>
-          <w:instrText xml:space="preserve"> PAGEREF _Toc97653326 \h </w:instrText>
+          <w:instrText xml:space="preserve"> PAGEREF _Toc98361634 \h </w:instrText>
         </w:r>
         <w:r>
           <w:rPr>
@@ -2302,7 +2475,7 @@
             <w:noProof/>
             <w:webHidden/>
           </w:rPr>
-          <w:t>13</w:t>
+          <w:t>14</w:t>
         </w:r>
         <w:r>
           <w:rPr>
@@ -2329,7 +2502,7 @@
           <w:lang w:eastAsia="ru-RU"/>
         </w:rPr>
       </w:pPr>
-      <w:hyperlink w:anchor="_Toc97653327" w:history="1">
+      <w:hyperlink w:anchor="_Toc98361635" w:history="1">
         <w:r>
           <w:rPr>
             <w:rStyle w:val="af"/>
@@ -2374,7 +2547,7 @@
             <w:noProof/>
             <w:webHidden/>
           </w:rPr>
-          <w:instrText xml:space="preserve"> PAGEREF _Toc97653327 \h </w:instrText>
+          <w:instrText xml:space="preserve"> PAGEREF _Toc98361635 \h </w:instrText>
         </w:r>
         <w:r>
           <w:rPr>
@@ -2394,7 +2567,7 @@
             <w:noProof/>
             <w:webHidden/>
           </w:rPr>
-          <w:t>13</w:t>
+          <w:t>14</w:t>
         </w:r>
         <w:r>
           <w:rPr>
@@ -2421,7 +2594,7 @@
           <w:lang w:eastAsia="ru-RU"/>
         </w:rPr>
       </w:pPr>
-      <w:hyperlink w:anchor="_Toc97653328" w:history="1">
+      <w:hyperlink w:anchor="_Toc98361636" w:history="1">
         <w:r>
           <w:rPr>
             <w:rStyle w:val="af"/>
@@ -2466,7 +2639,7 @@
             <w:noProof/>
             <w:webHidden/>
           </w:rPr>
-          <w:instrText xml:space="preserve"> PAGEREF _Toc97653328 \h </w:instrText>
+          <w:instrText xml:space="preserve"> PAGEREF _Toc98361636 \h </w:instrText>
         </w:r>
         <w:r>
           <w:rPr>
@@ -2486,7 +2659,7 @@
             <w:noProof/>
             <w:webHidden/>
           </w:rPr>
-          <w:t>13</w:t>
+          <w:t>14</w:t>
         </w:r>
         <w:r>
           <w:rPr>
@@ -2512,7 +2685,7 @@
           <w:lang w:eastAsia="ru-RU"/>
         </w:rPr>
       </w:pPr>
-      <w:hyperlink w:anchor="_Toc97653329" w:history="1">
+      <w:hyperlink w:anchor="_Toc98361637" w:history="1">
         <w:r>
           <w:rPr>
             <w:rStyle w:val="af"/>
@@ -2539,7 +2712,7 @@
             <w:noProof/>
             <w:webHidden/>
           </w:rPr>
-          <w:instrText xml:space="preserve"> PAGEREF _Toc97653329 \h </w:instrText>
+          <w:instrText xml:space="preserve"> PAGEREF _Toc98361637 \h </w:instrText>
         </w:r>
         <w:r>
           <w:rPr>
@@ -2559,7 +2732,7 @@
             <w:noProof/>
             <w:webHidden/>
           </w:rPr>
-          <w:t>14</w:t>
+          <w:t>15</w:t>
         </w:r>
         <w:r>
           <w:rPr>
@@ -2585,7 +2758,7 @@
           <w:lang w:eastAsia="ru-RU"/>
         </w:rPr>
       </w:pPr>
-      <w:hyperlink w:anchor="_Toc97653330" w:history="1">
+      <w:hyperlink w:anchor="_Toc98361638" w:history="1">
         <w:r>
           <w:rPr>
             <w:rStyle w:val="af"/>
@@ -2612,7 +2785,7 @@
             <w:noProof/>
             <w:webHidden/>
           </w:rPr>
-          <w:instrText xml:space="preserve"> PAGEREF _Toc97653330 \h </w:instrText>
+          <w:instrText xml:space="preserve"> PAGEREF _Toc98361638 \h </w:instrText>
         </w:r>
         <w:r>
           <w:rPr>
@@ -2632,7 +2805,7 @@
             <w:noProof/>
             <w:webHidden/>
           </w:rPr>
-          <w:t>15</w:t>
+          <w:t>16</w:t>
         </w:r>
         <w:r>
           <w:rPr>
@@ -2645,6 +2818,7 @@
     </w:p>
     <w:p>
       <w:pPr>
+        <w:pStyle w:val="a4"/>
         <w:rPr>
           <w:noProof/>
         </w:rPr>
@@ -2662,22 +2836,1998 @@
       <w:r>
         <w:fldChar w:fldCharType="separate"/>
       </w:r>
-      <w:r>
+    </w:p>
+    <w:p>
+      <w:pPr>
+        <w:pStyle w:val="12"/>
+        <w:tabs>
+          <w:tab w:val="right" w:leader="dot" w:pos="9345"/>
+        </w:tabs>
+        <w:rPr>
+          <w:rFonts w:asciiTheme="minorHAnsi" w:eastAsiaTheme="minorEastAsia" w:hAnsiTheme="minorHAnsi"/>
+          <w:noProof/>
+          <w:color w:val="auto"/>
+          <w:sz w:val="24"/>
+          <w:szCs w:val="24"/>
+          <w:lang w:eastAsia="ru-RU"/>
+        </w:rPr>
+      </w:pPr>
+      <w:hyperlink w:anchor="_Toc98361572" w:history="1">
+        <w:r>
+          <w:rPr>
+            <w:rStyle w:val="af"/>
+            <w:noProof/>
+          </w:rPr>
+          <w:t>Введение</w:t>
+        </w:r>
+        <w:r>
+          <w:rPr>
+            <w:noProof/>
+            <w:webHidden/>
+          </w:rPr>
+          <w:tab/>
+        </w:r>
+        <w:r>
+          <w:rPr>
+            <w:noProof/>
+            <w:webHidden/>
+          </w:rPr>
+          <w:fldChar w:fldCharType="begin"/>
+        </w:r>
+        <w:r>
+          <w:rPr>
+            <w:noProof/>
+            <w:webHidden/>
+          </w:rPr>
+          <w:instrText xml:space="preserve"> PAGEREF _Toc98361572 \h </w:instrText>
+        </w:r>
+        <w:r>
+          <w:rPr>
+            <w:noProof/>
+            <w:webHidden/>
+          </w:rPr>
+        </w:r>
+        <w:r>
+          <w:rPr>
+            <w:noProof/>
+            <w:webHidden/>
+          </w:rPr>
+          <w:fldChar w:fldCharType="separate"/>
+        </w:r>
+        <w:r>
+          <w:rPr>
+            <w:noProof/>
+            <w:webHidden/>
+          </w:rPr>
+          <w:t>5</w:t>
+        </w:r>
+        <w:r>
+          <w:rPr>
+            <w:noProof/>
+            <w:webHidden/>
+          </w:rPr>
+          <w:fldChar w:fldCharType="end"/>
+        </w:r>
+      </w:hyperlink>
+    </w:p>
+    <w:p>
+      <w:pPr>
+        <w:pStyle w:val="12"/>
+        <w:tabs>
+          <w:tab w:val="left" w:pos="1200"/>
+          <w:tab w:val="right" w:leader="dot" w:pos="9345"/>
+        </w:tabs>
+        <w:rPr>
+          <w:rFonts w:asciiTheme="minorHAnsi" w:eastAsiaTheme="minorEastAsia" w:hAnsiTheme="minorHAnsi"/>
+          <w:noProof/>
+          <w:color w:val="auto"/>
+          <w:sz w:val="24"/>
+          <w:szCs w:val="24"/>
+          <w:lang w:eastAsia="ru-RU"/>
+        </w:rPr>
+      </w:pPr>
+      <w:hyperlink w:anchor="_Toc98361573" w:history="1">
+        <w:r>
+          <w:rPr>
+            <w:rStyle w:val="af"/>
+            <w:noProof/>
+          </w:rPr>
+          <w:t>1.</w:t>
+        </w:r>
+        <w:r>
+          <w:rPr>
+            <w:rFonts w:asciiTheme="minorHAnsi" w:eastAsiaTheme="minorEastAsia" w:hAnsiTheme="minorHAnsi"/>
+            <w:noProof/>
+            <w:color w:val="auto"/>
+            <w:sz w:val="24"/>
+            <w:szCs w:val="24"/>
+            <w:lang w:eastAsia="ru-RU"/>
+          </w:rPr>
+          <w:tab/>
+        </w:r>
+        <w:r>
+          <w:rPr>
+            <w:rStyle w:val="af"/>
+            <w:noProof/>
+          </w:rPr>
+          <w:t>Формирование требований</w:t>
+        </w:r>
+        <w:r>
+          <w:rPr>
+            <w:noProof/>
+            <w:webHidden/>
+          </w:rPr>
+          <w:tab/>
+        </w:r>
+        <w:r>
+          <w:rPr>
+            <w:noProof/>
+            <w:webHidden/>
+          </w:rPr>
+          <w:fldChar w:fldCharType="begin"/>
+        </w:r>
+        <w:r>
+          <w:rPr>
+            <w:noProof/>
+            <w:webHidden/>
+          </w:rPr>
+          <w:instrText xml:space="preserve"> PAGEREF _Toc98361573 \h </w:instrText>
+        </w:r>
+        <w:r>
+          <w:rPr>
+            <w:noProof/>
+            <w:webHidden/>
+          </w:rPr>
+        </w:r>
+        <w:r>
+          <w:rPr>
+            <w:noProof/>
+            <w:webHidden/>
+          </w:rPr>
+          <w:fldChar w:fldCharType="separate"/>
+        </w:r>
+        <w:r>
+          <w:rPr>
+            <w:noProof/>
+            <w:webHidden/>
+          </w:rPr>
+          <w:t>8</w:t>
+        </w:r>
+        <w:r>
+          <w:rPr>
+            <w:noProof/>
+            <w:webHidden/>
+          </w:rPr>
+          <w:fldChar w:fldCharType="end"/>
+        </w:r>
+      </w:hyperlink>
+    </w:p>
+    <w:p>
+      <w:pPr>
+        <w:pStyle w:val="21"/>
+        <w:tabs>
+          <w:tab w:val="left" w:pos="1680"/>
+          <w:tab w:val="right" w:leader="dot" w:pos="9345"/>
+        </w:tabs>
+        <w:rPr>
+          <w:rFonts w:asciiTheme="minorHAnsi" w:eastAsiaTheme="minorEastAsia" w:hAnsiTheme="minorHAnsi"/>
+          <w:noProof/>
+          <w:color w:val="auto"/>
+          <w:sz w:val="24"/>
+          <w:szCs w:val="24"/>
+          <w:lang w:eastAsia="ru-RU"/>
+        </w:rPr>
+      </w:pPr>
+      <w:hyperlink w:anchor="_Toc98361574" w:history="1">
+        <w:r>
+          <w:rPr>
+            <w:rStyle w:val="af"/>
+            <w:noProof/>
+          </w:rPr>
+          <w:t>1.1.</w:t>
+        </w:r>
+        <w:r>
+          <w:rPr>
+            <w:rFonts w:asciiTheme="minorHAnsi" w:eastAsiaTheme="minorEastAsia" w:hAnsiTheme="minorHAnsi"/>
+            <w:noProof/>
+            <w:color w:val="auto"/>
+            <w:sz w:val="24"/>
+            <w:szCs w:val="24"/>
+            <w:lang w:eastAsia="ru-RU"/>
+          </w:rPr>
+          <w:tab/>
+        </w:r>
+        <w:r>
+          <w:rPr>
+            <w:rStyle w:val="af"/>
+            <w:noProof/>
+          </w:rPr>
+          <w:t>(Păiş, et al., 2021) (Păiş, et al., 2021)Изучение предметной области машинного обучения и нейронных сетей</w:t>
+        </w:r>
+        <w:r>
+          <w:rPr>
+            <w:noProof/>
+            <w:webHidden/>
+          </w:rPr>
+          <w:tab/>
+        </w:r>
+        <w:r>
+          <w:rPr>
+            <w:noProof/>
+            <w:webHidden/>
+          </w:rPr>
+          <w:fldChar w:fldCharType="begin"/>
+        </w:r>
+        <w:r>
+          <w:rPr>
+            <w:noProof/>
+            <w:webHidden/>
+          </w:rPr>
+          <w:instrText xml:space="preserve"> PAGEREF _Toc98361574 \h </w:instrText>
+        </w:r>
+        <w:r>
+          <w:rPr>
+            <w:noProof/>
+            <w:webHidden/>
+          </w:rPr>
+        </w:r>
+        <w:r>
+          <w:rPr>
+            <w:noProof/>
+            <w:webHidden/>
+          </w:rPr>
+          <w:fldChar w:fldCharType="separate"/>
+        </w:r>
+        <w:r>
+          <w:rPr>
+            <w:noProof/>
+            <w:webHidden/>
+          </w:rPr>
+          <w:t>8</w:t>
+        </w:r>
+        <w:r>
+          <w:rPr>
+            <w:noProof/>
+            <w:webHidden/>
+          </w:rPr>
+          <w:fldChar w:fldCharType="end"/>
+        </w:r>
+      </w:hyperlink>
+    </w:p>
+    <w:p>
+      <w:pPr>
+        <w:pStyle w:val="21"/>
+        <w:tabs>
+          <w:tab w:val="left" w:pos="1680"/>
+          <w:tab w:val="right" w:leader="dot" w:pos="9345"/>
+        </w:tabs>
+        <w:rPr>
+          <w:rFonts w:asciiTheme="minorHAnsi" w:eastAsiaTheme="minorEastAsia" w:hAnsiTheme="minorHAnsi"/>
+          <w:noProof/>
+          <w:color w:val="auto"/>
+          <w:sz w:val="24"/>
+          <w:szCs w:val="24"/>
+          <w:lang w:eastAsia="ru-RU"/>
+        </w:rPr>
+      </w:pPr>
+      <w:hyperlink w:anchor="_Toc98361575" w:history="1">
+        <w:r>
+          <w:rPr>
+            <w:rStyle w:val="af"/>
+            <w:noProof/>
+          </w:rPr>
+          <w:t>1.2.</w:t>
+        </w:r>
+        <w:r>
+          <w:rPr>
+            <w:rFonts w:asciiTheme="minorHAnsi" w:eastAsiaTheme="minorEastAsia" w:hAnsiTheme="minorHAnsi"/>
+            <w:noProof/>
+            <w:color w:val="auto"/>
+            <w:sz w:val="24"/>
+            <w:szCs w:val="24"/>
+            <w:lang w:eastAsia="ru-RU"/>
+          </w:rPr>
+          <w:tab/>
+        </w:r>
+        <w:r>
+          <w:rPr>
+            <w:rStyle w:val="af"/>
+            <w:noProof/>
+          </w:rPr>
+          <w:t>Анализ подходов к обработке естественного языка</w:t>
+        </w:r>
+        <w:r>
+          <w:rPr>
+            <w:noProof/>
+            <w:webHidden/>
+          </w:rPr>
+          <w:tab/>
+        </w:r>
+        <w:r>
+          <w:rPr>
+            <w:noProof/>
+            <w:webHidden/>
+          </w:rPr>
+          <w:fldChar w:fldCharType="begin"/>
+        </w:r>
+        <w:r>
+          <w:rPr>
+            <w:noProof/>
+            <w:webHidden/>
+          </w:rPr>
+          <w:instrText xml:space="preserve"> PAGEREF _Toc98361575 \h </w:instrText>
+        </w:r>
+        <w:r>
+          <w:rPr>
+            <w:noProof/>
+            <w:webHidden/>
+          </w:rPr>
+        </w:r>
+        <w:r>
+          <w:rPr>
+            <w:noProof/>
+            <w:webHidden/>
+          </w:rPr>
+          <w:fldChar w:fldCharType="separate"/>
+        </w:r>
+        <w:r>
+          <w:rPr>
+            <w:noProof/>
+            <w:webHidden/>
+          </w:rPr>
+          <w:t>9</w:t>
+        </w:r>
+        <w:r>
+          <w:rPr>
+            <w:noProof/>
+            <w:webHidden/>
+          </w:rPr>
+          <w:fldChar w:fldCharType="end"/>
+        </w:r>
+      </w:hyperlink>
+    </w:p>
+    <w:p>
+      <w:pPr>
+        <w:pStyle w:val="31"/>
+        <w:tabs>
+          <w:tab w:val="left" w:pos="2139"/>
+          <w:tab w:val="right" w:leader="dot" w:pos="9345"/>
+        </w:tabs>
+        <w:rPr>
+          <w:rFonts w:asciiTheme="minorHAnsi" w:eastAsiaTheme="minorEastAsia" w:hAnsiTheme="minorHAnsi"/>
+          <w:noProof/>
+          <w:color w:val="auto"/>
+          <w:sz w:val="24"/>
+          <w:szCs w:val="24"/>
+          <w:lang w:eastAsia="ru-RU"/>
+        </w:rPr>
+      </w:pPr>
+      <w:hyperlink w:anchor="_Toc98361576" w:history="1">
+        <w:r>
+          <w:rPr>
+            <w:rStyle w:val="af"/>
+            <w:noProof/>
+            <w:lang w:val="en-US"/>
+          </w:rPr>
+          <w:t>1.2.1.</w:t>
+        </w:r>
+        <w:r>
+          <w:rPr>
+            <w:rFonts w:asciiTheme="minorHAnsi" w:eastAsiaTheme="minorEastAsia" w:hAnsiTheme="minorHAnsi"/>
+            <w:noProof/>
+            <w:color w:val="auto"/>
+            <w:sz w:val="24"/>
+            <w:szCs w:val="24"/>
+            <w:lang w:eastAsia="ru-RU"/>
+          </w:rPr>
+          <w:tab/>
+        </w:r>
+        <w:r>
+          <w:rPr>
+            <w:rStyle w:val="af"/>
+            <w:noProof/>
+            <w:lang w:val="en-US"/>
+          </w:rPr>
+          <w:t>BoW</w:t>
+        </w:r>
+        <w:r>
+          <w:rPr>
+            <w:noProof/>
+            <w:webHidden/>
+          </w:rPr>
+          <w:tab/>
+        </w:r>
+        <w:r>
+          <w:rPr>
+            <w:noProof/>
+            <w:webHidden/>
+          </w:rPr>
+          <w:fldChar w:fldCharType="begin"/>
+        </w:r>
+        <w:r>
+          <w:rPr>
+            <w:noProof/>
+            <w:webHidden/>
+          </w:rPr>
+          <w:instrText xml:space="preserve"> PAGEREF _Toc98361576 \h </w:instrText>
+        </w:r>
+        <w:r>
+          <w:rPr>
+            <w:noProof/>
+            <w:webHidden/>
+          </w:rPr>
+        </w:r>
+        <w:r>
+          <w:rPr>
+            <w:noProof/>
+            <w:webHidden/>
+          </w:rPr>
+          <w:fldChar w:fldCharType="separate"/>
+        </w:r>
+        <w:r>
+          <w:rPr>
+            <w:noProof/>
+            <w:webHidden/>
+          </w:rPr>
+          <w:t>9</w:t>
+        </w:r>
+        <w:r>
+          <w:rPr>
+            <w:noProof/>
+            <w:webHidden/>
+          </w:rPr>
+          <w:fldChar w:fldCharType="end"/>
+        </w:r>
+      </w:hyperlink>
+    </w:p>
+    <w:p>
+      <w:pPr>
+        <w:pStyle w:val="31"/>
+        <w:tabs>
+          <w:tab w:val="left" w:pos="2139"/>
+          <w:tab w:val="right" w:leader="dot" w:pos="9345"/>
+        </w:tabs>
+        <w:rPr>
+          <w:rFonts w:asciiTheme="minorHAnsi" w:eastAsiaTheme="minorEastAsia" w:hAnsiTheme="minorHAnsi"/>
+          <w:noProof/>
+          <w:color w:val="auto"/>
+          <w:sz w:val="24"/>
+          <w:szCs w:val="24"/>
+          <w:lang w:eastAsia="ru-RU"/>
+        </w:rPr>
+      </w:pPr>
+      <w:hyperlink w:anchor="_Toc98361577" w:history="1">
+        <w:r>
+          <w:rPr>
+            <w:rStyle w:val="af"/>
+            <w:noProof/>
+            <w:lang w:val="en-US"/>
+          </w:rPr>
+          <w:t>1.2.2.</w:t>
+        </w:r>
+        <w:r>
+          <w:rPr>
+            <w:rFonts w:asciiTheme="minorHAnsi" w:eastAsiaTheme="minorEastAsia" w:hAnsiTheme="minorHAnsi"/>
+            <w:noProof/>
+            <w:color w:val="auto"/>
+            <w:sz w:val="24"/>
+            <w:szCs w:val="24"/>
+            <w:lang w:eastAsia="ru-RU"/>
+          </w:rPr>
+          <w:tab/>
+        </w:r>
+        <w:r>
+          <w:rPr>
+            <w:rStyle w:val="af"/>
+            <w:noProof/>
+            <w:lang w:val="en-US"/>
+          </w:rPr>
+          <w:t>TF-IDF</w:t>
+        </w:r>
+        <w:r>
+          <w:rPr>
+            <w:noProof/>
+            <w:webHidden/>
+          </w:rPr>
+          <w:tab/>
+        </w:r>
+        <w:r>
+          <w:rPr>
+            <w:noProof/>
+            <w:webHidden/>
+          </w:rPr>
+          <w:fldChar w:fldCharType="begin"/>
+        </w:r>
+        <w:r>
+          <w:rPr>
+            <w:noProof/>
+            <w:webHidden/>
+          </w:rPr>
+          <w:instrText xml:space="preserve"> PAGEREF _Toc98361577 \h </w:instrText>
+        </w:r>
+        <w:r>
+          <w:rPr>
+            <w:noProof/>
+            <w:webHidden/>
+          </w:rPr>
+        </w:r>
+        <w:r>
+          <w:rPr>
+            <w:noProof/>
+            <w:webHidden/>
+          </w:rPr>
+          <w:fldChar w:fldCharType="separate"/>
+        </w:r>
+        <w:r>
+          <w:rPr>
+            <w:noProof/>
+            <w:webHidden/>
+          </w:rPr>
+          <w:t>10</w:t>
+        </w:r>
+        <w:r>
+          <w:rPr>
+            <w:noProof/>
+            <w:webHidden/>
+          </w:rPr>
+          <w:fldChar w:fldCharType="end"/>
+        </w:r>
+      </w:hyperlink>
+    </w:p>
+    <w:p>
+      <w:pPr>
+        <w:pStyle w:val="31"/>
+        <w:tabs>
+          <w:tab w:val="left" w:pos="2139"/>
+          <w:tab w:val="right" w:leader="dot" w:pos="9345"/>
+        </w:tabs>
+        <w:rPr>
+          <w:rFonts w:asciiTheme="minorHAnsi" w:eastAsiaTheme="minorEastAsia" w:hAnsiTheme="minorHAnsi"/>
+          <w:noProof/>
+          <w:color w:val="auto"/>
+          <w:sz w:val="24"/>
+          <w:szCs w:val="24"/>
+          <w:lang w:eastAsia="ru-RU"/>
+        </w:rPr>
+      </w:pPr>
+      <w:hyperlink w:anchor="_Toc98361578" w:history="1">
+        <w:r>
+          <w:rPr>
+            <w:rStyle w:val="af"/>
+            <w:noProof/>
+          </w:rPr>
+          <w:t>1.2.3.</w:t>
+        </w:r>
+        <w:r>
+          <w:rPr>
+            <w:rFonts w:asciiTheme="minorHAnsi" w:eastAsiaTheme="minorEastAsia" w:hAnsiTheme="minorHAnsi"/>
+            <w:noProof/>
+            <w:color w:val="auto"/>
+            <w:sz w:val="24"/>
+            <w:szCs w:val="24"/>
+            <w:lang w:eastAsia="ru-RU"/>
+          </w:rPr>
+          <w:tab/>
+        </w:r>
+        <w:r>
+          <w:rPr>
+            <w:rStyle w:val="af"/>
+            <w:noProof/>
+            <w:lang w:val="en-US"/>
+          </w:rPr>
+          <w:t>Word2Vec</w:t>
+        </w:r>
+        <w:r>
+          <w:rPr>
+            <w:noProof/>
+            <w:webHidden/>
+          </w:rPr>
+          <w:tab/>
+        </w:r>
+        <w:r>
+          <w:rPr>
+            <w:noProof/>
+            <w:webHidden/>
+          </w:rPr>
+          <w:fldChar w:fldCharType="begin"/>
+        </w:r>
+        <w:r>
+          <w:rPr>
+            <w:noProof/>
+            <w:webHidden/>
+          </w:rPr>
+          <w:instrText xml:space="preserve"> PAGEREF _Toc98361578 \h </w:instrText>
+        </w:r>
+        <w:r>
+          <w:rPr>
+            <w:noProof/>
+            <w:webHidden/>
+          </w:rPr>
+        </w:r>
+        <w:r>
+          <w:rPr>
+            <w:noProof/>
+            <w:webHidden/>
+          </w:rPr>
+          <w:fldChar w:fldCharType="separate"/>
+        </w:r>
+        <w:r>
+          <w:rPr>
+            <w:noProof/>
+            <w:webHidden/>
+          </w:rPr>
+          <w:t>11</w:t>
+        </w:r>
+        <w:r>
+          <w:rPr>
+            <w:noProof/>
+            <w:webHidden/>
+          </w:rPr>
+          <w:fldChar w:fldCharType="end"/>
+        </w:r>
+      </w:hyperlink>
+    </w:p>
+    <w:p>
+      <w:pPr>
+        <w:pStyle w:val="31"/>
+        <w:tabs>
+          <w:tab w:val="left" w:pos="2139"/>
+          <w:tab w:val="right" w:leader="dot" w:pos="9345"/>
+        </w:tabs>
+        <w:rPr>
+          <w:rFonts w:asciiTheme="minorHAnsi" w:eastAsiaTheme="minorEastAsia" w:hAnsiTheme="minorHAnsi"/>
+          <w:noProof/>
+          <w:color w:val="auto"/>
+          <w:sz w:val="24"/>
+          <w:szCs w:val="24"/>
+          <w:lang w:eastAsia="ru-RU"/>
+        </w:rPr>
+      </w:pPr>
+      <w:hyperlink w:anchor="_Toc98361579" w:history="1">
+        <w:r>
+          <w:rPr>
+            <w:rStyle w:val="af"/>
+            <w:noProof/>
+            <w:lang w:val="en-US"/>
+          </w:rPr>
+          <w:t>1.2.4.</w:t>
+        </w:r>
+        <w:r>
+          <w:rPr>
+            <w:rFonts w:asciiTheme="minorHAnsi" w:eastAsiaTheme="minorEastAsia" w:hAnsiTheme="minorHAnsi"/>
+            <w:noProof/>
+            <w:color w:val="auto"/>
+            <w:sz w:val="24"/>
+            <w:szCs w:val="24"/>
+            <w:lang w:eastAsia="ru-RU"/>
+          </w:rPr>
+          <w:tab/>
+        </w:r>
+        <w:r>
+          <w:rPr>
+            <w:rStyle w:val="af"/>
+            <w:noProof/>
+            <w:lang w:val="en-US"/>
+          </w:rPr>
+          <w:t>GloVe</w:t>
+        </w:r>
+        <w:r>
+          <w:rPr>
+            <w:noProof/>
+            <w:webHidden/>
+          </w:rPr>
+          <w:tab/>
+        </w:r>
+        <w:r>
+          <w:rPr>
+            <w:noProof/>
+            <w:webHidden/>
+          </w:rPr>
+          <w:fldChar w:fldCharType="begin"/>
+        </w:r>
+        <w:r>
+          <w:rPr>
+            <w:noProof/>
+            <w:webHidden/>
+          </w:rPr>
+          <w:instrText xml:space="preserve"> PAGEREF _Toc98361579 \h </w:instrText>
+        </w:r>
+        <w:r>
+          <w:rPr>
+            <w:noProof/>
+            <w:webHidden/>
+          </w:rPr>
+        </w:r>
+        <w:r>
+          <w:rPr>
+            <w:noProof/>
+            <w:webHidden/>
+          </w:rPr>
+          <w:fldChar w:fldCharType="separate"/>
+        </w:r>
+        <w:r>
+          <w:rPr>
+            <w:noProof/>
+            <w:webHidden/>
+          </w:rPr>
+          <w:t>11</w:t>
+        </w:r>
+        <w:r>
+          <w:rPr>
+            <w:noProof/>
+            <w:webHidden/>
+          </w:rPr>
+          <w:fldChar w:fldCharType="end"/>
+        </w:r>
+      </w:hyperlink>
+    </w:p>
+    <w:p>
+      <w:pPr>
+        <w:pStyle w:val="21"/>
+        <w:tabs>
+          <w:tab w:val="left" w:pos="1680"/>
+          <w:tab w:val="right" w:leader="dot" w:pos="9345"/>
+        </w:tabs>
+        <w:rPr>
+          <w:rFonts w:asciiTheme="minorHAnsi" w:eastAsiaTheme="minorEastAsia" w:hAnsiTheme="minorHAnsi"/>
+          <w:noProof/>
+          <w:color w:val="auto"/>
+          <w:sz w:val="24"/>
+          <w:szCs w:val="24"/>
+          <w:lang w:eastAsia="ru-RU"/>
+        </w:rPr>
+      </w:pPr>
+      <w:hyperlink w:anchor="_Toc98361580" w:history="1">
+        <w:r>
+          <w:rPr>
+            <w:rStyle w:val="af"/>
+            <w:noProof/>
+          </w:rPr>
+          <w:t>1.3.</w:t>
+        </w:r>
+        <w:r>
+          <w:rPr>
+            <w:rFonts w:asciiTheme="minorHAnsi" w:eastAsiaTheme="minorEastAsia" w:hAnsiTheme="minorHAnsi"/>
+            <w:noProof/>
+            <w:color w:val="auto"/>
+            <w:sz w:val="24"/>
+            <w:szCs w:val="24"/>
+            <w:lang w:eastAsia="ru-RU"/>
+          </w:rPr>
+          <w:tab/>
+        </w:r>
+        <w:r>
+          <w:rPr>
+            <w:rStyle w:val="af"/>
+            <w:noProof/>
+          </w:rPr>
+          <w:t>Техническое задание</w:t>
+        </w:r>
+        <w:r>
+          <w:rPr>
+            <w:noProof/>
+            <w:webHidden/>
+          </w:rPr>
+          <w:tab/>
+        </w:r>
+        <w:r>
+          <w:rPr>
+            <w:noProof/>
+            <w:webHidden/>
+          </w:rPr>
+          <w:fldChar w:fldCharType="begin"/>
+        </w:r>
+        <w:r>
+          <w:rPr>
+            <w:noProof/>
+            <w:webHidden/>
+          </w:rPr>
+          <w:instrText xml:space="preserve"> PAGEREF _Toc98361580 \h </w:instrText>
+        </w:r>
+        <w:r>
+          <w:rPr>
+            <w:noProof/>
+            <w:webHidden/>
+          </w:rPr>
+        </w:r>
+        <w:r>
+          <w:rPr>
+            <w:noProof/>
+            <w:webHidden/>
+          </w:rPr>
+          <w:fldChar w:fldCharType="separate"/>
+        </w:r>
+        <w:r>
+          <w:rPr>
+            <w:noProof/>
+            <w:webHidden/>
+          </w:rPr>
+          <w:t>11</w:t>
+        </w:r>
+        <w:r>
+          <w:rPr>
+            <w:noProof/>
+            <w:webHidden/>
+          </w:rPr>
+          <w:fldChar w:fldCharType="end"/>
+        </w:r>
+      </w:hyperlink>
+    </w:p>
+    <w:p>
+      <w:pPr>
+        <w:pStyle w:val="12"/>
+        <w:tabs>
+          <w:tab w:val="left" w:pos="1200"/>
+          <w:tab w:val="right" w:leader="dot" w:pos="9345"/>
+        </w:tabs>
+        <w:rPr>
+          <w:rFonts w:asciiTheme="minorHAnsi" w:eastAsiaTheme="minorEastAsia" w:hAnsiTheme="minorHAnsi"/>
+          <w:noProof/>
+          <w:color w:val="auto"/>
+          <w:sz w:val="24"/>
+          <w:szCs w:val="24"/>
+          <w:lang w:eastAsia="ru-RU"/>
+        </w:rPr>
+      </w:pPr>
+      <w:hyperlink w:anchor="_Toc98361581" w:history="1">
+        <w:r>
+          <w:rPr>
+            <w:rStyle w:val="af"/>
+            <w:noProof/>
+          </w:rPr>
+          <w:t>2.</w:t>
+        </w:r>
+        <w:r>
+          <w:rPr>
+            <w:rFonts w:asciiTheme="minorHAnsi" w:eastAsiaTheme="minorEastAsia" w:hAnsiTheme="minorHAnsi"/>
+            <w:noProof/>
+            <w:color w:val="auto"/>
+            <w:sz w:val="24"/>
+            <w:szCs w:val="24"/>
+            <w:lang w:eastAsia="ru-RU"/>
+          </w:rPr>
+          <w:tab/>
+        </w:r>
+        <w:r>
+          <w:rPr>
+            <w:rStyle w:val="af"/>
+            <w:noProof/>
+          </w:rPr>
+          <w:t>Проектирование платформы для обучения нейросетевой модели</w:t>
+        </w:r>
+        <w:r>
+          <w:rPr>
+            <w:noProof/>
+            <w:webHidden/>
+          </w:rPr>
+          <w:tab/>
+        </w:r>
+        <w:r>
+          <w:rPr>
+            <w:noProof/>
+            <w:webHidden/>
+          </w:rPr>
+          <w:fldChar w:fldCharType="begin"/>
+        </w:r>
+        <w:r>
+          <w:rPr>
+            <w:noProof/>
+            <w:webHidden/>
+          </w:rPr>
+          <w:instrText xml:space="preserve"> PAGEREF _Toc98361581 \h </w:instrText>
+        </w:r>
+        <w:r>
+          <w:rPr>
+            <w:noProof/>
+            <w:webHidden/>
+          </w:rPr>
+        </w:r>
+        <w:r>
+          <w:rPr>
+            <w:noProof/>
+            <w:webHidden/>
+          </w:rPr>
+          <w:fldChar w:fldCharType="separate"/>
+        </w:r>
+        <w:r>
+          <w:rPr>
+            <w:noProof/>
+            <w:webHidden/>
+          </w:rPr>
+          <w:t>12</w:t>
+        </w:r>
+        <w:r>
+          <w:rPr>
+            <w:noProof/>
+            <w:webHidden/>
+          </w:rPr>
+          <w:fldChar w:fldCharType="end"/>
+        </w:r>
+      </w:hyperlink>
+    </w:p>
+    <w:p>
+      <w:pPr>
+        <w:pStyle w:val="21"/>
+        <w:tabs>
+          <w:tab w:val="left" w:pos="1680"/>
+          <w:tab w:val="right" w:leader="dot" w:pos="9345"/>
+        </w:tabs>
+        <w:rPr>
+          <w:rFonts w:asciiTheme="minorHAnsi" w:eastAsiaTheme="minorEastAsia" w:hAnsiTheme="minorHAnsi"/>
+          <w:noProof/>
+          <w:color w:val="auto"/>
+          <w:sz w:val="24"/>
+          <w:szCs w:val="24"/>
+          <w:lang w:eastAsia="ru-RU"/>
+        </w:rPr>
+      </w:pPr>
+      <w:hyperlink w:anchor="_Toc98361582" w:history="1">
+        <w:r>
+          <w:rPr>
+            <w:rStyle w:val="af"/>
+            <w:noProof/>
+          </w:rPr>
+          <w:t>2.1.</w:t>
+        </w:r>
+        <w:r>
+          <w:rPr>
+            <w:rFonts w:asciiTheme="minorHAnsi" w:eastAsiaTheme="minorEastAsia" w:hAnsiTheme="minorHAnsi"/>
+            <w:noProof/>
+            <w:color w:val="auto"/>
+            <w:sz w:val="24"/>
+            <w:szCs w:val="24"/>
+            <w:lang w:eastAsia="ru-RU"/>
+          </w:rPr>
+          <w:tab/>
+        </w:r>
+        <w:r>
+          <w:rPr>
+            <w:rStyle w:val="af"/>
+            <w:noProof/>
+          </w:rPr>
+          <w:t>Используемые модели нейронных сетей</w:t>
+        </w:r>
+        <w:r>
+          <w:rPr>
+            <w:noProof/>
+            <w:webHidden/>
+          </w:rPr>
+          <w:tab/>
+        </w:r>
+        <w:r>
+          <w:rPr>
+            <w:noProof/>
+            <w:webHidden/>
+          </w:rPr>
+          <w:fldChar w:fldCharType="begin"/>
+        </w:r>
+        <w:r>
+          <w:rPr>
+            <w:noProof/>
+            <w:webHidden/>
+          </w:rPr>
+          <w:instrText xml:space="preserve"> PAGEREF _Toc98361582 \h </w:instrText>
+        </w:r>
+        <w:r>
+          <w:rPr>
+            <w:noProof/>
+            <w:webHidden/>
+          </w:rPr>
+        </w:r>
+        <w:r>
+          <w:rPr>
+            <w:noProof/>
+            <w:webHidden/>
+          </w:rPr>
+          <w:fldChar w:fldCharType="separate"/>
+        </w:r>
+        <w:r>
+          <w:rPr>
+            <w:noProof/>
+            <w:webHidden/>
+          </w:rPr>
+          <w:t>12</w:t>
+        </w:r>
+        <w:r>
+          <w:rPr>
+            <w:noProof/>
+            <w:webHidden/>
+          </w:rPr>
+          <w:fldChar w:fldCharType="end"/>
+        </w:r>
+      </w:hyperlink>
+    </w:p>
+    <w:p>
+      <w:pPr>
+        <w:pStyle w:val="21"/>
+        <w:tabs>
+          <w:tab w:val="left" w:pos="1680"/>
+          <w:tab w:val="right" w:leader="dot" w:pos="9345"/>
+        </w:tabs>
+        <w:rPr>
+          <w:rFonts w:asciiTheme="minorHAnsi" w:eastAsiaTheme="minorEastAsia" w:hAnsiTheme="minorHAnsi"/>
+          <w:noProof/>
+          <w:color w:val="auto"/>
+          <w:sz w:val="24"/>
+          <w:szCs w:val="24"/>
+          <w:lang w:eastAsia="ru-RU"/>
+        </w:rPr>
+      </w:pPr>
+      <w:hyperlink w:anchor="_Toc98361583" w:history="1">
+        <w:r>
+          <w:rPr>
+            <w:rStyle w:val="af"/>
+            <w:noProof/>
+          </w:rPr>
+          <w:t>2.2.</w:t>
+        </w:r>
+        <w:r>
+          <w:rPr>
+            <w:rFonts w:asciiTheme="minorHAnsi" w:eastAsiaTheme="minorEastAsia" w:hAnsiTheme="minorHAnsi"/>
+            <w:noProof/>
+            <w:color w:val="auto"/>
+            <w:sz w:val="24"/>
+            <w:szCs w:val="24"/>
+            <w:lang w:eastAsia="ru-RU"/>
+          </w:rPr>
+          <w:tab/>
+        </w:r>
+        <w:r>
+          <w:rPr>
+            <w:rStyle w:val="af"/>
+            <w:noProof/>
+          </w:rPr>
+          <w:t>Формализация алгоритмов основного анализа текста</w:t>
+        </w:r>
+        <w:r>
+          <w:rPr>
+            <w:noProof/>
+            <w:webHidden/>
+          </w:rPr>
+          <w:tab/>
+        </w:r>
+        <w:r>
+          <w:rPr>
+            <w:noProof/>
+            <w:webHidden/>
+          </w:rPr>
+          <w:fldChar w:fldCharType="begin"/>
+        </w:r>
+        <w:r>
+          <w:rPr>
+            <w:noProof/>
+            <w:webHidden/>
+          </w:rPr>
+          <w:instrText xml:space="preserve"> PAGEREF _Toc98361583 \h </w:instrText>
+        </w:r>
+        <w:r>
+          <w:rPr>
+            <w:noProof/>
+            <w:webHidden/>
+          </w:rPr>
+        </w:r>
+        <w:r>
+          <w:rPr>
+            <w:noProof/>
+            <w:webHidden/>
+          </w:rPr>
+          <w:fldChar w:fldCharType="separate"/>
+        </w:r>
+        <w:r>
+          <w:rPr>
+            <w:noProof/>
+            <w:webHidden/>
+          </w:rPr>
+          <w:t>12</w:t>
+        </w:r>
+        <w:r>
+          <w:rPr>
+            <w:noProof/>
+            <w:webHidden/>
+          </w:rPr>
+          <w:fldChar w:fldCharType="end"/>
+        </w:r>
+      </w:hyperlink>
+    </w:p>
+    <w:p>
+      <w:pPr>
+        <w:pStyle w:val="21"/>
+        <w:tabs>
+          <w:tab w:val="left" w:pos="1680"/>
+          <w:tab w:val="right" w:leader="dot" w:pos="9345"/>
+        </w:tabs>
+        <w:rPr>
+          <w:rFonts w:asciiTheme="minorHAnsi" w:eastAsiaTheme="minorEastAsia" w:hAnsiTheme="minorHAnsi"/>
+          <w:noProof/>
+          <w:color w:val="auto"/>
+          <w:sz w:val="24"/>
+          <w:szCs w:val="24"/>
+          <w:lang w:eastAsia="ru-RU"/>
+        </w:rPr>
+      </w:pPr>
+      <w:hyperlink w:anchor="_Toc98361584" w:history="1">
+        <w:r>
+          <w:rPr>
+            <w:rStyle w:val="af"/>
+            <w:noProof/>
+          </w:rPr>
+          <w:t>2.3.</w:t>
+        </w:r>
+        <w:r>
+          <w:rPr>
+            <w:rFonts w:asciiTheme="minorHAnsi" w:eastAsiaTheme="minorEastAsia" w:hAnsiTheme="minorHAnsi"/>
+            <w:noProof/>
+            <w:color w:val="auto"/>
+            <w:sz w:val="24"/>
+            <w:szCs w:val="24"/>
+            <w:lang w:eastAsia="ru-RU"/>
+          </w:rPr>
+          <w:tab/>
+        </w:r>
+        <w:r>
+          <w:rPr>
+            <w:rStyle w:val="af"/>
+            <w:noProof/>
+          </w:rPr>
+          <w:t>Структура платформы для обучения нейросетевой модели</w:t>
+        </w:r>
+        <w:r>
+          <w:rPr>
+            <w:noProof/>
+            <w:webHidden/>
+          </w:rPr>
+          <w:tab/>
+        </w:r>
+        <w:r>
+          <w:rPr>
+            <w:noProof/>
+            <w:webHidden/>
+          </w:rPr>
+          <w:fldChar w:fldCharType="begin"/>
+        </w:r>
+        <w:r>
+          <w:rPr>
+            <w:noProof/>
+            <w:webHidden/>
+          </w:rPr>
+          <w:instrText xml:space="preserve"> PAGEREF _Toc98361584 \h </w:instrText>
+        </w:r>
+        <w:r>
+          <w:rPr>
+            <w:noProof/>
+            <w:webHidden/>
+          </w:rPr>
+        </w:r>
+        <w:r>
+          <w:rPr>
+            <w:noProof/>
+            <w:webHidden/>
+          </w:rPr>
+          <w:fldChar w:fldCharType="separate"/>
+        </w:r>
+        <w:r>
+          <w:rPr>
+            <w:noProof/>
+            <w:webHidden/>
+          </w:rPr>
+          <w:t>12</w:t>
+        </w:r>
+        <w:r>
+          <w:rPr>
+            <w:noProof/>
+            <w:webHidden/>
+          </w:rPr>
+          <w:fldChar w:fldCharType="end"/>
+        </w:r>
+      </w:hyperlink>
+    </w:p>
+    <w:p>
+      <w:pPr>
+        <w:pStyle w:val="12"/>
+        <w:tabs>
+          <w:tab w:val="left" w:pos="1200"/>
+          <w:tab w:val="right" w:leader="dot" w:pos="9345"/>
+        </w:tabs>
+        <w:rPr>
+          <w:rFonts w:asciiTheme="minorHAnsi" w:eastAsiaTheme="minorEastAsia" w:hAnsiTheme="minorHAnsi"/>
+          <w:noProof/>
+          <w:color w:val="auto"/>
+          <w:sz w:val="24"/>
+          <w:szCs w:val="24"/>
+          <w:lang w:eastAsia="ru-RU"/>
+        </w:rPr>
+      </w:pPr>
+      <w:hyperlink w:anchor="_Toc98361585" w:history="1">
+        <w:r>
+          <w:rPr>
+            <w:rStyle w:val="af"/>
+            <w:noProof/>
+          </w:rPr>
+          <w:t>3.</w:t>
+        </w:r>
+        <w:r>
+          <w:rPr>
+            <w:rFonts w:asciiTheme="minorHAnsi" w:eastAsiaTheme="minorEastAsia" w:hAnsiTheme="minorHAnsi"/>
+            <w:noProof/>
+            <w:color w:val="auto"/>
+            <w:sz w:val="24"/>
+            <w:szCs w:val="24"/>
+            <w:lang w:eastAsia="ru-RU"/>
+          </w:rPr>
+          <w:tab/>
+        </w:r>
+        <w:r>
+          <w:rPr>
+            <w:rStyle w:val="af"/>
+            <w:noProof/>
+          </w:rPr>
+          <w:t>Экспериментальная реализация алгоритма анализа текста</w:t>
+        </w:r>
+        <w:r>
+          <w:rPr>
+            <w:noProof/>
+            <w:webHidden/>
+          </w:rPr>
+          <w:tab/>
+        </w:r>
+        <w:r>
+          <w:rPr>
+            <w:noProof/>
+            <w:webHidden/>
+          </w:rPr>
+          <w:fldChar w:fldCharType="begin"/>
+        </w:r>
+        <w:r>
+          <w:rPr>
+            <w:noProof/>
+            <w:webHidden/>
+          </w:rPr>
+          <w:instrText xml:space="preserve"> PAGEREF _Toc98361585 \h </w:instrText>
+        </w:r>
+        <w:r>
+          <w:rPr>
+            <w:noProof/>
+            <w:webHidden/>
+          </w:rPr>
+        </w:r>
+        <w:r>
+          <w:rPr>
+            <w:noProof/>
+            <w:webHidden/>
+          </w:rPr>
+          <w:fldChar w:fldCharType="separate"/>
+        </w:r>
+        <w:r>
+          <w:rPr>
+            <w:noProof/>
+            <w:webHidden/>
+          </w:rPr>
+          <w:t>13</w:t>
+        </w:r>
+        <w:r>
+          <w:rPr>
+            <w:noProof/>
+            <w:webHidden/>
+          </w:rPr>
+          <w:fldChar w:fldCharType="end"/>
+        </w:r>
+      </w:hyperlink>
+    </w:p>
+    <w:p>
+      <w:pPr>
+        <w:pStyle w:val="21"/>
+        <w:tabs>
+          <w:tab w:val="left" w:pos="1680"/>
+          <w:tab w:val="right" w:leader="dot" w:pos="9345"/>
+        </w:tabs>
+        <w:rPr>
+          <w:rFonts w:asciiTheme="minorHAnsi" w:eastAsiaTheme="minorEastAsia" w:hAnsiTheme="minorHAnsi"/>
+          <w:noProof/>
+          <w:color w:val="auto"/>
+          <w:sz w:val="24"/>
+          <w:szCs w:val="24"/>
+          <w:lang w:eastAsia="ru-RU"/>
+        </w:rPr>
+      </w:pPr>
+      <w:hyperlink w:anchor="_Toc98361586" w:history="1">
+        <w:r>
+          <w:rPr>
+            <w:rStyle w:val="af"/>
+            <w:noProof/>
+          </w:rPr>
+          <w:t>3.1.</w:t>
+        </w:r>
+        <w:r>
+          <w:rPr>
+            <w:rFonts w:asciiTheme="minorHAnsi" w:eastAsiaTheme="minorEastAsia" w:hAnsiTheme="minorHAnsi"/>
+            <w:noProof/>
+            <w:color w:val="auto"/>
+            <w:sz w:val="24"/>
+            <w:szCs w:val="24"/>
+            <w:lang w:eastAsia="ru-RU"/>
+          </w:rPr>
+          <w:tab/>
+        </w:r>
+        <w:r>
+          <w:rPr>
+            <w:rStyle w:val="af"/>
+            <w:noProof/>
+          </w:rPr>
+          <w:t>Подготовка данных для обучения</w:t>
+        </w:r>
+        <w:r>
+          <w:rPr>
+            <w:noProof/>
+            <w:webHidden/>
+          </w:rPr>
+          <w:tab/>
+        </w:r>
+        <w:r>
+          <w:rPr>
+            <w:noProof/>
+            <w:webHidden/>
+          </w:rPr>
+          <w:fldChar w:fldCharType="begin"/>
+        </w:r>
+        <w:r>
+          <w:rPr>
+            <w:noProof/>
+            <w:webHidden/>
+          </w:rPr>
+          <w:instrText xml:space="preserve"> PAGEREF _Toc98361586 \h </w:instrText>
+        </w:r>
+        <w:r>
+          <w:rPr>
+            <w:noProof/>
+            <w:webHidden/>
+          </w:rPr>
+        </w:r>
+        <w:r>
+          <w:rPr>
+            <w:noProof/>
+            <w:webHidden/>
+          </w:rPr>
+          <w:fldChar w:fldCharType="separate"/>
+        </w:r>
+        <w:r>
+          <w:rPr>
+            <w:noProof/>
+            <w:webHidden/>
+          </w:rPr>
+          <w:t>13</w:t>
+        </w:r>
+        <w:r>
+          <w:rPr>
+            <w:noProof/>
+            <w:webHidden/>
+          </w:rPr>
+          <w:fldChar w:fldCharType="end"/>
+        </w:r>
+      </w:hyperlink>
+    </w:p>
+    <w:p>
+      <w:pPr>
+        <w:pStyle w:val="21"/>
+        <w:tabs>
+          <w:tab w:val="left" w:pos="1680"/>
+          <w:tab w:val="right" w:leader="dot" w:pos="9345"/>
+        </w:tabs>
+        <w:rPr>
+          <w:rFonts w:asciiTheme="minorHAnsi" w:eastAsiaTheme="minorEastAsia" w:hAnsiTheme="minorHAnsi"/>
+          <w:noProof/>
+          <w:color w:val="auto"/>
+          <w:sz w:val="24"/>
+          <w:szCs w:val="24"/>
+          <w:lang w:eastAsia="ru-RU"/>
+        </w:rPr>
+      </w:pPr>
+      <w:hyperlink w:anchor="_Toc98361587" w:history="1">
+        <w:r>
+          <w:rPr>
+            <w:rStyle w:val="af"/>
+            <w:noProof/>
+          </w:rPr>
+          <w:t>3.2.</w:t>
+        </w:r>
+        <w:r>
+          <w:rPr>
+            <w:rFonts w:asciiTheme="minorHAnsi" w:eastAsiaTheme="minorEastAsia" w:hAnsiTheme="minorHAnsi"/>
+            <w:noProof/>
+            <w:color w:val="auto"/>
+            <w:sz w:val="24"/>
+            <w:szCs w:val="24"/>
+            <w:lang w:eastAsia="ru-RU"/>
+          </w:rPr>
+          <w:tab/>
+        </w:r>
+        <w:r>
+          <w:rPr>
+            <w:rStyle w:val="af"/>
+            <w:noProof/>
+          </w:rPr>
+          <w:t>Реализация платформы для обучения нейросетевой модели</w:t>
+        </w:r>
+        <w:r>
+          <w:rPr>
+            <w:noProof/>
+            <w:webHidden/>
+          </w:rPr>
+          <w:tab/>
+        </w:r>
+        <w:r>
+          <w:rPr>
+            <w:noProof/>
+            <w:webHidden/>
+          </w:rPr>
+          <w:fldChar w:fldCharType="begin"/>
+        </w:r>
+        <w:r>
+          <w:rPr>
+            <w:noProof/>
+            <w:webHidden/>
+          </w:rPr>
+          <w:instrText xml:space="preserve"> PAGEREF _Toc98361587 \h </w:instrText>
+        </w:r>
+        <w:r>
+          <w:rPr>
+            <w:noProof/>
+            <w:webHidden/>
+          </w:rPr>
+        </w:r>
+        <w:r>
+          <w:rPr>
+            <w:noProof/>
+            <w:webHidden/>
+          </w:rPr>
+          <w:fldChar w:fldCharType="separate"/>
+        </w:r>
+        <w:r>
+          <w:rPr>
+            <w:noProof/>
+            <w:webHidden/>
+          </w:rPr>
+          <w:t>13</w:t>
+        </w:r>
+        <w:r>
+          <w:rPr>
+            <w:noProof/>
+            <w:webHidden/>
+          </w:rPr>
+          <w:fldChar w:fldCharType="end"/>
+        </w:r>
+      </w:hyperlink>
+    </w:p>
+    <w:p>
+      <w:pPr>
+        <w:pStyle w:val="21"/>
+        <w:tabs>
+          <w:tab w:val="left" w:pos="1680"/>
+          <w:tab w:val="right" w:leader="dot" w:pos="9345"/>
+        </w:tabs>
+        <w:rPr>
+          <w:rFonts w:asciiTheme="minorHAnsi" w:eastAsiaTheme="minorEastAsia" w:hAnsiTheme="minorHAnsi"/>
+          <w:noProof/>
+          <w:color w:val="auto"/>
+          <w:sz w:val="24"/>
+          <w:szCs w:val="24"/>
+          <w:lang w:eastAsia="ru-RU"/>
+        </w:rPr>
+      </w:pPr>
+      <w:hyperlink w:anchor="_Toc98361588" w:history="1">
+        <w:r>
+          <w:rPr>
+            <w:rStyle w:val="af"/>
+            <w:noProof/>
+          </w:rPr>
+          <w:t>3.3.</w:t>
+        </w:r>
+        <w:r>
+          <w:rPr>
+            <w:rFonts w:asciiTheme="minorHAnsi" w:eastAsiaTheme="minorEastAsia" w:hAnsiTheme="minorHAnsi"/>
+            <w:noProof/>
+            <w:color w:val="auto"/>
+            <w:sz w:val="24"/>
+            <w:szCs w:val="24"/>
+            <w:lang w:eastAsia="ru-RU"/>
+          </w:rPr>
+          <w:tab/>
+        </w:r>
+        <w:r>
+          <w:rPr>
+            <w:rStyle w:val="af"/>
+            <w:noProof/>
+          </w:rPr>
+          <w:t>Результаты машинного обучения</w:t>
+        </w:r>
+        <w:r>
+          <w:rPr>
+            <w:noProof/>
+            <w:webHidden/>
+          </w:rPr>
+          <w:tab/>
+        </w:r>
+        <w:r>
+          <w:rPr>
+            <w:noProof/>
+            <w:webHidden/>
+          </w:rPr>
+          <w:fldChar w:fldCharType="begin"/>
+        </w:r>
+        <w:r>
+          <w:rPr>
+            <w:noProof/>
+            <w:webHidden/>
+          </w:rPr>
+          <w:instrText xml:space="preserve"> PAGEREF _Toc98361588 \h </w:instrText>
+        </w:r>
+        <w:r>
+          <w:rPr>
+            <w:noProof/>
+            <w:webHidden/>
+          </w:rPr>
+        </w:r>
+        <w:r>
+          <w:rPr>
+            <w:noProof/>
+            <w:webHidden/>
+          </w:rPr>
+          <w:fldChar w:fldCharType="separate"/>
+        </w:r>
+        <w:r>
+          <w:rPr>
+            <w:noProof/>
+            <w:webHidden/>
+          </w:rPr>
+          <w:t>13</w:t>
+        </w:r>
+        <w:r>
+          <w:rPr>
+            <w:noProof/>
+            <w:webHidden/>
+          </w:rPr>
+          <w:fldChar w:fldCharType="end"/>
+        </w:r>
+      </w:hyperlink>
+    </w:p>
+    <w:p>
+      <w:pPr>
+        <w:pStyle w:val="12"/>
+        <w:tabs>
+          <w:tab w:val="left" w:pos="1200"/>
+          <w:tab w:val="right" w:leader="dot" w:pos="9345"/>
+        </w:tabs>
+        <w:rPr>
+          <w:rFonts w:asciiTheme="minorHAnsi" w:eastAsiaTheme="minorEastAsia" w:hAnsiTheme="minorHAnsi"/>
+          <w:noProof/>
+          <w:color w:val="auto"/>
+          <w:sz w:val="24"/>
+          <w:szCs w:val="24"/>
+          <w:lang w:eastAsia="ru-RU"/>
+        </w:rPr>
+      </w:pPr>
+      <w:hyperlink w:anchor="_Toc98361589" w:history="1">
+        <w:r>
+          <w:rPr>
+            <w:rStyle w:val="af"/>
+            <w:noProof/>
+          </w:rPr>
+          <w:t>4.</w:t>
+        </w:r>
+        <w:r>
+          <w:rPr>
+            <w:rFonts w:asciiTheme="minorHAnsi" w:eastAsiaTheme="minorEastAsia" w:hAnsiTheme="minorHAnsi"/>
+            <w:noProof/>
+            <w:color w:val="auto"/>
+            <w:sz w:val="24"/>
+            <w:szCs w:val="24"/>
+            <w:lang w:eastAsia="ru-RU"/>
+          </w:rPr>
+          <w:tab/>
+        </w:r>
+        <w:r>
+          <w:rPr>
+            <w:rStyle w:val="af"/>
+            <w:noProof/>
+          </w:rPr>
+          <w:t>Тестирование по результатам обучения модели для основного анализа текста</w:t>
+        </w:r>
+        <w:r>
+          <w:rPr>
+            <w:noProof/>
+            <w:webHidden/>
+          </w:rPr>
+          <w:tab/>
+        </w:r>
+        <w:r>
+          <w:rPr>
+            <w:noProof/>
+            <w:webHidden/>
+          </w:rPr>
+          <w:fldChar w:fldCharType="begin"/>
+        </w:r>
+        <w:r>
+          <w:rPr>
+            <w:noProof/>
+            <w:webHidden/>
+          </w:rPr>
+          <w:instrText xml:space="preserve"> PAGEREF _Toc98361589 \h </w:instrText>
+        </w:r>
+        <w:r>
+          <w:rPr>
+            <w:noProof/>
+            <w:webHidden/>
+          </w:rPr>
+        </w:r>
+        <w:r>
+          <w:rPr>
+            <w:noProof/>
+            <w:webHidden/>
+          </w:rPr>
+          <w:fldChar w:fldCharType="separate"/>
+        </w:r>
+        <w:r>
+          <w:rPr>
+            <w:noProof/>
+            <w:webHidden/>
+          </w:rPr>
+          <w:t>14</w:t>
+        </w:r>
+        <w:r>
+          <w:rPr>
+            <w:noProof/>
+            <w:webHidden/>
+          </w:rPr>
+          <w:fldChar w:fldCharType="end"/>
+        </w:r>
+      </w:hyperlink>
+    </w:p>
+    <w:p>
+      <w:pPr>
+        <w:pStyle w:val="21"/>
+        <w:tabs>
+          <w:tab w:val="left" w:pos="1680"/>
+          <w:tab w:val="right" w:leader="dot" w:pos="9345"/>
+        </w:tabs>
+        <w:rPr>
+          <w:rFonts w:asciiTheme="minorHAnsi" w:eastAsiaTheme="minorEastAsia" w:hAnsiTheme="minorHAnsi"/>
+          <w:noProof/>
+          <w:color w:val="auto"/>
+          <w:sz w:val="24"/>
+          <w:szCs w:val="24"/>
+          <w:lang w:eastAsia="ru-RU"/>
+        </w:rPr>
+      </w:pPr>
+      <w:hyperlink w:anchor="_Toc98361590" w:history="1">
+        <w:r>
+          <w:rPr>
+            <w:rStyle w:val="af"/>
+            <w:noProof/>
+          </w:rPr>
+          <w:t>4.1.</w:t>
+        </w:r>
+        <w:r>
+          <w:rPr>
+            <w:rFonts w:asciiTheme="minorHAnsi" w:eastAsiaTheme="minorEastAsia" w:hAnsiTheme="minorHAnsi"/>
+            <w:noProof/>
+            <w:color w:val="auto"/>
+            <w:sz w:val="24"/>
+            <w:szCs w:val="24"/>
+            <w:lang w:eastAsia="ru-RU"/>
+          </w:rPr>
+          <w:tab/>
+        </w:r>
+        <w:r>
+          <w:rPr>
+            <w:rStyle w:val="af"/>
+            <w:noProof/>
+          </w:rPr>
+          <w:t>Экспериментальная оценка результатов обучения</w:t>
+        </w:r>
+        <w:r>
+          <w:rPr>
+            <w:noProof/>
+            <w:webHidden/>
+          </w:rPr>
+          <w:tab/>
+        </w:r>
+        <w:r>
+          <w:rPr>
+            <w:noProof/>
+            <w:webHidden/>
+          </w:rPr>
+          <w:fldChar w:fldCharType="begin"/>
+        </w:r>
+        <w:r>
+          <w:rPr>
+            <w:noProof/>
+            <w:webHidden/>
+          </w:rPr>
+          <w:instrText xml:space="preserve"> PAGEREF _Toc98361590 \h </w:instrText>
+        </w:r>
+        <w:r>
+          <w:rPr>
+            <w:noProof/>
+            <w:webHidden/>
+          </w:rPr>
+        </w:r>
+        <w:r>
+          <w:rPr>
+            <w:noProof/>
+            <w:webHidden/>
+          </w:rPr>
+          <w:fldChar w:fldCharType="separate"/>
+        </w:r>
+        <w:r>
+          <w:rPr>
+            <w:noProof/>
+            <w:webHidden/>
+          </w:rPr>
+          <w:t>14</w:t>
+        </w:r>
+        <w:r>
+          <w:rPr>
+            <w:noProof/>
+            <w:webHidden/>
+          </w:rPr>
+          <w:fldChar w:fldCharType="end"/>
+        </w:r>
+      </w:hyperlink>
+    </w:p>
+    <w:p>
+      <w:pPr>
+        <w:pStyle w:val="21"/>
+        <w:tabs>
+          <w:tab w:val="left" w:pos="1680"/>
+          <w:tab w:val="right" w:leader="dot" w:pos="9345"/>
+        </w:tabs>
+        <w:rPr>
+          <w:rFonts w:asciiTheme="minorHAnsi" w:eastAsiaTheme="minorEastAsia" w:hAnsiTheme="minorHAnsi"/>
+          <w:noProof/>
+          <w:color w:val="auto"/>
+          <w:sz w:val="24"/>
+          <w:szCs w:val="24"/>
+          <w:lang w:eastAsia="ru-RU"/>
+        </w:rPr>
+      </w:pPr>
+      <w:hyperlink w:anchor="_Toc98361591" w:history="1">
+        <w:r>
+          <w:rPr>
+            <w:rStyle w:val="af"/>
+            <w:noProof/>
+          </w:rPr>
+          <w:t>4.2.</w:t>
+        </w:r>
+        <w:r>
+          <w:rPr>
+            <w:rFonts w:asciiTheme="minorHAnsi" w:eastAsiaTheme="minorEastAsia" w:hAnsiTheme="minorHAnsi"/>
+            <w:noProof/>
+            <w:color w:val="auto"/>
+            <w:sz w:val="24"/>
+            <w:szCs w:val="24"/>
+            <w:lang w:eastAsia="ru-RU"/>
+          </w:rPr>
+          <w:tab/>
+        </w:r>
+        <w:r>
+          <w:rPr>
+            <w:rStyle w:val="af"/>
+            <w:noProof/>
+          </w:rPr>
+          <w:t>Целевой оценочный тест реализации алгоритма</w:t>
+        </w:r>
+        <w:r>
+          <w:rPr>
+            <w:noProof/>
+            <w:webHidden/>
+          </w:rPr>
+          <w:tab/>
+        </w:r>
+        <w:r>
+          <w:rPr>
+            <w:noProof/>
+            <w:webHidden/>
+          </w:rPr>
+          <w:fldChar w:fldCharType="begin"/>
+        </w:r>
+        <w:r>
+          <w:rPr>
+            <w:noProof/>
+            <w:webHidden/>
+          </w:rPr>
+          <w:instrText xml:space="preserve"> PAGEREF _Toc98361591 \h </w:instrText>
+        </w:r>
+        <w:r>
+          <w:rPr>
+            <w:noProof/>
+            <w:webHidden/>
+          </w:rPr>
+        </w:r>
+        <w:r>
+          <w:rPr>
+            <w:noProof/>
+            <w:webHidden/>
+          </w:rPr>
+          <w:fldChar w:fldCharType="separate"/>
+        </w:r>
+        <w:r>
+          <w:rPr>
+            <w:noProof/>
+            <w:webHidden/>
+          </w:rPr>
+          <w:t>14</w:t>
+        </w:r>
+        <w:r>
+          <w:rPr>
+            <w:noProof/>
+            <w:webHidden/>
+          </w:rPr>
+          <w:fldChar w:fldCharType="end"/>
+        </w:r>
+      </w:hyperlink>
+    </w:p>
+    <w:p>
+      <w:pPr>
+        <w:pStyle w:val="12"/>
+        <w:tabs>
+          <w:tab w:val="right" w:leader="dot" w:pos="9345"/>
+        </w:tabs>
+        <w:rPr>
+          <w:rFonts w:asciiTheme="minorHAnsi" w:eastAsiaTheme="minorEastAsia" w:hAnsiTheme="minorHAnsi"/>
+          <w:noProof/>
+          <w:color w:val="auto"/>
+          <w:sz w:val="24"/>
+          <w:szCs w:val="24"/>
+          <w:lang w:eastAsia="ru-RU"/>
+        </w:rPr>
+      </w:pPr>
+      <w:hyperlink w:anchor="_Toc98361592" w:history="1">
+        <w:r>
+          <w:rPr>
+            <w:rStyle w:val="af"/>
+            <w:noProof/>
+          </w:rPr>
+          <w:t>Заключение</w:t>
+        </w:r>
+        <w:r>
+          <w:rPr>
+            <w:noProof/>
+            <w:webHidden/>
+          </w:rPr>
+          <w:tab/>
+        </w:r>
+        <w:r>
+          <w:rPr>
+            <w:noProof/>
+            <w:webHidden/>
+          </w:rPr>
+          <w:fldChar w:fldCharType="begin"/>
+        </w:r>
+        <w:r>
+          <w:rPr>
+            <w:noProof/>
+            <w:webHidden/>
+          </w:rPr>
+          <w:instrText xml:space="preserve"> PAGEREF _Toc98361592 \h </w:instrText>
+        </w:r>
+        <w:r>
+          <w:rPr>
+            <w:noProof/>
+            <w:webHidden/>
+          </w:rPr>
+        </w:r>
+        <w:r>
+          <w:rPr>
+            <w:noProof/>
+            <w:webHidden/>
+          </w:rPr>
+          <w:fldChar w:fldCharType="separate"/>
+        </w:r>
+        <w:r>
+          <w:rPr>
+            <w:noProof/>
+            <w:webHidden/>
+          </w:rPr>
+          <w:t>15</w:t>
+        </w:r>
+        <w:r>
+          <w:rPr>
+            <w:noProof/>
+            <w:webHidden/>
+          </w:rPr>
+          <w:fldChar w:fldCharType="end"/>
+        </w:r>
+      </w:hyperlink>
+    </w:p>
+    <w:p>
+      <w:pPr>
+        <w:pStyle w:val="12"/>
+        <w:tabs>
+          <w:tab w:val="right" w:leader="dot" w:pos="9345"/>
+        </w:tabs>
+        <w:rPr>
+          <w:rFonts w:asciiTheme="minorHAnsi" w:eastAsiaTheme="minorEastAsia" w:hAnsiTheme="minorHAnsi"/>
+          <w:noProof/>
+          <w:color w:val="auto"/>
+          <w:sz w:val="24"/>
+          <w:szCs w:val="24"/>
+          <w:lang w:eastAsia="ru-RU"/>
+        </w:rPr>
+      </w:pPr>
+      <w:hyperlink w:anchor="_Toc98361593" w:history="1">
+        <w:r>
+          <w:rPr>
+            <w:rStyle w:val="af"/>
+            <w:noProof/>
+          </w:rPr>
+          <w:t>Список использованных источников</w:t>
+        </w:r>
+        <w:r>
+          <w:rPr>
+            <w:noProof/>
+            <w:webHidden/>
+          </w:rPr>
+          <w:tab/>
+        </w:r>
+        <w:r>
+          <w:rPr>
+            <w:noProof/>
+            <w:webHidden/>
+          </w:rPr>
+          <w:fldChar w:fldCharType="begin"/>
+        </w:r>
+        <w:r>
+          <w:rPr>
+            <w:noProof/>
+            <w:webHidden/>
+          </w:rPr>
+          <w:instrText xml:space="preserve"> PAGEREF _Toc98361593 \h </w:instrText>
+        </w:r>
+        <w:r>
+          <w:rPr>
+            <w:noProof/>
+            <w:webHidden/>
+          </w:rPr>
+        </w:r>
+        <w:r>
+          <w:rPr>
+            <w:noProof/>
+            <w:webHidden/>
+          </w:rPr>
+          <w:fldChar w:fldCharType="separate"/>
+        </w:r>
+        <w:r>
+          <w:rPr>
+            <w:noProof/>
+            <w:webHidden/>
+          </w:rPr>
+          <w:t>16</w:t>
+        </w:r>
+        <w:r>
+          <w:rPr>
+            <w:noProof/>
+            <w:webHidden/>
+          </w:rPr>
+          <w:fldChar w:fldCharType="end"/>
+        </w:r>
+      </w:hyperlink>
+    </w:p>
+    <w:p>
+      <w:pPr>
+        <w:pStyle w:val="a4"/>
+      </w:pPr>
+      <w:r>
+        <w:lastRenderedPageBreak/>
         <w:fldChar w:fldCharType="end"/>
       </w:r>
-    </w:p>
-    <w:p>
-      <w:pPr>
-        <w:pStyle w:val="a4"/>
-      </w:pPr>
       <w:bookmarkStart w:id="2" w:name="_Toc94969362"/>
-      <w:bookmarkStart w:id="3" w:name="_Toc97653310"/>
-      <w:r>
-        <w:lastRenderedPageBreak/>
+      <w:bookmarkStart w:id="3" w:name="_Toc98361572"/>
+      <w:bookmarkStart w:id="4" w:name="_Toc98361617"/>
+      <w:r>
         <w:t>Введение</w:t>
       </w:r>
       <w:bookmarkEnd w:id="2"/>
       <w:bookmarkEnd w:id="3"/>
+      <w:bookmarkEnd w:id="4"/>
     </w:p>
     <w:p>
       <w:r>
@@ -2710,7 +4860,23 @@
     </w:p>
     <w:p>
       <w:r>
-        <w:t xml:space="preserve">Ранние работы рассматривали пунктуацию только как подсказки с точки зрения читателя к возможным просодическим характеристикам и паузам текста (Markwardt, 1942). Нанберг (1990) утверждает, что пунктуация играет гораздо большую роль. Кроме того, знаки препинания классифицируются как разграничивающие, разделяющие и устраняющие неоднозначность. Некоторые метки, такие как запятая, могут принадлежать к нескольким категориям, поскольку они могут выполнять несколько ролей. Джонс (1994) доказывает, что «для более длинных предложений реального языка грамматика, использующая знаки препинания, значительно превосходит аналогичную грамматику, которая их игнорирует». Основываясь на этом и других подобных выводах, современные языковые модели считают пунктуацию частью своего словарного запаса. Сюда входят </w:t>
+        <w:t>Ранние работы рассматривали пунктуацию только как подсказки с точки зрения читателя к возможным просодическим характеристикам и паузам текста (</w:t>
+      </w:r>
+      <w:proofErr w:type="spellStart"/>
+      <w:r>
+        <w:t>Markwardt</w:t>
+      </w:r>
+      <w:proofErr w:type="spellEnd"/>
+      <w:r>
+        <w:t xml:space="preserve">, 1942). </w:t>
+      </w:r>
+      <w:proofErr w:type="spellStart"/>
+      <w:r>
+        <w:t>Нанберг</w:t>
+      </w:r>
+      <w:proofErr w:type="spellEnd"/>
+      <w:r>
+        <w:t xml:space="preserve"> (1990) утверждает, что пунктуация играет гораздо большую роль. Кроме того, знаки препинания классифицируются как разграничивающие, разделяющие и устраняющие неоднозначность. Некоторые метки, такие как запятая, могут принадлежать к нескольким категориям, поскольку они могут выполнять несколько ролей. Джонс (1994) доказывает, что «для более длинных предложений реального языка грамматика, использующая знаки препинания, значительно превосходит аналогичную грамматику, которая их игнорирует». Основываясь на этом и других подобных выводах, современные языковые модели считают пунктуацию частью своего словарного запаса. Сюда входят </w:t>
       </w:r>
       <w:r>
         <w:t>новейшие</w:t>
@@ -2721,17 +4887,24 @@
       <w:r>
         <w:t xml:space="preserve">, </w:t>
       </w:r>
+      <w:proofErr w:type="spellStart"/>
       <w:r>
         <w:rPr>
           <w:lang w:val="en-US"/>
         </w:rPr>
         <w:t>ELMo</w:t>
       </w:r>
+      <w:proofErr w:type="spellEnd"/>
       <w:r>
         <w:t xml:space="preserve">, </w:t>
       </w:r>
-      <w:r>
-        <w:t>OpenAI GPT-</w:t>
+      <w:proofErr w:type="spellStart"/>
+      <w:r>
+        <w:t>OpenAI</w:t>
+      </w:r>
+      <w:proofErr w:type="spellEnd"/>
+      <w:r>
+        <w:t xml:space="preserve"> GPT-</w:t>
       </w:r>
       <w:r>
         <w:t xml:space="preserve">2 и </w:t>
@@ -2807,6 +4980,7 @@
       <w:r>
         <w:t xml:space="preserve"> </w:t>
       </w:r>
+      <w:proofErr w:type="spellStart"/>
       <w:r>
         <w:rPr>
           <w:lang w:val="en-US"/>
@@ -2814,6 +4988,7 @@
         <w:lastRenderedPageBreak/>
         <w:t>entitiy</w:t>
       </w:r>
+      <w:proofErr w:type="spellEnd"/>
       <w:r>
         <w:t xml:space="preserve"> </w:t>
       </w:r>
@@ -2851,13 +5026,63 @@
         <w:t>translation</w:t>
       </w:r>
       <w:r>
-        <w:t>), используют заглавные буквы в качестве признаков обрабатываемого в данный момент слова, в то время как пунктуация используется. как признаки для соседних слов. Например, Stanford Named Entity Recognizer рассматривает признаки на основе формы слова. Это означает построение представления слова на основе типа символов, встречающихся в слове. Было предложено несколько алгоритмов представления формы слова, но общая идея состоит в том, чтобы закодировать прописную букву определенным символом, скажем, «X», строчную букву «x» и цифру «d». В этом случае слово типа «</w:t>
-      </w:r>
+        <w:t>), используют заглавные буквы в качестве признаков обрабатываемого в данный момент слова, в то время как пунктуация используется</w:t>
+      </w:r>
+      <w:proofErr w:type="gramStart"/>
+      <w:r>
+        <w:t>.</w:t>
+      </w:r>
+      <w:proofErr w:type="gramEnd"/>
+      <w:r>
+        <w:t xml:space="preserve"> как признаки для соседних слов. Например, </w:t>
+      </w:r>
+      <w:proofErr w:type="spellStart"/>
+      <w:r>
+        <w:t>Stanford</w:t>
+      </w:r>
+      <w:proofErr w:type="spellEnd"/>
+      <w:r>
+        <w:t xml:space="preserve"> </w:t>
+      </w:r>
+      <w:proofErr w:type="spellStart"/>
+      <w:r>
+        <w:t>Named</w:t>
+      </w:r>
+      <w:proofErr w:type="spellEnd"/>
+      <w:r>
+        <w:t xml:space="preserve"> </w:t>
+      </w:r>
+      <w:proofErr w:type="spellStart"/>
+      <w:r>
+        <w:t>Entity</w:t>
+      </w:r>
+      <w:proofErr w:type="spellEnd"/>
+      <w:r>
+        <w:t xml:space="preserve"> </w:t>
+      </w:r>
+      <w:proofErr w:type="spellStart"/>
+      <w:r>
+        <w:t>Recognizer</w:t>
+      </w:r>
+      <w:proofErr w:type="spellEnd"/>
+      <w:r>
+        <w:t xml:space="preserve"> рассматривает признаки на основе формы слова. Это означает построение представления слова на основе типа символов, встречающихся в слове. Было предложено несколько алгоритмов представления формы слова, но общая идея состоит в том, чтобы закодировать прописную букву определенным символом, скажем, «X», строчную букву «x» и цифру «d». В этом случае слово типа «</w:t>
+      </w:r>
+      <w:proofErr w:type="spellStart"/>
       <w:r>
         <w:t>McDonald</w:t>
       </w:r>
-      <w:r>
-        <w:t xml:space="preserve">» станет «ХхХхххх». </w:t>
+      <w:proofErr w:type="spellEnd"/>
+      <w:r>
+        <w:t>» станет «</w:t>
+      </w:r>
+      <w:proofErr w:type="spellStart"/>
+      <w:r>
+        <w:t>ХхХхххх</w:t>
+      </w:r>
+      <w:proofErr w:type="spellEnd"/>
+      <w:r>
+        <w:t xml:space="preserve">». </w:t>
       </w:r>
       <w:r>
         <w:t>Работа л</w:t>
@@ -2897,12 +5122,14 @@
       <w:r>
         <w:t xml:space="preserve"> – </w:t>
       </w:r>
+      <w:proofErr w:type="spellStart"/>
       <w:r>
         <w:rPr>
           <w:lang w:val="en-US"/>
         </w:rPr>
         <w:t>Automati</w:t>
       </w:r>
+      <w:proofErr w:type="spellEnd"/>
       <w:r>
         <w:t xml:space="preserve">с </w:t>
       </w:r>
@@ -3063,7 +5290,26 @@
     <w:p>
       <w:r>
         <w:lastRenderedPageBreak/>
-        <w:t>Несмотря на то, что большой объем данных, требующих восстановления заглавных букв и пунктуации, поступает из систем ASR, необходимо также учитывать и другие источники. Миллер и др. (2000) идентифицируют другие источники шума в виде текста, полученного с помощью оптического распознавания символов (OCR), или в некоторых газетных статьях. В этих случаях отсутствие надлежащей буквы или пунктуации затрагивает не весь текст, а его части. В случае OCR некоторые знаки препинания могут быть не распознаны, в то время как в случае некоторых статей первое предложение или абзац могут быть написаны только заглавными буквами. Кроме того, в случае коротких текстовых сообщений (SMS), чатов, твитов или других действий в микроблогах люди также могут игнорировать правильный регистр и пунктуацию</w:t>
+        <w:t xml:space="preserve">Несмотря на то, что большой объем данных, требующих восстановления заглавных букв и пунктуации, поступает из систем ASR, необходимо также учитывать и другие источники. Миллер и др. (2000) идентифицируют другие источники шума в виде текста, полученного с помощью оптического распознавания символов (OCR), или в некоторых газетных статьях. В этих случаях отсутствие надлежащей буквы или пунктуации затрагивает не весь текст, а его части. В случае OCR некоторые знаки препинания могут быть не распознаны, в то время как в случае некоторых статей первое предложение или абзац могут быть написаны только заглавными буквами. Кроме того, в случае коротких текстовых сообщений (SMS), чатов, </w:t>
+      </w:r>
+      <w:proofErr w:type="spellStart"/>
+      <w:r>
+        <w:t>твитов</w:t>
+      </w:r>
+      <w:proofErr w:type="spellEnd"/>
+      <w:r>
+        <w:t xml:space="preserve"> или других действий в </w:t>
+      </w:r>
+      <w:proofErr w:type="spellStart"/>
+      <w:r>
+        <w:t>микроблогах</w:t>
+      </w:r>
+      <w:proofErr w:type="spellEnd"/>
+      <w:r>
+        <w:t xml:space="preserve"> люди также могут игнорировать правильный регистр и пунктуацию</w:t>
+      </w:r>
+      <w:r>
+        <w:t>.</w:t>
       </w:r>
     </w:p>
     <w:p>
@@ -3083,13 +5329,16 @@
         <w:t>п</w:t>
       </w:r>
       <w:r>
-        <w:t xml:space="preserve">ри создании человеко-компьютерных интерфейсов с использованием естественного языка, с которыми приходится сталкиваться, связана с непоследовательным использованием пользователем пунктуации и использования заглавных букв. В этом контексте многие подходы пытаются скрыть проблему, удаляя все знаки препинания и заглавные буквы как из данных обучения, так и из </w:t>
+        <w:t xml:space="preserve">ри создании человеко-компьютерных интерфейсов с использованием естественного языка, с которыми приходится сталкиваться, связана с непоследовательным использованием пользователем пунктуации и использования заглавных букв. В этом контексте многие подходы пытаются скрыть проблему, удаляя все знаки препинания и заглавные буквы как из данных обучения, так и </w:t>
+      </w:r>
+      <w:r>
+        <w:t xml:space="preserve">из </w:t>
       </w:r>
       <w:r>
         <w:t xml:space="preserve">входных </w:t>
       </w:r>
       <w:r>
-        <w:t>данных</w:t>
+        <w:t>данных,</w:t>
       </w:r>
       <w:r>
         <w:t xml:space="preserve"> полученных во</w:t>
@@ -3107,33 +5356,45 @@
         <w:t xml:space="preserve">работы. </w:t>
       </w:r>
       <w:r>
-        <w:t>Кроме того, Coniam (2014) также проанализировал вывод чат-ботов с точки зрения человека, использующего эти программы для изучения английского как второго языка. Он смог определить проблемы с заглавными буквами и пунктуацией даже в произведенном тексте. Тем не менее, он утверждает, что для коротких предложений, создаваемых чат-ботами, «переход на английский язык за счет все более широкого распространения текстовых сообщений делает спорным вопрос о том, можно ли считать эти проблемы важными в наши дни».</w:t>
+        <w:t xml:space="preserve">Кроме того, </w:t>
+      </w:r>
+      <w:proofErr w:type="spellStart"/>
+      <w:r>
+        <w:t>Coniam</w:t>
+      </w:r>
+      <w:proofErr w:type="spellEnd"/>
+      <w:r>
+        <w:t xml:space="preserve"> (2014) также проанализировал вывод чат-ботов с точки зрения человека, использующего эти программы для изучения английского как второго языка. Он смог определить проблемы с заглавными буквами и пунктуацией даже в произведенном тексте. Тем не менее, он утверждает, что для коротких предложений, создаваемых чат-ботами, «переход на английский язык за счет все более широкого распространения текстовых сообщений делает спорным вопрос о том, можно ли считать эти проблемы важными в наши дни».</w:t>
       </w:r>
     </w:p>
     <w:p>
       <w:pPr>
         <w:pStyle w:val="10"/>
       </w:pPr>
-      <w:bookmarkStart w:id="4" w:name="_Toc94969363"/>
-      <w:bookmarkStart w:id="5" w:name="_Toc97653311"/>
+      <w:bookmarkStart w:id="5" w:name="_Toc94969363"/>
+      <w:bookmarkStart w:id="6" w:name="_Toc98361573"/>
+      <w:bookmarkStart w:id="7" w:name="_Toc98361618"/>
       <w:r>
         <w:lastRenderedPageBreak/>
         <w:t>Формирование требований</w:t>
       </w:r>
-      <w:bookmarkEnd w:id="4"/>
       <w:bookmarkEnd w:id="5"/>
-    </w:p>
-    <w:p>
-      <w:pPr>
-        <w:pStyle w:val="2"/>
-      </w:pPr>
-      <w:bookmarkStart w:id="6" w:name="_Toc94969364"/>
-      <w:bookmarkStart w:id="7" w:name="_Toc97653312"/>
-      <w:r>
-        <w:t>Изучение предметной области машинного обучения и нейронных сетей</w:t>
-      </w:r>
       <w:bookmarkEnd w:id="6"/>
       <w:bookmarkEnd w:id="7"/>
+    </w:p>
+    <w:p>
+      <w:pPr>
+        <w:pStyle w:val="2"/>
+      </w:pPr>
+      <w:bookmarkStart w:id="8" w:name="_Toc94969364"/>
+      <w:bookmarkStart w:id="9" w:name="_Toc98361574"/>
+      <w:bookmarkStart w:id="10" w:name="_Toc98361619"/>
+      <w:r>
+        <w:t>Изучение предметной области машинного обучения и нейронных сетей</w:t>
+      </w:r>
+      <w:bookmarkEnd w:id="8"/>
+      <w:bookmarkEnd w:id="9"/>
+      <w:bookmarkEnd w:id="10"/>
     </w:p>
     <w:p>
       <w:pPr>
@@ -3387,13 +5648,15 @@
       <w:pPr>
         <w:pStyle w:val="2"/>
       </w:pPr>
-      <w:bookmarkStart w:id="8" w:name="_Toc94969365"/>
-      <w:bookmarkStart w:id="9" w:name="_Toc97653313"/>
+      <w:bookmarkStart w:id="11" w:name="_Toc94969365"/>
+      <w:bookmarkStart w:id="12" w:name="_Toc98361575"/>
+      <w:bookmarkStart w:id="13" w:name="_Toc98361620"/>
       <w:r>
         <w:t>Анализ подходов к обработке естественного языка</w:t>
       </w:r>
-      <w:bookmarkEnd w:id="8"/>
-      <w:bookmarkEnd w:id="9"/>
+      <w:bookmarkEnd w:id="11"/>
+      <w:bookmarkEnd w:id="12"/>
+      <w:bookmarkEnd w:id="13"/>
     </w:p>
     <w:p>
       <w:r>
@@ -3435,12 +5698,14 @@
       <w:r>
         <w:t>2</w:t>
       </w:r>
+      <w:proofErr w:type="spellStart"/>
       <w:r>
         <w:rPr>
           <w:lang w:val="en-US"/>
         </w:rPr>
         <w:t>Vec</w:t>
       </w:r>
+      <w:proofErr w:type="spellEnd"/>
       <w:r>
         <w:t xml:space="preserve">, </w:t>
       </w:r>
@@ -3509,14 +5774,16 @@
           <w:lang w:val="en-US"/>
         </w:rPr>
       </w:pPr>
-      <w:bookmarkStart w:id="10" w:name="_Toc97653314"/>
+      <w:bookmarkStart w:id="14" w:name="_Toc98361576"/>
+      <w:bookmarkStart w:id="15" w:name="_Toc98361621"/>
       <w:r>
         <w:rPr>
           <w:lang w:val="en-US"/>
         </w:rPr>
         <w:t>BoW</w:t>
       </w:r>
-      <w:bookmarkEnd w:id="10"/>
+      <w:bookmarkEnd w:id="14"/>
+      <w:bookmarkEnd w:id="15"/>
     </w:p>
     <w:p>
       <w:r>
@@ -3784,6 +6051,9 @@
         <w:t>1</w:t>
       </w:r>
       <w:r>
+        <w:rPr>
+          <w:noProof/>
+        </w:rPr>
         <w:fldChar w:fldCharType="end"/>
       </w:r>
       <w:r>
@@ -3837,14 +6107,16 @@
           <w:lang w:val="en-US"/>
         </w:rPr>
       </w:pPr>
-      <w:bookmarkStart w:id="11" w:name="_Toc97653315"/>
+      <w:bookmarkStart w:id="16" w:name="_Toc98361577"/>
+      <w:bookmarkStart w:id="17" w:name="_Toc98361622"/>
       <w:r>
         <w:rPr>
           <w:lang w:val="en-US"/>
         </w:rPr>
         <w:t>TF-IDF</w:t>
       </w:r>
-      <w:bookmarkEnd w:id="11"/>
+      <w:bookmarkEnd w:id="16"/>
+      <w:bookmarkEnd w:id="17"/>
     </w:p>
     <w:p>
       <w:r>
@@ -4004,6 +6276,7 @@
           <w:lang w:val="en-US"/>
         </w:rPr>
       </w:pPr>
+      <w:proofErr w:type="spellStart"/>
       <m:oMathPara>
         <m:oMath>
           <m:r>
@@ -4016,6 +6289,7 @@
             </w:rPr>
             <m:t>tf-idf</m:t>
           </m:r>
+          <w:proofErr w:type="spellEnd"/>
           <m:d>
             <m:dPr>
               <m:ctrlPr>
@@ -4176,6 +6450,7 @@
           <w:rFonts w:eastAsiaTheme="minorEastAsia"/>
         </w:rPr>
       </w:pPr>
+      <w:proofErr w:type="spellStart"/>
       <m:oMathPara>
         <m:oMath>
           <m:r>
@@ -4188,6 +6463,7 @@
             </w:rPr>
             <m:t>tf</m:t>
           </m:r>
+          <w:proofErr w:type="spellEnd"/>
           <m:d>
             <m:dPr>
               <m:ctrlPr>
@@ -4202,19 +6478,7 @@
                 <w:rPr>
                   <w:rFonts w:ascii="Cambria Math" w:hAnsi="Cambria Math"/>
                 </w:rPr>
-                <m:t>t</m:t>
-              </m:r>
-              <m:r>
-                <w:rPr>
-                  <w:rFonts w:ascii="Cambria Math" w:hAnsi="Cambria Math"/>
-                </w:rPr>
-                <m:t>,</m:t>
-              </m:r>
-              <m:r>
-                <w:rPr>
-                  <w:rFonts w:ascii="Cambria Math" w:hAnsi="Cambria Math"/>
-                </w:rPr>
-                <m:t>d</m:t>
+                <m:t>t,d</m:t>
               </m:r>
             </m:e>
           </m:d>
@@ -4434,13 +6698,7 @@
         <w:rPr>
           <w:rFonts w:eastAsiaTheme="minorEastAsia"/>
         </w:rPr>
-        <w:t>инверсия частоты, с которой некоторое слово встречается в документах коллекции</w:t>
-      </w:r>
-      <w:r>
-        <w:rPr>
-          <w:rFonts w:eastAsiaTheme="minorEastAsia"/>
-        </w:rPr>
-        <w:t xml:space="preserve"> </w:t>
+        <w:t xml:space="preserve">инверсия частоты, с которой некоторое слово встречается в документах коллекции </w:t>
       </w:r>
       <w:r>
         <w:rPr>
@@ -4455,8 +6713,10 @@
         <w:jc w:val="center"/>
         <w:rPr>
           <w:rFonts w:eastAsiaTheme="minorEastAsia"/>
-        </w:rPr>
-      </w:pPr>
+          <w:lang w:val="en-US"/>
+        </w:rPr>
+      </w:pPr>
+      <w:proofErr w:type="spellStart"/>
       <m:oMathPara>
         <m:oMath>
           <m:r>
@@ -4469,6 +6729,7 @@
             </w:rPr>
             <m:t>idf</m:t>
           </m:r>
+          <w:proofErr w:type="spellEnd"/>
           <m:d>
             <m:dPr>
               <m:ctrlPr>
@@ -4992,10 +7253,10 @@
         <w:pStyle w:val="3"/>
         <w:rPr>
           <w:rFonts w:eastAsiaTheme="minorEastAsia"/>
-          <w:lang w:val="en-US"/>
-        </w:rPr>
-      </w:pPr>
-      <w:bookmarkStart w:id="12" w:name="_Toc97653316"/>
+        </w:rPr>
+      </w:pPr>
+      <w:bookmarkStart w:id="18" w:name="_Toc98361578"/>
+      <w:bookmarkStart w:id="19" w:name="_Toc98361623"/>
       <w:r>
         <w:rPr>
           <w:rFonts w:eastAsiaTheme="minorEastAsia"/>
@@ -5003,95 +7264,637 @@
         </w:rPr>
         <w:t>Word2Vec</w:t>
       </w:r>
-      <w:bookmarkEnd w:id="12"/>
-    </w:p>
-    <w:p>
-      <w:pPr>
-        <w:rPr>
+      <w:bookmarkEnd w:id="18"/>
+      <w:bookmarkEnd w:id="19"/>
+    </w:p>
+    <w:p>
+      <w:r>
+        <w:rPr>
+          <w:i/>
+          <w:iCs/>
           <w:lang w:val="en-US"/>
         </w:rPr>
-      </w:pPr>
-    </w:p>
+        <w:t>Word</w:t>
+      </w:r>
+      <w:r>
+        <w:rPr>
+          <w:i/>
+          <w:iCs/>
+        </w:rPr>
+        <w:t>2</w:t>
+      </w:r>
+      <w:proofErr w:type="spellStart"/>
+      <w:r>
+        <w:rPr>
+          <w:i/>
+          <w:iCs/>
+          <w:lang w:val="en-US"/>
+        </w:rPr>
+        <w:t>Vec</w:t>
+      </w:r>
+      <w:proofErr w:type="spellEnd"/>
+      <w:r>
+        <w:rPr>
+          <w:i/>
+          <w:iCs/>
+        </w:rPr>
+        <w:t xml:space="preserve"> </w:t>
+      </w:r>
+      <w:r>
+        <w:t>–</w:t>
+      </w:r>
+      <w:r>
+        <w:t xml:space="preserve"> </w:t>
+      </w:r>
+      <w:r>
+        <w:t xml:space="preserve">совокупность моделей на основе нейронных сетей, используемых для получения векторных представлений слов. Используется для изучения семантики естественных языков. </w:t>
+      </w:r>
+      <w:r>
+        <w:rPr>
+          <w:lang w:val="en-US"/>
+        </w:rPr>
+        <w:t>Word</w:t>
+      </w:r>
+      <w:r>
+        <w:t>2</w:t>
+      </w:r>
+      <w:proofErr w:type="spellStart"/>
+      <w:r>
+        <w:rPr>
+          <w:lang w:val="en-US"/>
+        </w:rPr>
+        <w:t>Vec</w:t>
+      </w:r>
+      <w:proofErr w:type="spellEnd"/>
+      <w:r>
+        <w:t xml:space="preserve"> </w:t>
+      </w:r>
+      <w:r>
+        <w:t xml:space="preserve">разработан исследовательской группой </w:t>
+      </w:r>
+      <w:r>
+        <w:rPr>
+          <w:lang w:val="en-US"/>
+        </w:rPr>
+        <w:t>Google</w:t>
+      </w:r>
+      <w:r>
+        <w:t xml:space="preserve"> </w:t>
+      </w:r>
+      <w:r>
+        <w:t>под руководством чешского ученого Том</w:t>
+      </w:r>
+      <w:r>
+        <w:t xml:space="preserve">аса </w:t>
+      </w:r>
+      <w:proofErr w:type="spellStart"/>
+      <w:r>
+        <w:t>Миколова</w:t>
+      </w:r>
+      <w:proofErr w:type="spellEnd"/>
+      <w:r>
+        <w:t xml:space="preserve"> в 2013 году. </w:t>
+      </w:r>
+      <w:r>
+        <w:rPr>
+          <w:lang w:val="en-US"/>
+        </w:rPr>
+        <w:t>Word</w:t>
+      </w:r>
+      <w:r>
+        <w:t>2</w:t>
+      </w:r>
+      <w:proofErr w:type="spellStart"/>
+      <w:r>
+        <w:rPr>
+          <w:lang w:val="en-US"/>
+        </w:rPr>
+        <w:t>Vec</w:t>
+      </w:r>
+      <w:proofErr w:type="spellEnd"/>
+      <w:r>
+        <w:t xml:space="preserve"> </w:t>
+      </w:r>
+      <w:r>
+        <w:t>включается в себя две архитектуры моделей</w:t>
+      </w:r>
+      <w:r>
+        <w:t>:</w:t>
+      </w:r>
+      <w:r>
+        <w:t xml:space="preserve"> </w:t>
+      </w:r>
+      <w:r>
+        <w:rPr>
+          <w:lang w:val="en-US"/>
+        </w:rPr>
+        <w:t>Continuous</w:t>
+      </w:r>
+      <w:r>
+        <w:t xml:space="preserve"> </w:t>
+      </w:r>
+      <w:r>
+        <w:rPr>
+          <w:lang w:val="en-US"/>
+        </w:rPr>
+        <w:t>bag</w:t>
+      </w:r>
+      <w:r>
+        <w:t>-</w:t>
+      </w:r>
+      <w:r>
+        <w:rPr>
+          <w:lang w:val="en-US"/>
+        </w:rPr>
+        <w:t>of</w:t>
+      </w:r>
+      <w:r>
+        <w:t>-</w:t>
+      </w:r>
+      <w:r>
+        <w:rPr>
+          <w:lang w:val="en-US"/>
+        </w:rPr>
+        <w:t>words</w:t>
+      </w:r>
+      <w:r>
+        <w:t xml:space="preserve"> (</w:t>
+      </w:r>
+      <w:r>
+        <w:rPr>
+          <w:lang w:val="en-US"/>
+        </w:rPr>
+        <w:t>CBOW</w:t>
+      </w:r>
+      <w:r>
+        <w:t xml:space="preserve">) </w:t>
+      </w:r>
+      <w:r>
+        <w:t>для предсказания слова наиболее подходящего для данного контекста</w:t>
+      </w:r>
+      <w:r>
+        <w:t xml:space="preserve"> (при этом порядок слов не важен как и в </w:t>
+      </w:r>
+      <w:r>
+        <w:rPr>
+          <w:lang w:val="en-US"/>
+        </w:rPr>
+        <w:t>BoW</w:t>
+      </w:r>
+      <w:r>
+        <w:t>)</w:t>
+      </w:r>
+      <w:r>
+        <w:t xml:space="preserve"> и </w:t>
+      </w:r>
+      <w:r>
+        <w:rPr>
+          <w:lang w:val="en-US"/>
+        </w:rPr>
+        <w:t>Continuous</w:t>
+      </w:r>
+      <w:r>
+        <w:t xml:space="preserve"> </w:t>
+      </w:r>
+      <w:r>
+        <w:rPr>
+          <w:lang w:val="en-US"/>
+        </w:rPr>
+        <w:t>skip</w:t>
+      </w:r>
+      <w:r>
+        <w:t>-</w:t>
+      </w:r>
+      <w:r>
+        <w:rPr>
+          <w:lang w:val="en-US"/>
+        </w:rPr>
+        <w:t>gram</w:t>
+      </w:r>
+      <w:r>
+        <w:t xml:space="preserve"> </w:t>
+      </w:r>
+      <w:r>
+        <w:t>используется для получения набора схожих слов со входящим словом</w:t>
+      </w:r>
+    </w:p>
+    <w:p>
+      <w:pPr>
+        <w:keepNext/>
+        <w:spacing w:after="0" w:line="240" w:lineRule="auto"/>
+        <w:ind w:firstLine="0"/>
+      </w:pPr>
+      <w:r>
+        <w:rPr>
+          <w:rFonts w:eastAsia="Times New Roman" w:cs="Times New Roman"/>
+          <w:color w:val="auto"/>
+          <w:sz w:val="24"/>
+          <w:szCs w:val="24"/>
+          <w:lang w:eastAsia="ru-RU"/>
+        </w:rPr>
+        <w:fldChar w:fldCharType="begin"/>
+      </w:r>
+      <w:r>
+        <w:rPr>
+          <w:rFonts w:eastAsia="Times New Roman" w:cs="Times New Roman"/>
+          <w:color w:val="auto"/>
+          <w:sz w:val="24"/>
+          <w:szCs w:val="24"/>
+          <w:lang w:eastAsia="ru-RU"/>
+        </w:rPr>
+        <w:instrText xml:space="preserve"> INCLUDEPICTURE "https://miro.medium.com/max/1360/0*TY9nYgPpwJloevhp.png" \* MERGEFORMATINET </w:instrText>
+      </w:r>
+      <w:r>
+        <w:rPr>
+          <w:rFonts w:eastAsia="Times New Roman" w:cs="Times New Roman"/>
+          <w:color w:val="auto"/>
+          <w:sz w:val="24"/>
+          <w:szCs w:val="24"/>
+          <w:lang w:eastAsia="ru-RU"/>
+        </w:rPr>
+        <w:fldChar w:fldCharType="separate"/>
+      </w:r>
+      <w:r>
+        <w:rPr>
+          <w:rFonts w:eastAsia="Times New Roman" w:cs="Times New Roman"/>
+          <w:noProof/>
+          <w:color w:val="auto"/>
+          <w:sz w:val="24"/>
+          <w:szCs w:val="24"/>
+          <w:lang w:eastAsia="ru-RU"/>
+        </w:rPr>
+        <w:drawing>
+          <wp:inline distT="0" distB="0" distL="0" distR="0" wp14:anchorId="3A6925F0" wp14:editId="05DAF484">
+            <wp:extent cx="5940425" cy="2496820"/>
+            <wp:effectExtent l="0" t="0" r="3175" b="5080"/>
+            <wp:docPr id="2" name="Рисунок 2"/>
+            <wp:cNvGraphicFramePr>
+              <a:graphicFrameLocks xmlns:a="http://schemas.openxmlformats.org/drawingml/2006/main" noChangeAspect="1"/>
+            </wp:cNvGraphicFramePr>
+            <a:graphic xmlns:a="http://schemas.openxmlformats.org/drawingml/2006/main">
+              <a:graphicData uri="http://schemas.openxmlformats.org/drawingml/2006/picture">
+                <pic:pic xmlns:pic="http://schemas.openxmlformats.org/drawingml/2006/picture">
+                  <pic:nvPicPr>
+                    <pic:cNvPr id="0" name="Picture 1"/>
+                    <pic:cNvPicPr>
+                      <a:picLocks noChangeAspect="1" noChangeArrowheads="1"/>
+                    </pic:cNvPicPr>
+                  </pic:nvPicPr>
+                  <pic:blipFill>
+                    <a:blip r:embed="rId9">
+                      <a:extLst>
+                        <a:ext uri="{28A0092B-C50C-407E-A947-70E740481C1C}">
+                          <a14:useLocalDpi xmlns:a14="http://schemas.microsoft.com/office/drawing/2010/main" val="0"/>
+                        </a:ext>
+                      </a:extLst>
+                    </a:blip>
+                    <a:srcRect/>
+                    <a:stretch>
+                      <a:fillRect/>
+                    </a:stretch>
+                  </pic:blipFill>
+                  <pic:spPr bwMode="auto">
+                    <a:xfrm>
+                      <a:off x="0" y="0"/>
+                      <a:ext cx="5940425" cy="2496820"/>
+                    </a:xfrm>
+                    <a:prstGeom prst="rect">
+                      <a:avLst/>
+                    </a:prstGeom>
+                    <a:noFill/>
+                    <a:ln>
+                      <a:noFill/>
+                    </a:ln>
+                  </pic:spPr>
+                </pic:pic>
+              </a:graphicData>
+            </a:graphic>
+          </wp:inline>
+        </w:drawing>
+      </w:r>
+      <w:r>
+        <w:rPr>
+          <w:rFonts w:eastAsia="Times New Roman" w:cs="Times New Roman"/>
+          <w:color w:val="auto"/>
+          <w:sz w:val="24"/>
+          <w:szCs w:val="24"/>
+          <w:lang w:eastAsia="ru-RU"/>
+        </w:rPr>
+        <w:fldChar w:fldCharType="end"/>
+      </w:r>
+    </w:p>
+    <w:p>
+      <w:pPr>
+        <w:jc w:val="center"/>
+        <w:rPr>
+          <w:rFonts w:eastAsia="Times New Roman" w:cs="Times New Roman"/>
+          <w:color w:val="auto"/>
+          <w:sz w:val="24"/>
+          <w:szCs w:val="24"/>
+          <w:lang w:eastAsia="ru-RU"/>
+        </w:rPr>
+      </w:pPr>
+      <w:r>
+        <w:t xml:space="preserve">Рисунок </w:t>
+      </w:r>
+      <w:r>
+        <w:fldChar w:fldCharType="begin"/>
+      </w:r>
+      <w:r>
+        <w:instrText xml:space="preserve"> SEQ Рисунок \* ARABIC </w:instrText>
+      </w:r>
+      <w:r>
+        <w:fldChar w:fldCharType="separate"/>
+      </w:r>
+      <w:r>
+        <w:rPr>
+          <w:noProof/>
+        </w:rPr>
+        <w:t>2</w:t>
+      </w:r>
+      <w:r>
+        <w:rPr>
+          <w:noProof/>
+        </w:rPr>
+        <w:fldChar w:fldCharType="end"/>
+      </w:r>
+      <w:r>
+        <w:t xml:space="preserve">. Наглядное сравнение архитектур </w:t>
+      </w:r>
+      <w:r>
+        <w:rPr>
+          <w:lang w:val="en-US"/>
+        </w:rPr>
+        <w:t>Word2Vec</w:t>
+      </w:r>
+    </w:p>
+    <w:p>
+      <w:pPr>
+        <w:pStyle w:val="3"/>
+        <w:rPr>
+          <w:lang w:val="en-US"/>
+        </w:rPr>
+      </w:pPr>
+      <w:bookmarkStart w:id="20" w:name="_Toc98361579"/>
+      <w:bookmarkStart w:id="21" w:name="_Toc98361624"/>
+      <w:r>
+        <w:rPr>
+          <w:lang w:val="en-US"/>
+        </w:rPr>
+        <w:t>GloVe</w:t>
+      </w:r>
+      <w:bookmarkEnd w:id="20"/>
+      <w:bookmarkEnd w:id="21"/>
+    </w:p>
+    <w:p>
+      <w:r>
+        <w:rPr>
+          <w:lang w:val="en-US"/>
+        </w:rPr>
+        <w:t>GloVe</w:t>
+      </w:r>
+      <w:r>
+        <w:t xml:space="preserve"> (</w:t>
+      </w:r>
+      <w:r>
+        <w:t xml:space="preserve">от англ. </w:t>
+      </w:r>
+      <w:r>
+        <w:rPr>
+          <w:lang w:val="en-US"/>
+        </w:rPr>
+        <w:t>Global</w:t>
+      </w:r>
+      <w:r>
+        <w:t xml:space="preserve"> </w:t>
+      </w:r>
+      <w:r>
+        <w:rPr>
+          <w:lang w:val="en-US"/>
+        </w:rPr>
+        <w:t>Vectors</w:t>
+      </w:r>
+      <w:r>
+        <w:t xml:space="preserve"> – </w:t>
+      </w:r>
+      <w:r>
+        <w:t>глобальные векторы</w:t>
+      </w:r>
+      <w:r>
+        <w:t>)</w:t>
+      </w:r>
+      <w:r>
+        <w:t xml:space="preserve"> – еще одна языковая модель, основанная на индуктивном обучении. В этой модели слова отображаются в векторном пространстве, где расстояние между словами определяет их семантическое сходство</w:t>
+      </w:r>
+      <w:r>
+        <w:t xml:space="preserve">. </w:t>
+      </w:r>
+      <w:r>
+        <w:rPr>
+          <w:lang w:val="en-US"/>
+        </w:rPr>
+        <w:t>GloVe</w:t>
+      </w:r>
+      <w:r>
+        <w:t xml:space="preserve"> </w:t>
+      </w:r>
+      <w:r>
+        <w:t>создавался как проект</w:t>
+      </w:r>
+      <w:r>
+        <w:t xml:space="preserve"> </w:t>
+      </w:r>
+      <w:r>
+        <w:t>с открытым исходным кодом в Стэнфорде в 2014 году.</w:t>
+      </w:r>
+      <w:r>
+        <w:t xml:space="preserve"> </w:t>
+      </w:r>
+      <w:r>
+        <w:t>Эту модель</w:t>
+      </w:r>
+      <w:r>
+        <w:t xml:space="preserve"> можно использовать для поиска взаимосвязей между </w:t>
+      </w:r>
+      <w:r>
+        <w:t xml:space="preserve">такими </w:t>
+      </w:r>
+      <w:r>
+        <w:t xml:space="preserve">словами, такими как </w:t>
+      </w:r>
+      <w:r>
+        <w:lastRenderedPageBreak/>
+        <w:t>синонимы, отношения между компанией и продуктом, почтовые индексы и города и т. д.</w:t>
+      </w:r>
+      <w:r>
+        <w:t xml:space="preserve"> </w:t>
+      </w:r>
+      <w:r>
+        <w:t>Хотя векторы GloVe быстрее обучаются, ни GloVe, ни Word2Vec, как показа</w:t>
+      </w:r>
+      <w:r>
+        <w:t>ла практика</w:t>
+      </w:r>
+      <w:r>
+        <w:t xml:space="preserve">, не дают однозначно лучших результатов, </w:t>
+      </w:r>
+      <w:r>
+        <w:t xml:space="preserve">при </w:t>
+      </w:r>
+      <w:r>
+        <w:t>тестировании</w:t>
+      </w:r>
+      <w:r>
+        <w:t xml:space="preserve"> на одних и тех же</w:t>
+      </w:r>
+      <w:r>
+        <w:t xml:space="preserve"> набора</w:t>
+      </w:r>
+      <w:r>
+        <w:t>х</w:t>
+      </w:r>
+      <w:r>
+        <w:t xml:space="preserve"> данных.</w:t>
+      </w:r>
+    </w:p>
+    <w:p>
+      <w:pPr>
+        <w:pStyle w:val="3"/>
+        <w:rPr>
+          <w:lang w:val="en-US"/>
+        </w:rPr>
+      </w:pPr>
+      <w:r>
+        <w:rPr>
+          <w:lang w:val="en-US"/>
+        </w:rPr>
+        <w:t>fastText</w:t>
+      </w:r>
+    </w:p>
+    <w:p>
+      <w:pPr>
+        <w:rPr>
+          <w:lang w:val="en-US"/>
+        </w:rPr>
+      </w:pPr>
+    </w:p>
+    <w:p/>
+    <w:p/>
+    <w:p/>
     <w:p>
       <w:pPr>
         <w:pStyle w:val="2"/>
       </w:pPr>
-      <w:bookmarkStart w:id="13" w:name="_Toc94969366"/>
-      <w:bookmarkStart w:id="14" w:name="_Toc97653317"/>
+      <w:bookmarkStart w:id="22" w:name="_Toc94969366"/>
+      <w:bookmarkStart w:id="23" w:name="_Toc98361580"/>
+      <w:bookmarkStart w:id="24" w:name="_Toc98361625"/>
       <w:r>
         <w:t>Техническое задание</w:t>
       </w:r>
-      <w:bookmarkEnd w:id="13"/>
-      <w:bookmarkEnd w:id="14"/>
-    </w:p>
-    <w:p>
+      <w:bookmarkEnd w:id="22"/>
+      <w:bookmarkEnd w:id="23"/>
+      <w:bookmarkEnd w:id="24"/>
+    </w:p>
+    <w:p>
+      <w:proofErr w:type="spellStart"/>
       <w:r>
         <w:t>Asdada</w:t>
       </w:r>
+      <w:proofErr w:type="spellEnd"/>
     </w:p>
     <w:p>
       <w:pPr>
         <w:pStyle w:val="10"/>
       </w:pPr>
-      <w:bookmarkStart w:id="15" w:name="_Toc94969367"/>
-      <w:bookmarkStart w:id="16" w:name="_Toc97653318"/>
+      <w:bookmarkStart w:id="25" w:name="_Toc94969367"/>
+      <w:bookmarkStart w:id="26" w:name="_Toc98361581"/>
+      <w:bookmarkStart w:id="27" w:name="_Toc98361626"/>
       <w:r>
         <w:lastRenderedPageBreak/>
-        <w:t>Проектирование платформы для обучения нейросетевой модели</w:t>
-      </w:r>
-      <w:bookmarkEnd w:id="15"/>
-      <w:bookmarkEnd w:id="16"/>
-    </w:p>
-    <w:p>
+        <w:t xml:space="preserve">Проектирование платформы для обучения </w:t>
+      </w:r>
+      <w:proofErr w:type="spellStart"/>
+      <w:r>
+        <w:t>нейросетевой</w:t>
+      </w:r>
+      <w:proofErr w:type="spellEnd"/>
+      <w:r>
+        <w:t xml:space="preserve"> модели</w:t>
+      </w:r>
+      <w:bookmarkEnd w:id="25"/>
+      <w:bookmarkEnd w:id="26"/>
+      <w:bookmarkEnd w:id="27"/>
+    </w:p>
+    <w:p>
+      <w:proofErr w:type="spellStart"/>
       <w:r>
         <w:t>Asdada</w:t>
       </w:r>
+      <w:proofErr w:type="spellEnd"/>
     </w:p>
     <w:p>
       <w:pPr>
         <w:pStyle w:val="2"/>
       </w:pPr>
-      <w:bookmarkStart w:id="17" w:name="_Toc94969368"/>
-      <w:bookmarkStart w:id="18" w:name="_Toc97653319"/>
+      <w:bookmarkStart w:id="28" w:name="_Toc94969368"/>
+      <w:bookmarkStart w:id="29" w:name="_Toc98361582"/>
+      <w:bookmarkStart w:id="30" w:name="_Toc98361627"/>
       <w:r>
         <w:t>Используемые модели нейронных сетей</w:t>
       </w:r>
-      <w:bookmarkEnd w:id="17"/>
-      <w:bookmarkEnd w:id="18"/>
-    </w:p>
-    <w:p>
+      <w:bookmarkEnd w:id="28"/>
+      <w:bookmarkEnd w:id="29"/>
+      <w:bookmarkEnd w:id="30"/>
+    </w:p>
+    <w:p>
+      <w:proofErr w:type="spellStart"/>
       <w:r>
         <w:t>Asdada</w:t>
       </w:r>
+      <w:proofErr w:type="spellEnd"/>
     </w:p>
     <w:p>
       <w:pPr>
         <w:pStyle w:val="2"/>
       </w:pPr>
-      <w:bookmarkStart w:id="19" w:name="_Toc94969369"/>
-      <w:bookmarkStart w:id="20" w:name="_Toc97653320"/>
+      <w:bookmarkStart w:id="31" w:name="_Toc94969369"/>
+      <w:bookmarkStart w:id="32" w:name="_Toc98361583"/>
+      <w:bookmarkStart w:id="33" w:name="_Toc98361628"/>
       <w:r>
         <w:t>Формализация алгоритмов основного анализа текста</w:t>
       </w:r>
-      <w:bookmarkEnd w:id="19"/>
-      <w:bookmarkEnd w:id="20"/>
-    </w:p>
-    <w:p>
+      <w:bookmarkEnd w:id="31"/>
+      <w:bookmarkEnd w:id="32"/>
+      <w:bookmarkEnd w:id="33"/>
+    </w:p>
+    <w:p>
+      <w:proofErr w:type="spellStart"/>
       <w:r>
         <w:t>фвфвф</w:t>
       </w:r>
+      <w:proofErr w:type="spellEnd"/>
     </w:p>
     <w:p>
       <w:pPr>
         <w:pStyle w:val="2"/>
       </w:pPr>
-      <w:bookmarkStart w:id="21" w:name="_Toc94969370"/>
-      <w:bookmarkStart w:id="22" w:name="_Toc97653321"/>
-      <w:r>
-        <w:t>Структура платформы для обучения нейросетевой модели</w:t>
-      </w:r>
-      <w:bookmarkEnd w:id="21"/>
-      <w:bookmarkEnd w:id="22"/>
+      <w:bookmarkStart w:id="34" w:name="_Toc94969370"/>
+      <w:bookmarkStart w:id="35" w:name="_Toc98361584"/>
+      <w:bookmarkStart w:id="36" w:name="_Toc98361629"/>
+      <w:r>
+        <w:t xml:space="preserve">Структура платформы для обучения </w:t>
+      </w:r>
+      <w:proofErr w:type="spellStart"/>
+      <w:r>
+        <w:t>нейросетевой</w:t>
+      </w:r>
+      <w:proofErr w:type="spellEnd"/>
+      <w:r>
+        <w:t xml:space="preserve"> модели</w:t>
+      </w:r>
+      <w:bookmarkEnd w:id="34"/>
+      <w:bookmarkEnd w:id="35"/>
+      <w:bookmarkEnd w:id="36"/>
     </w:p>
     <w:p>
       <w:r>
@@ -5102,14 +7905,16 @@
       <w:pPr>
         <w:pStyle w:val="10"/>
       </w:pPr>
-      <w:bookmarkStart w:id="23" w:name="_Toc94969371"/>
-      <w:bookmarkStart w:id="24" w:name="_Toc97653322"/>
+      <w:bookmarkStart w:id="37" w:name="_Toc94969371"/>
+      <w:bookmarkStart w:id="38" w:name="_Toc98361585"/>
+      <w:bookmarkStart w:id="39" w:name="_Toc98361630"/>
       <w:r>
         <w:lastRenderedPageBreak/>
         <w:t>Экспериментальная реализация алгоритма анализа текста</w:t>
       </w:r>
-      <w:bookmarkEnd w:id="23"/>
-      <w:bookmarkEnd w:id="24"/>
+      <w:bookmarkEnd w:id="37"/>
+      <w:bookmarkEnd w:id="38"/>
+      <w:bookmarkEnd w:id="39"/>
     </w:p>
     <w:p>
       <w:r>
@@ -5120,13 +7925,15 @@
       <w:pPr>
         <w:pStyle w:val="2"/>
       </w:pPr>
-      <w:bookmarkStart w:id="25" w:name="_Toc94969372"/>
-      <w:bookmarkStart w:id="26" w:name="_Toc97653323"/>
+      <w:bookmarkStart w:id="40" w:name="_Toc94969372"/>
+      <w:bookmarkStart w:id="41" w:name="_Toc98361586"/>
+      <w:bookmarkStart w:id="42" w:name="_Toc98361631"/>
       <w:r>
         <w:t>Подготовка данных для обучения</w:t>
       </w:r>
-      <w:bookmarkEnd w:id="25"/>
-      <w:bookmarkEnd w:id="26"/>
+      <w:bookmarkEnd w:id="40"/>
+      <w:bookmarkEnd w:id="41"/>
+      <w:bookmarkEnd w:id="42"/>
     </w:p>
     <w:p>
       <w:r>
@@ -5137,13 +7944,23 @@
       <w:pPr>
         <w:pStyle w:val="2"/>
       </w:pPr>
-      <w:bookmarkStart w:id="27" w:name="_Toc94969373"/>
-      <w:bookmarkStart w:id="28" w:name="_Toc97653324"/>
-      <w:r>
-        <w:t>Реализация платформы для обучения нейросетевой модели</w:t>
-      </w:r>
-      <w:bookmarkEnd w:id="27"/>
-      <w:bookmarkEnd w:id="28"/>
+      <w:bookmarkStart w:id="43" w:name="_Toc94969373"/>
+      <w:bookmarkStart w:id="44" w:name="_Toc98361587"/>
+      <w:bookmarkStart w:id="45" w:name="_Toc98361632"/>
+      <w:r>
+        <w:t xml:space="preserve">Реализация платформы для обучения </w:t>
+      </w:r>
+      <w:proofErr w:type="spellStart"/>
+      <w:r>
+        <w:t>нейросетевой</w:t>
+      </w:r>
+      <w:proofErr w:type="spellEnd"/>
+      <w:r>
+        <w:t xml:space="preserve"> модели</w:t>
+      </w:r>
+      <w:bookmarkEnd w:id="43"/>
+      <w:bookmarkEnd w:id="44"/>
+      <w:bookmarkEnd w:id="45"/>
     </w:p>
     <w:p>
       <w:r>
@@ -5154,31 +7971,37 @@
       <w:pPr>
         <w:pStyle w:val="2"/>
       </w:pPr>
-      <w:bookmarkStart w:id="29" w:name="_Toc94969374"/>
-      <w:bookmarkStart w:id="30" w:name="_Toc97653325"/>
+      <w:bookmarkStart w:id="46" w:name="_Toc94969374"/>
+      <w:bookmarkStart w:id="47" w:name="_Toc98361588"/>
+      <w:bookmarkStart w:id="48" w:name="_Toc98361633"/>
       <w:r>
         <w:t>Результаты машинного обучения</w:t>
       </w:r>
-      <w:bookmarkEnd w:id="29"/>
-      <w:bookmarkEnd w:id="30"/>
-    </w:p>
-    <w:p>
+      <w:bookmarkEnd w:id="46"/>
+      <w:bookmarkEnd w:id="47"/>
+      <w:bookmarkEnd w:id="48"/>
+    </w:p>
+    <w:p>
+      <w:proofErr w:type="spellStart"/>
       <w:r>
         <w:t>рыыыба</w:t>
       </w:r>
+      <w:proofErr w:type="spellEnd"/>
     </w:p>
     <w:p>
       <w:pPr>
         <w:pStyle w:val="10"/>
       </w:pPr>
-      <w:bookmarkStart w:id="31" w:name="_Toc94969375"/>
-      <w:bookmarkStart w:id="32" w:name="_Toc97653326"/>
+      <w:bookmarkStart w:id="49" w:name="_Toc94969375"/>
+      <w:bookmarkStart w:id="50" w:name="_Toc98361589"/>
+      <w:bookmarkStart w:id="51" w:name="_Toc98361634"/>
       <w:r>
         <w:lastRenderedPageBreak/>
         <w:t>Тестирование по результатам обучения модели для основного анализа текста</w:t>
       </w:r>
-      <w:bookmarkEnd w:id="31"/>
-      <w:bookmarkEnd w:id="32"/>
+      <w:bookmarkEnd w:id="49"/>
+      <w:bookmarkEnd w:id="50"/>
+      <w:bookmarkEnd w:id="51"/>
     </w:p>
     <w:p>
       <w:r>
@@ -5189,13 +8012,15 @@
       <w:pPr>
         <w:pStyle w:val="2"/>
       </w:pPr>
-      <w:bookmarkStart w:id="33" w:name="_Toc94969376"/>
-      <w:bookmarkStart w:id="34" w:name="_Toc97653327"/>
+      <w:bookmarkStart w:id="52" w:name="_Toc94969376"/>
+      <w:bookmarkStart w:id="53" w:name="_Toc98361590"/>
+      <w:bookmarkStart w:id="54" w:name="_Toc98361635"/>
       <w:r>
         <w:t>Экспериментальная оценка результатов обучения</w:t>
       </w:r>
-      <w:bookmarkEnd w:id="33"/>
-      <w:bookmarkEnd w:id="34"/>
+      <w:bookmarkEnd w:id="52"/>
+      <w:bookmarkEnd w:id="53"/>
+      <w:bookmarkEnd w:id="54"/>
     </w:p>
     <w:p>
       <w:r>
@@ -5206,27 +8031,31 @@
       <w:pPr>
         <w:pStyle w:val="2"/>
       </w:pPr>
-      <w:bookmarkStart w:id="35" w:name="_Toc94969377"/>
-      <w:bookmarkStart w:id="36" w:name="_Toc97653328"/>
+      <w:bookmarkStart w:id="55" w:name="_Toc94969377"/>
+      <w:bookmarkStart w:id="56" w:name="_Toc98361591"/>
+      <w:bookmarkStart w:id="57" w:name="_Toc98361636"/>
       <w:r>
         <w:t>Целевой оценочный тест реализации алгоритма</w:t>
       </w:r>
-      <w:bookmarkEnd w:id="35"/>
-      <w:bookmarkEnd w:id="36"/>
+      <w:bookmarkEnd w:id="55"/>
+      <w:bookmarkEnd w:id="56"/>
+      <w:bookmarkEnd w:id="57"/>
     </w:p>
     <w:p/>
     <w:p>
       <w:pPr>
         <w:pStyle w:val="a4"/>
       </w:pPr>
-      <w:bookmarkStart w:id="37" w:name="_Toc94969378"/>
-      <w:bookmarkStart w:id="38" w:name="_Toc97653329"/>
+      <w:bookmarkStart w:id="58" w:name="_Toc94969378"/>
+      <w:bookmarkStart w:id="59" w:name="_Toc98361592"/>
+      <w:bookmarkStart w:id="60" w:name="_Toc98361637"/>
       <w:r>
         <w:lastRenderedPageBreak/>
         <w:t>Заключение</w:t>
       </w:r>
-      <w:bookmarkEnd w:id="37"/>
-      <w:bookmarkEnd w:id="38"/>
+      <w:bookmarkEnd w:id="58"/>
+      <w:bookmarkEnd w:id="59"/>
+      <w:bookmarkEnd w:id="60"/>
     </w:p>
     <w:p>
       <w:pPr>
@@ -5237,8 +8066,9 @@
         <w:t>Рыба</w:t>
       </w:r>
     </w:p>
-    <w:bookmarkStart w:id="39" w:name="_Toc97653330" w:displacedByCustomXml="next"/>
-    <w:bookmarkStart w:id="40" w:name="_Toc94969379" w:displacedByCustomXml="next"/>
+    <w:bookmarkStart w:id="61" w:name="_Toc94969379" w:displacedByCustomXml="next"/>
+    <w:bookmarkStart w:id="62" w:name="_Toc98361593" w:displacedByCustomXml="next"/>
+    <w:bookmarkStart w:id="63" w:name="_Toc98361638" w:displacedByCustomXml="next"/>
     <w:sdt>
       <w:sdtPr>
         <w:rPr>
@@ -5270,11 +8100,12 @@
           <w:r>
             <w:t xml:space="preserve">Список </w:t>
           </w:r>
-          <w:bookmarkEnd w:id="40"/>
+          <w:bookmarkEnd w:id="61"/>
           <w:r>
             <w:t>использованных источников</w:t>
           </w:r>
-          <w:bookmarkEnd w:id="39"/>
+          <w:bookmarkEnd w:id="63"/>
+          <w:bookmarkEnd w:id="62"/>
         </w:p>
         <w:sdt>
           <w:sdtPr>
@@ -5379,7 +8210,6 @@
                 <w:pStyle w:val="ae"/>
                 <w:rPr>
                   <w:noProof/>
-                  <w:lang w:val="en-US"/>
                 </w:rPr>
               </w:pPr>
               <w:r>
@@ -5465,20 +8295,13 @@
                   <w:noProof/>
                   <w:lang w:val="en-US"/>
                 </w:rPr>
-                <w:t xml:space="preserve">.. - 15 01 2022 </w:t>
+                <w:t>.. </w:t>
               </w:r>
               <w:r>
                 <w:rPr>
                   <w:noProof/>
                 </w:rPr>
-                <w:t>г</w:t>
-              </w:r>
-              <w:r>
-                <w:rPr>
-                  <w:noProof/>
-                  <w:lang w:val="en-US"/>
-                </w:rPr>
-                <w:t>.. - https://www.researchgate.net/publication/356456267_Capitalization_and_Punctuation_Restoration_a_Survey.</w:t>
+                <w:t>- 15 январь 2022 г.. - https://www.researchgate.net/publication/356456267_Capitalization_and_Punctuation_Restoration_a_Survey.</w:t>
               </w:r>
             </w:p>
             <w:p>
@@ -5511,7 +8334,7 @@
     </w:sdt>
     <w:p/>
     <w:sectPr>
-      <w:footerReference w:type="default" r:id="rId9"/>
+      <w:footerReference w:type="default" r:id="rId10"/>
       <w:pgSz w:w="11906" w:h="16838"/>
       <w:pgMar w:top="1134" w:right="850" w:bottom="1134" w:left="1701" w:header="708" w:footer="708" w:gutter="0"/>
       <w:cols w:space="708"/>
@@ -6165,19 +8988,19 @@
       </w:rPr>
     </w:lvl>
   </w:abstractNum>
-  <w:num w:numId="1">
+  <w:num w:numId="1" w16cid:durableId="1977249061">
     <w:abstractNumId w:val="0"/>
   </w:num>
-  <w:num w:numId="2">
+  <w:num w:numId="2" w16cid:durableId="107239171">
     <w:abstractNumId w:val="3"/>
   </w:num>
-  <w:num w:numId="3">
+  <w:num w:numId="3" w16cid:durableId="2139563260">
     <w:abstractNumId w:val="2"/>
   </w:num>
-  <w:num w:numId="4">
+  <w:num w:numId="4" w16cid:durableId="1330788220">
     <w:abstractNumId w:val="4"/>
   </w:num>
-  <w:num w:numId="5">
+  <w:num w:numId="5" w16cid:durableId="157696276">
     <w:abstractNumId w:val="1"/>
   </w:num>
 </w:numbering>
@@ -6826,6 +9649,7 @@
   <w:style w:type="character" w:default="1" w:styleId="a0">
     <w:name w:val="Default Paragraph Font"/>
     <w:uiPriority w:val="1"/>
+    <w:semiHidden/>
     <w:unhideWhenUsed/>
   </w:style>
   <w:style w:type="table" w:default="1" w:styleId="a1">
@@ -7603,37 +10427,6 @@
 <file path=customXml/item1.xml><?xml version="1.0" encoding="utf-8"?>
 <b:Sources xmlns:b="http://schemas.openxmlformats.org/officeDocument/2006/bibliography" xmlns="http://schemas.openxmlformats.org/officeDocument/2006/bibliography" SelectedStyle="/GostName.XSL" StyleName="ГОСТ — сортировка по именам" Version="2003">
   <b:Source>
-    <b:Tag>Păi21</b:Tag>
-    <b:SourceType>DocumentFromInternetSite</b:SourceType>
-    <b:Guid>{63CA941B-6BF5-3845-A359-C7CC4E225734}</b:Guid>
-    <b:Title>Capitalization and Punctuation Restoration: a Survey</b:Title>
-    <b:City>Бухарест</b:City>
-    <b:Year>2021</b:Year>
-    <b:InternetSiteTitle>ResearchGate</b:InternetSiteTitle>
-    <b:URL>https://www.researchgate.net/publication/356456267_Capitalization_and_Punctuation_Restoration_a_Survey</b:URL>
-    <b:ProductionCompany>ResearchGate</b:ProductionCompany>
-    <b:Month>ноябрь</b:Month>
-    <b:Day>21</b:Day>
-    <b:YearAccessed>2022</b:YearAccessed>
-    <b:MonthAccessed>01</b:MonthAccessed>
-    <b:DayAccessed>15</b:DayAccessed>
-    <b:Author>
-      <b:Author>
-        <b:NameList>
-          <b:Person>
-            <b:Last>Păiş</b:Last>
-            <b:First>Vasile</b:First>
-          </b:Person>
-          <b:Person>
-            <b:Last>Tufis</b:Last>
-            <b:First>Dan</b:First>
-          </b:Person>
-        </b:NameList>
-      </b:Author>
-    </b:Author>
-    <b:RefOrder>1</b:RefOrder>
-  </b:Source>
-  <b:Source>
     <b:Tag>Маш22</b:Tag>
     <b:SourceType>DocumentFromInternetSite</b:SourceType>
     <b:Guid>{03AF7444-54B5-D847-BB8F-39718544C25B}</b:Guid>
@@ -7669,11 +10462,42 @@
     <b:Pages>2</b:Pages>
     <b:RefOrder>3</b:RefOrder>
   </b:Source>
+  <b:Source>
+    <b:Tag>Păi21</b:Tag>
+    <b:SourceType>DocumentFromInternetSite</b:SourceType>
+    <b:Guid>{674BACEA-E3D2-1745-90F5-A146DCEA9446}</b:Guid>
+    <b:Title>Capitalization and Punctuation Restoration: a Survey</b:Title>
+    <b:City>Бухарест</b:City>
+    <b:Year>2021</b:Year>
+    <b:InternetSiteTitle>ResearchGate</b:InternetSiteTitle>
+    <b:URL>https://www.researchgate.net/publication/356456267_Capitalization_and_Punctuation_Restoration_a_Survey</b:URL>
+    <b:ProductionCompany>ResearchGate</b:ProductionCompany>
+    <b:Month>ноябрь</b:Month>
+    <b:Day>21</b:Day>
+    <b:YearAccessed>2022</b:YearAccessed>
+    <b:MonthAccessed>январь</b:MonthAccessed>
+    <b:DayAccessed>15</b:DayAccessed>
+    <b:Author>
+      <b:Author>
+        <b:NameList>
+          <b:Person>
+            <b:Last>Păiş</b:Last>
+            <b:First>Vasile</b:First>
+          </b:Person>
+          <b:Person>
+            <b:Last>Tufis</b:Last>
+            <b:First>Dan</b:First>
+          </b:Person>
+        </b:NameList>
+      </b:Author>
+    </b:Author>
+    <b:RefOrder>1</b:RefOrder>
+  </b:Source>
 </b:Sources>
 </file>
 
 <file path=customXml/itemProps1.xml><?xml version="1.0" encoding="utf-8"?>
-<ds:datastoreItem xmlns:ds="http://schemas.openxmlformats.org/officeDocument/2006/customXml" ds:itemID="{CC21F4A6-18AE-FC43-8C6F-8FD8A8F3320E}">
+<ds:datastoreItem xmlns:ds="http://schemas.openxmlformats.org/officeDocument/2006/customXml" ds:itemID="{85AE3680-4580-5B4A-AA10-DB3737B8A4FF}">
   <ds:schemaRefs>
     <ds:schemaRef ds:uri="http://schemas.openxmlformats.org/officeDocument/2006/bibliography"/>
   </ds:schemaRefs>

</xml_diff>